<commit_message>
class diagram and some network documentation
</commit_message>
<xml_diff>
--- a/doc/documentation/syncEd.docx
+++ b/doc/documentation/syncEd.docx
@@ -219,7 +219,7 @@
           <w:lang w:eastAsia="de-AT"/>
         </w:rPr>
         <w:drawing>
-          <wp:anchor distT="0" distB="0" distL="114300" distR="114300" simplePos="0" relativeHeight="251658240" behindDoc="0" locked="0" layoutInCell="1" allowOverlap="1" wp14:anchorId="3DBF92A0" wp14:editId="7968D665">
+          <wp:anchor distT="0" distB="0" distL="114300" distR="114300" simplePos="0" relativeHeight="251657216" behindDoc="0" locked="0" layoutInCell="1" allowOverlap="1" wp14:anchorId="3DBF92A0" wp14:editId="7968D665">
             <wp:simplePos x="0" y="0"/>
             <wp:positionH relativeFrom="column">
               <wp:posOffset>3086735</wp:posOffset>
@@ -228,7 +228,7 @@
               <wp:posOffset>51257</wp:posOffset>
             </wp:positionV>
             <wp:extent cx="2581910" cy="1843405"/>
-            <wp:effectExtent l="38100" t="0" r="27940" b="23495"/>
+            <wp:effectExtent l="0" t="38100" r="27940" b="23495"/>
             <wp:wrapSquare wrapText="bothSides"/>
             <wp:docPr id="1" name="Diagram 1"/>
             <wp:cNvGraphicFramePr/>
@@ -296,49 +296,7 @@
         <w:rPr>
           <w:lang w:val="en-US"/>
         </w:rPr>
-        <w:t>The Editor only contains a single window (</w:t>
-      </w:r>
-      <w:proofErr w:type="spellStart"/>
-      <w:r>
-        <w:rPr>
-          <w:lang w:val="en-US"/>
-        </w:rPr>
-        <w:t>MainWindowView</w:t>
-      </w:r>
-      <w:proofErr w:type="spellEnd"/>
-      <w:r>
-        <w:rPr>
-          <w:lang w:val="en-US"/>
-        </w:rPr>
-        <w:t xml:space="preserve">) and its corresponding </w:t>
-      </w:r>
-      <w:proofErr w:type="spellStart"/>
-      <w:r>
-        <w:rPr>
-          <w:lang w:val="en-US"/>
-        </w:rPr>
-        <w:t>ViewModel</w:t>
-      </w:r>
-      <w:proofErr w:type="spellEnd"/>
-      <w:r>
-        <w:rPr>
-          <w:lang w:val="en-US"/>
-        </w:rPr>
-        <w:t xml:space="preserve">. Within the </w:t>
-      </w:r>
-      <w:proofErr w:type="spellStart"/>
-      <w:r>
-        <w:rPr>
-          <w:lang w:val="en-US"/>
-        </w:rPr>
-        <w:t>ViewModel</w:t>
-      </w:r>
-      <w:proofErr w:type="spellEnd"/>
-      <w:r>
-        <w:rPr>
-          <w:lang w:val="en-US"/>
-        </w:rPr>
-        <w:t xml:space="preserve"> everything we display in the GUI is stored. Changes made by the GUI are reflected to the view model, which are then forwarded to the document-layer.</w:t>
+        <w:t>The Editor only contains a single window (MainWindowView) and its corresponding ViewModel. Within the ViewModel everything we display in the GUI is stored. Changes made by the GUI are reflected to the view model, which are then forwarded to the document-layer.</w:t>
       </w:r>
       <w:r>
         <w:rPr>
@@ -350,21 +308,7 @@
         <w:rPr>
           <w:lang w:val="en-US"/>
         </w:rPr>
-        <w:t xml:space="preserve">A customized </w:t>
-      </w:r>
-      <w:proofErr w:type="spellStart"/>
-      <w:r>
-        <w:rPr>
-          <w:lang w:val="en-US"/>
-        </w:rPr>
-        <w:t>TextBox</w:t>
-      </w:r>
-      <w:proofErr w:type="spellEnd"/>
-      <w:r>
-        <w:rPr>
-          <w:lang w:val="en-US"/>
-        </w:rPr>
-        <w:t xml:space="preserve"> handles the coloring of different regions of the text.</w:t>
+        <w:t>A customized TextBox handles the coloring of different regions of the text.</w:t>
       </w:r>
     </w:p>
     <w:p>
@@ -397,19 +341,79 @@
         <w:rPr>
           <w:lang w:val="en-US"/>
         </w:rPr>
-        <w:t xml:space="preserve">specifies a document-interface for connecting to a document, submit text changes, and events for text- and cursor changes. A simple implementation for testing purposes only uses a string builder to reflect the changes upon. For </w:t>
-      </w:r>
-      <w:r>
-        <w:rPr>
-          <w:lang w:val="en-US"/>
-        </w:rPr>
-        <w:t>the network-based implementation</w:t>
-      </w:r>
-      <w:r>
-        <w:rPr>
-          <w:lang w:val="en-US"/>
-        </w:rPr>
-        <w:t>, changes to the document are forwarded as packages into the network.</w:t>
+        <w:t>specifies a document-interface for connecting to a document, submit text changes, and events for text- and cursor changes</w:t>
+      </w:r>
+      <w:r>
+        <w:rPr>
+          <w:lang w:val="en-US"/>
+        </w:rPr>
+        <w:t>.</w:t>
+      </w:r>
+      <w:r>
+        <w:rPr>
+          <w:lang w:val="en-US"/>
+        </w:rPr>
+        <w:t xml:space="preserve"> </w:t>
+      </w:r>
+      <w:r>
+        <w:rPr>
+          <w:lang w:val="en-US"/>
+        </w:rPr>
+        <w:t>C</w:t>
+      </w:r>
+      <w:r>
+        <w:rPr>
+          <w:lang w:val="en-US"/>
+        </w:rPr>
+        <w:t xml:space="preserve">hanges to the document </w:t>
+      </w:r>
+      <w:r>
+        <w:rPr>
+          <w:lang w:val="en-US"/>
+        </w:rPr>
+        <w:t xml:space="preserve">caused by the </w:t>
+      </w:r>
+      <w:r>
+        <w:rPr>
+          <w:lang w:val="en-US"/>
+        </w:rPr>
+        <w:t xml:space="preserve">UI (Editor layer) </w:t>
+      </w:r>
+      <w:r>
+        <w:rPr>
+          <w:lang w:val="en-US"/>
+        </w:rPr>
+        <w:t xml:space="preserve">are </w:t>
+      </w:r>
+      <w:r>
+        <w:rPr>
+          <w:lang w:val="en-US"/>
+        </w:rPr>
+        <w:t>converted into network packets and given to the network layer</w:t>
+      </w:r>
+      <w:r>
+        <w:rPr>
+          <w:lang w:val="en-US"/>
+        </w:rPr>
+        <w:t>.</w:t>
+      </w:r>
+      <w:r>
+        <w:rPr>
+          <w:lang w:val="en-US"/>
+        </w:rPr>
+        <w:t xml:space="preserve"> Incoming packets from the network layer </w:t>
+      </w:r>
+      <w:r>
+        <w:rPr>
+          <w:lang w:val="en-US"/>
+        </w:rPr>
+        <w:t>are integrated into the document’s state and usually trigger events which update the UI.</w:t>
+      </w:r>
+      <w:r>
+        <w:rPr>
+          <w:lang w:val="en-US"/>
+        </w:rPr>
+        <w:t xml:space="preserve"> The document layer therefore serves the purpose of a business logic and the data model by interpreting incoming packets and UI events as well as perform operations on the document data itself.</w:t>
       </w:r>
     </w:p>
     <w:p>
@@ -425,6 +429,12 @@
         </w:rPr>
         <w:t>Network-Layer</w:t>
       </w:r>
+      <w:r>
+        <w:rPr>
+          <w:lang w:val="en-US"/>
+        </w:rPr>
+        <w:t>(s)</w:t>
+      </w:r>
     </w:p>
     <w:p>
       <w:pPr>
@@ -436,7 +446,92 @@
         <w:rPr>
           <w:lang w:val="en-US"/>
         </w:rPr>
-        <w:t xml:space="preserve">The network is responsible for managing connections between participants of the same documents and forwarding packages. </w:t>
+        <w:t>The</w:t>
+      </w:r>
+      <w:r>
+        <w:rPr>
+          <w:lang w:val="en-US"/>
+        </w:rPr>
+        <w:t xml:space="preserve"> stack of</w:t>
+      </w:r>
+      <w:r>
+        <w:rPr>
+          <w:lang w:val="en-US"/>
+        </w:rPr>
+        <w:t xml:space="preserve"> network </w:t>
+      </w:r>
+      <w:r>
+        <w:rPr>
+          <w:lang w:val="en-US"/>
+        </w:rPr>
+        <w:t>layer</w:t>
+      </w:r>
+      <w:r>
+        <w:rPr>
+          <w:lang w:val="en-US"/>
+        </w:rPr>
+        <w:t>s</w:t>
+      </w:r>
+      <w:r>
+        <w:rPr>
+          <w:lang w:val="en-US"/>
+        </w:rPr>
+        <w:t xml:space="preserve"> is</w:t>
+      </w:r>
+      <w:r>
+        <w:rPr>
+          <w:lang w:val="en-US"/>
+        </w:rPr>
+        <w:t xml:space="preserve"> responsible for managing connections between participa</w:t>
+      </w:r>
+      <w:r>
+        <w:rPr>
+          <w:lang w:val="en-US"/>
+        </w:rPr>
+        <w:t>nts</w:t>
+      </w:r>
+      <w:r>
+        <w:rPr>
+          <w:lang w:val="en-US"/>
+        </w:rPr>
+        <w:t xml:space="preserve"> (called peers)</w:t>
+      </w:r>
+      <w:r>
+        <w:rPr>
+          <w:lang w:val="en-US"/>
+        </w:rPr>
+        <w:t xml:space="preserve"> of the same document. </w:t>
+      </w:r>
+      <w:r>
+        <w:rPr>
+          <w:lang w:val="en-US"/>
+        </w:rPr>
+        <w:t xml:space="preserve"> </w:t>
+      </w:r>
+      <w:r>
+        <w:rPr>
+          <w:lang w:val="en-US"/>
+        </w:rPr>
+        <w:t xml:space="preserve">The network layer is itself structured into several further layers to </w:t>
+      </w:r>
+      <w:r>
+        <w:rPr>
+          <w:lang w:val="en-US"/>
+        </w:rPr>
+        <w:lastRenderedPageBreak/>
+        <w:t>achieve a clean software architecture.</w:t>
+      </w:r>
+      <w:r>
+        <w:rPr>
+          <w:lang w:val="en-US"/>
+        </w:rPr>
+        <w:t xml:space="preserve"> The very top layer contains a C# interface </w:t>
+      </w:r>
+      <w:r>
+        <w:rPr>
+          <w:lang w:val="en-US"/>
+        </w:rPr>
+        <w:t>which is injected into the document layer and offers the following four interactions:</w:t>
       </w:r>
     </w:p>
     <w:p>
@@ -447,9 +542,335 @@
       </w:pPr>
       <w:r>
         <w:rPr>
-          <w:lang w:val="en-US"/>
-        </w:rPr>
-        <w:t>Different Kind of packets are available for stating changes to the document and the environment:</w:t>
+          <w:noProof/>
+          <w:lang w:eastAsia="de-AT"/>
+        </w:rPr>
+        <w:drawing>
+          <wp:inline distT="0" distB="0" distL="0" distR="0" wp14:anchorId="37832BA0" wp14:editId="4365C038">
+            <wp:extent cx="5760720" cy="2117725"/>
+            <wp:effectExtent l="0" t="0" r="0" b="0"/>
+            <wp:docPr id="7" name="Picture 7"/>
+            <wp:cNvGraphicFramePr>
+              <a:graphicFrameLocks xmlns:a="http://schemas.openxmlformats.org/drawingml/2006/main" noChangeAspect="1"/>
+            </wp:cNvGraphicFramePr>
+            <a:graphic xmlns:a="http://schemas.openxmlformats.org/drawingml/2006/main">
+              <a:graphicData uri="http://schemas.openxmlformats.org/drawingml/2006/picture">
+                <pic:pic xmlns:pic="http://schemas.openxmlformats.org/drawingml/2006/picture">
+                  <pic:nvPicPr>
+                    <pic:cNvPr id="1" name=""/>
+                    <pic:cNvPicPr/>
+                  </pic:nvPicPr>
+                  <pic:blipFill>
+                    <a:blip r:embed="rId11"/>
+                    <a:stretch>
+                      <a:fillRect/>
+                    </a:stretch>
+                  </pic:blipFill>
+                  <pic:spPr>
+                    <a:xfrm>
+                      <a:off x="0" y="0"/>
+                      <a:ext cx="5760720" cy="2117725"/>
+                    </a:xfrm>
+                    <a:prstGeom prst="rect">
+                      <a:avLst/>
+                    </a:prstGeom>
+                  </pic:spPr>
+                </pic:pic>
+              </a:graphicData>
+            </a:graphic>
+          </wp:inline>
+        </w:drawing>
+      </w:r>
+      <w:r>
+        <w:rPr>
+          <w:noProof/>
+          <w:lang w:val="en-US" w:eastAsia="de-AT"/>
+        </w:rPr>
+        <w:t xml:space="preserve"> </w:t>
+      </w:r>
+    </w:p>
+    <w:p>
+      <w:pPr>
+        <w:pStyle w:val="ListParagraph"/>
+        <w:numPr>
+          <w:ilvl w:val="0"/>
+          <w:numId w:val="4"/>
+        </w:numPr>
+        <w:rPr>
+          <w:lang w:val="en-US"/>
+        </w:rPr>
+      </w:pPr>
+      <w:r>
+        <w:rPr>
+          <w:lang w:val="en-US"/>
+        </w:rPr>
+        <w:t>Start(): Initializes the network layer and triggers construction of the network topology.</w:t>
+      </w:r>
+      <w:r>
+        <w:rPr>
+          <w:lang w:val="en-US"/>
+        </w:rPr>
+        <w:t xml:space="preserve"> This method requires the document name which is used as an identifier on the network to find peers of the same </w:t>
+      </w:r>
+      <w:r>
+        <w:rPr>
+          <w:lang w:val="en-US"/>
+        </w:rPr>
+        <w:t>document.</w:t>
+      </w:r>
+      <w:r>
+        <w:rPr>
+          <w:lang w:val="en-US"/>
+        </w:rPr>
+        <w:t xml:space="preserve"> The return value of Start() indicates whether a peer could be found (true) or the current application instance is the first peer</w:t>
+      </w:r>
+      <w:r>
+        <w:rPr>
+          <w:lang w:val="en-US"/>
+        </w:rPr>
+        <w:t xml:space="preserve"> </w:t>
+      </w:r>
+      <w:r>
+        <w:rPr>
+          <w:lang w:val="en-US"/>
+        </w:rPr>
+        <w:t>for the given document name</w:t>
+      </w:r>
+      <w:r>
+        <w:rPr>
+          <w:lang w:val="en-US"/>
+        </w:rPr>
+        <w:t>.</w:t>
+      </w:r>
+    </w:p>
+    <w:p>
+      <w:pPr>
+        <w:pStyle w:val="ListParagraph"/>
+        <w:numPr>
+          <w:ilvl w:val="0"/>
+          <w:numId w:val="4"/>
+        </w:numPr>
+        <w:rPr>
+          <w:lang w:val="en-US"/>
+        </w:rPr>
+      </w:pPr>
+      <w:r>
+        <w:rPr>
+          <w:lang w:val="en-US"/>
+        </w:rPr>
+        <w:t xml:space="preserve">Stop(): Shuts the network </w:t>
+      </w:r>
+      <w:r>
+        <w:rPr>
+          <w:lang w:val="en-US"/>
+        </w:rPr>
+        <w:t>down</w:t>
+      </w:r>
+      <w:r>
+        <w:rPr>
+          <w:lang w:val="en-US"/>
+        </w:rPr>
+        <w:t xml:space="preserve">. Disconnects from all peers of the network topology. </w:t>
+      </w:r>
+      <w:r>
+        <w:rPr>
+          <w:lang w:val="en-US"/>
+        </w:rPr>
+        <w:t>After a call to this method no further packages can be sent or are received.</w:t>
+      </w:r>
+    </w:p>
+    <w:p>
+      <w:pPr>
+        <w:pStyle w:val="ListParagraph"/>
+        <w:numPr>
+          <w:ilvl w:val="0"/>
+          <w:numId w:val="4"/>
+        </w:numPr>
+        <w:rPr>
+          <w:lang w:val="en-US"/>
+        </w:rPr>
+      </w:pPr>
+      <w:r>
+        <w:rPr>
+          <w:lang w:val="en-US"/>
+        </w:rPr>
+        <w:t>SendPacket</w:t>
+      </w:r>
+      <w:r>
+        <w:rPr>
+          <w:lang w:val="en-US"/>
+        </w:rPr>
+        <w:t>()</w:t>
+      </w:r>
+      <w:r>
+        <w:rPr>
+          <w:lang w:val="en-US"/>
+        </w:rPr>
+        <w:t xml:space="preserve">: Sends a packet into the network. Although packets are themselves classes and all packet types used by the document layer are defined, </w:t>
+      </w:r>
+      <w:r>
+        <w:rPr>
+          <w:lang w:val="en-US"/>
+        </w:rPr>
+        <w:t>this method accepts any object. The object passed to SendPacket</w:t>
+      </w:r>
+      <w:r>
+        <w:rPr>
+          <w:lang w:val="en-US"/>
+        </w:rPr>
+        <w:t>()</w:t>
+      </w:r>
+      <w:r>
+        <w:rPr>
+          <w:lang w:val="en-US"/>
+        </w:rPr>
+        <w:t xml:space="preserve"> is serialized into a binary representation which is then transmitted to all (or one) peers of the network.</w:t>
+      </w:r>
+      <w:r>
+        <w:rPr>
+          <w:lang w:val="en-US"/>
+        </w:rPr>
+        <w:t xml:space="preserve"> Generally (apart</w:t>
+      </w:r>
+      <w:r>
+        <w:rPr>
+          <w:lang w:val="en-US"/>
+        </w:rPr>
+        <w:t xml:space="preserve"> from</w:t>
+      </w:r>
+      <w:r>
+        <w:rPr>
+          <w:lang w:val="en-US"/>
+        </w:rPr>
+        <w:t xml:space="preserve"> forwarding and custom packets) the network layer does not interpret the objects passed to this interface.</w:t>
+      </w:r>
+    </w:p>
+    <w:p>
+      <w:pPr>
+        <w:pStyle w:val="ListParagraph"/>
+        <w:numPr>
+          <w:ilvl w:val="0"/>
+          <w:numId w:val="4"/>
+        </w:numPr>
+        <w:rPr>
+          <w:lang w:val="en-US"/>
+        </w:rPr>
+      </w:pPr>
+      <w:r>
+        <w:rPr>
+          <w:lang w:val="en-US"/>
+        </w:rPr>
+        <w:t>PacketArrived: Event which is raised whenever a packet arrives from the network. This packet can again be any object.</w:t>
+      </w:r>
+      <w:r>
+        <w:rPr>
+          <w:lang w:val="en-US"/>
+        </w:rPr>
+        <w:t xml:space="preserve"> In addition to the packet data (object) an instance of Peer is delivered, which serves as a unique descriptor of a peer on the network.</w:t>
+      </w:r>
+      <w:r>
+        <w:rPr>
+          <w:lang w:val="en-US"/>
+        </w:rPr>
+        <w:t xml:space="preserve"> The provided sendBack delegate enables higher layers to directly respond to an individual peer as opposed to the SendPacket() method which does not allow the specification of a target.</w:t>
+      </w:r>
+    </w:p>
+    <w:p>
+      <w:pPr>
+        <w:pStyle w:val="ListParagraph"/>
+        <w:numPr>
+          <w:ilvl w:val="0"/>
+          <w:numId w:val="4"/>
+        </w:numPr>
+        <w:rPr>
+          <w:lang w:val="en-US"/>
+        </w:rPr>
+      </w:pPr>
+      <w:r>
+        <w:rPr>
+          <w:lang w:val="en-US"/>
+        </w:rPr>
+        <w:t xml:space="preserve">Self: Retrievable property </w:t>
+      </w:r>
+      <w:r>
+        <w:rPr>
+          <w:lang w:val="en-US"/>
+        </w:rPr>
+        <w:t>holding an instance of Peer which describes the own node/peer on the network. This property is mostly used by the network layer itself to identify the current instance to other peers on the network</w:t>
+      </w:r>
+      <w:r>
+        <w:rPr>
+          <w:lang w:val="en-US"/>
+        </w:rPr>
+        <w:t>.</w:t>
+      </w:r>
+    </w:p>
+    <w:p>
+      <w:pPr>
+        <w:rPr>
+          <w:lang w:val="en-US"/>
+        </w:rPr>
+      </w:pPr>
+      <w:r>
+        <w:rPr>
+          <w:lang w:val="en-US"/>
+        </w:rPr>
+        <w:t xml:space="preserve">On the highest network layer several kinds of (business logic) packets are available to describe </w:t>
+      </w:r>
+      <w:r>
+        <w:rPr>
+          <w:lang w:val="en-US"/>
+        </w:rPr>
+        <w:t>changes to the document and the environment:</w:t>
+      </w:r>
+    </w:p>
+    <w:p>
+      <w:pPr>
+        <w:rPr>
+          <w:lang w:val="en-US"/>
+        </w:rPr>
+      </w:pPr>
+      <w:r>
+        <w:rPr>
+          <w:noProof/>
+          <w:lang w:eastAsia="de-AT"/>
+        </w:rPr>
+        <w:lastRenderedPageBreak/>
+        <w:drawing>
+          <wp:inline distT="0" distB="0" distL="0" distR="0" wp14:anchorId="62409393" wp14:editId="328DB693">
+            <wp:extent cx="5760720" cy="2630805"/>
+            <wp:effectExtent l="0" t="0" r="0" b="0"/>
+            <wp:docPr id="8" name="Picture 8"/>
+            <wp:cNvGraphicFramePr>
+              <a:graphicFrameLocks xmlns:a="http://schemas.openxmlformats.org/drawingml/2006/main" noChangeAspect="1"/>
+            </wp:cNvGraphicFramePr>
+            <a:graphic xmlns:a="http://schemas.openxmlformats.org/drawingml/2006/main">
+              <a:graphicData uri="http://schemas.openxmlformats.org/drawingml/2006/picture">
+                <pic:pic xmlns:pic="http://schemas.openxmlformats.org/drawingml/2006/picture">
+                  <pic:nvPicPr>
+                    <pic:cNvPr id="1" name=""/>
+                    <pic:cNvPicPr/>
+                  </pic:nvPicPr>
+                  <pic:blipFill>
+                    <a:blip r:embed="rId12"/>
+                    <a:stretch>
+                      <a:fillRect/>
+                    </a:stretch>
+                  </pic:blipFill>
+                  <pic:spPr>
+                    <a:xfrm>
+                      <a:off x="0" y="0"/>
+                      <a:ext cx="5760720" cy="2630805"/>
+                    </a:xfrm>
+                    <a:prstGeom prst="rect">
+                      <a:avLst/>
+                    </a:prstGeom>
+                  </pic:spPr>
+                </pic:pic>
+              </a:graphicData>
+            </a:graphic>
+          </wp:inline>
+        </w:drawing>
       </w:r>
     </w:p>
     <w:p>
@@ -467,21 +888,37 @@
         <w:rPr>
           <w:lang w:val="en-US"/>
         </w:rPr>
-        <w:t>The Add/</w:t>
-      </w:r>
-      <w:proofErr w:type="spellStart"/>
-      <w:r>
-        <w:rPr>
-          <w:lang w:val="en-US"/>
-        </w:rPr>
-        <w:t>DeleteTextPacket</w:t>
-      </w:r>
-      <w:proofErr w:type="spellEnd"/>
-      <w:r>
-        <w:rPr>
-          <w:lang w:val="en-US"/>
-        </w:rPr>
-        <w:t xml:space="preserve"> for document text changes,</w:t>
+        <w:t>New</w:t>
+      </w:r>
+      <w:r>
+        <w:rPr>
+          <w:lang w:val="en-US"/>
+        </w:rPr>
+        <w:t>PeerPacket</w:t>
+      </w:r>
+      <w:r>
+        <w:rPr>
+          <w:lang w:val="en-US"/>
+        </w:rPr>
+        <w:t>/LostPeerPack</w:t>
+      </w:r>
+      <w:r>
+        <w:rPr>
+          <w:lang w:val="en-US"/>
+        </w:rPr>
+        <w:t xml:space="preserve">et </w:t>
+      </w:r>
+      <w:r>
+        <w:rPr>
+          <w:lang w:val="en-US"/>
+        </w:rPr>
+        <w:t>to inform other peers on the network that a peer has been added to the netw</w:t>
+      </w:r>
+      <w:r>
+        <w:rPr>
+          <w:lang w:val="en-US"/>
+        </w:rPr>
+        <w:t>ork or connection has been lost,</w:t>
       </w:r>
     </w:p>
     <w:p>
@@ -499,22 +936,19 @@
         <w:rPr>
           <w:lang w:val="en-US"/>
         </w:rPr>
-        <w:lastRenderedPageBreak/>
-        <w:t>(Query)</w:t>
-      </w:r>
-      <w:proofErr w:type="spellStart"/>
-      <w:r>
-        <w:rPr>
-          <w:lang w:val="en-US"/>
-        </w:rPr>
-        <w:t>DocumentPacket</w:t>
-      </w:r>
-      <w:proofErr w:type="spellEnd"/>
-      <w:r>
-        <w:rPr>
-          <w:lang w:val="en-US"/>
-        </w:rPr>
-        <w:t xml:space="preserve"> for querying and receiving the whole document text,</w:t>
+        <w:t>The Add</w:t>
+      </w:r>
+      <w:r>
+        <w:rPr>
+          <w:lang w:val="en-US"/>
+        </w:rPr>
+        <w:t>TextPacket</w:t>
+      </w:r>
+      <w:r>
+        <w:rPr>
+          <w:lang w:val="en-US"/>
+        </w:rPr>
+        <w:t>/DeleteTextPacket for document text changes,</w:t>
       </w:r>
     </w:p>
     <w:p>
@@ -528,33 +962,37 @@
           <w:lang w:val="en-US"/>
         </w:rPr>
       </w:pPr>
-      <w:proofErr w:type="spellStart"/>
-      <w:r>
-        <w:rPr>
-          <w:lang w:val="en-US"/>
-        </w:rPr>
-        <w:t>UpdateCaretPacket</w:t>
-      </w:r>
-      <w:proofErr w:type="spellEnd"/>
-      <w:r>
-        <w:rPr>
-          <w:lang w:val="en-US"/>
-        </w:rPr>
-        <w:t xml:space="preserve">, </w:t>
-      </w:r>
-      <w:proofErr w:type="spellStart"/>
-      <w:r>
-        <w:rPr>
+      <w:r>
+        <w:rPr>
+          <w:i/>
+          <w:lang w:val="en-US"/>
+        </w:rPr>
+        <w:t>QueryPeerCount</w:t>
+      </w:r>
+      <w:r>
+        <w:rPr>
+          <w:lang w:val="en-US"/>
+        </w:rPr>
+        <w:t>/</w:t>
+      </w:r>
+      <w:r>
+        <w:rPr>
+          <w:i/>
           <w:lang w:val="en-US"/>
         </w:rPr>
         <w:t>PeerCountPacket</w:t>
       </w:r>
-      <w:proofErr w:type="spellEnd"/>
-      <w:r>
-        <w:rPr>
-          <w:lang w:val="en-US"/>
-        </w:rPr>
-        <w:t xml:space="preserve"> for updating the caret position and number of peers working on the same document,</w:t>
+      <w:r>
+        <w:rPr>
+          <w:lang w:val="en-US"/>
+        </w:rPr>
+        <w:t xml:space="preserve"> for querying the current number of participants on the ne</w:t>
+      </w:r>
+      <w:r>
+        <w:rPr>
+          <w:lang w:val="en-US"/>
+        </w:rPr>
+        <w:t>twork for the set document name,</w:t>
       </w:r>
     </w:p>
     <w:p>
@@ -570,39 +1008,51 @@
       </w:pPr>
       <w:r>
         <w:rPr>
-          <w:lang w:val="en-US"/>
-        </w:rPr>
-        <w:t>New/</w:t>
-      </w:r>
-      <w:proofErr w:type="spellStart"/>
-      <w:r>
-        <w:rPr>
-          <w:lang w:val="en-US"/>
-        </w:rPr>
-        <w:t>LostPeerPackacket</w:t>
-      </w:r>
-      <w:proofErr w:type="spellEnd"/>
-      <w:r>
-        <w:rPr>
-          <w:lang w:val="en-US"/>
-        </w:rPr>
-        <w:t xml:space="preserve"> for managing the participating </w:t>
-      </w:r>
-      <w:r>
-        <w:rPr>
-          <w:lang w:val="en-US"/>
-        </w:rPr>
-        <w:t>clients</w:t>
-      </w:r>
-      <w:r>
-        <w:rPr>
-          <w:lang w:val="en-US"/>
-        </w:rPr>
-        <w:t>.</w:t>
+          <w:i/>
+          <w:lang w:val="en-US"/>
+        </w:rPr>
+        <w:t>Query</w:t>
+      </w:r>
+      <w:r>
+        <w:rPr>
+          <w:i/>
+          <w:lang w:val="en-US"/>
+        </w:rPr>
+        <w:t>DocumentPacket</w:t>
+      </w:r>
+      <w:r>
+        <w:rPr>
+          <w:lang w:val="en-US"/>
+        </w:rPr>
+        <w:t>/</w:t>
+      </w:r>
+      <w:r>
+        <w:rPr>
+          <w:i/>
+          <w:lang w:val="en-US"/>
+        </w:rPr>
+        <w:t>DocumentPacket</w:t>
+      </w:r>
+      <w:r>
+        <w:rPr>
+          <w:lang w:val="en-US"/>
+        </w:rPr>
+        <w:t xml:space="preserve"> for querying and receiving the wh</w:t>
+      </w:r>
+      <w:r>
+        <w:rPr>
+          <w:lang w:val="en-US"/>
+        </w:rPr>
+        <w:t>ole document text and</w:t>
       </w:r>
     </w:p>
     <w:p>
       <w:pPr>
+        <w:pStyle w:val="ListParagraph"/>
+        <w:numPr>
+          <w:ilvl w:val="0"/>
+          <w:numId w:val="3"/>
+        </w:numPr>
         <w:rPr>
           <w:lang w:val="en-US"/>
         </w:rPr>
@@ -611,8 +1061,59 @@
         <w:rPr>
           <w:lang w:val="en-US"/>
         </w:rPr>
-        <w:t>Each package specifies whether it should be forwarded to all clients or only to a certain destination.</w:t>
-      </w:r>
+        <w:t xml:space="preserve">UpdateCaretPacket </w:t>
+      </w:r>
+      <w:r>
+        <w:rPr>
+          <w:lang w:val="en-US"/>
+        </w:rPr>
+        <w:t>for updating the caret position</w:t>
+      </w:r>
+      <w:r>
+        <w:rPr>
+          <w:lang w:val="en-US"/>
+        </w:rPr>
+        <w:t>.</w:t>
+      </w:r>
+    </w:p>
+    <w:p>
+      <w:pPr>
+        <w:rPr>
+          <w:lang w:val="en-US"/>
+        </w:rPr>
+      </w:pPr>
+      <w:r>
+        <w:rPr>
+          <w:lang w:val="en-US"/>
+        </w:rPr>
+        <w:t xml:space="preserve">The optional attribute AutoForward can be declared on any packet and specifies that the packet </w:t>
+      </w:r>
+      <w:r>
+        <w:rPr>
+          <w:lang w:val="en-US"/>
+        </w:rPr>
+        <w:t xml:space="preserve">should be forwarded to all </w:t>
+      </w:r>
+      <w:r>
+        <w:rPr>
+          <w:lang w:val="en-US"/>
+        </w:rPr>
+        <w:t>peers of the network</w:t>
+      </w:r>
+      <w:r>
+        <w:rPr>
+          <w:lang w:val="en-US"/>
+        </w:rPr>
+        <w:t xml:space="preserve"> or only to a certain destination.</w:t>
+      </w:r>
+      <w:r>
+        <w:rPr>
+          <w:lang w:val="en-US"/>
+        </w:rPr>
+        <w:t xml:space="preserve"> Packets names in italic do not have the AutoForward attribute and are typically used to query information from a single peer.</w:t>
+      </w:r>
+      <w:bookmarkStart w:id="0" w:name="_GoBack"/>
+      <w:bookmarkEnd w:id="0"/>
     </w:p>
     <w:p>
       <w:pPr>
@@ -621,7 +1122,6 @@
           <w:lang w:val="en-US"/>
         </w:rPr>
       </w:pPr>
-      <w:proofErr w:type="spellStart"/>
       <w:r>
         <w:rPr>
           <w:lang w:val="en-US"/>
@@ -634,7 +1134,6 @@
         </w:rPr>
         <w:t>.SpanningTree</w:t>
       </w:r>
-      <w:proofErr w:type="spellEnd"/>
       <w:r>
         <w:rPr>
           <w:lang w:val="en-US"/>
@@ -662,19 +1161,11 @@
           <w:lang w:val="en-US"/>
         </w:rPr>
       </w:pPr>
-      <w:proofErr w:type="spellStart"/>
-      <w:r>
-        <w:rPr>
-          <w:lang w:val="en-US"/>
-        </w:rPr>
-        <w:t>Network.Tcp.CompleteGraph</w:t>
-      </w:r>
-      <w:proofErr w:type="spellEnd"/>
-      <w:r>
-        <w:rPr>
-          <w:lang w:val="en-US"/>
-        </w:rPr>
-        <w:t>-Layer</w:t>
+      <w:r>
+        <w:rPr>
+          <w:lang w:val="en-US"/>
+        </w:rPr>
+        <w:t>Network.Tcp.CompleteGraph-Layer</w:t>
       </w:r>
     </w:p>
     <w:p>
@@ -708,6 +1199,7 @@
         <w:rPr>
           <w:lang w:val="en-US"/>
         </w:rPr>
+        <w:lastRenderedPageBreak/>
         <w:t>Network</w:t>
       </w:r>
       <w:r>
@@ -729,7 +1221,7 @@
           <w:lang w:eastAsia="de-AT"/>
         </w:rPr>
         <w:drawing>
-          <wp:anchor distT="0" distB="0" distL="114300" distR="114300" simplePos="0" relativeHeight="251659264" behindDoc="0" locked="0" layoutInCell="1" allowOverlap="1" wp14:anchorId="13BF34A4" wp14:editId="295328F5">
+          <wp:anchor distT="0" distB="0" distL="114300" distR="114300" simplePos="0" relativeHeight="251658240" behindDoc="0" locked="0" layoutInCell="1" allowOverlap="1" wp14:anchorId="13BF34A4" wp14:editId="295328F5">
             <wp:simplePos x="0" y="0"/>
             <wp:positionH relativeFrom="column">
               <wp:posOffset>4180840</wp:posOffset>
@@ -744,7 +1236,7 @@
             <wp:cNvGraphicFramePr/>
             <a:graphic xmlns:a="http://schemas.openxmlformats.org/drawingml/2006/main">
               <a:graphicData uri="http://schemas.openxmlformats.org/drawingml/2006/diagram">
-                <dgm:relIds xmlns:dgm="http://schemas.openxmlformats.org/drawingml/2006/diagram" xmlns:r="http://schemas.openxmlformats.org/officeDocument/2006/relationships" r:dm="rId11" r:lo="rId12" r:qs="rId13" r:cs="rId14"/>
+                <dgm:relIds xmlns:dgm="http://schemas.openxmlformats.org/drawingml/2006/diagram" xmlns:r="http://schemas.openxmlformats.org/officeDocument/2006/relationships" r:dm="rId13" r:lo="rId14" r:qs="rId15" r:cs="rId16"/>
               </a:graphicData>
             </a:graphic>
             <wp14:sizeRelH relativeFrom="margin">
@@ -766,16 +1258,8 @@
         <w:rPr>
           <w:lang w:val="en-US"/>
         </w:rPr>
-        <w:t>-</w:t>
-      </w:r>
-      <w:proofErr w:type="spellStart"/>
-      <w:r>
-        <w:rPr>
-          <w:lang w:val="en-US"/>
-        </w:rPr>
-        <w:t>SpanningTree</w:t>
-      </w:r>
-      <w:proofErr w:type="spellEnd"/>
+        <w:t>-SpanningTree</w:t>
+      </w:r>
       <w:r>
         <w:rPr>
           <w:lang w:val="en-US"/>
@@ -921,8 +1405,6 @@
           <w:lang w:val="en-US"/>
         </w:rPr>
       </w:pPr>
-      <w:bookmarkStart w:id="0" w:name="_GoBack"/>
-      <w:bookmarkEnd w:id="0"/>
       <w:r>
         <w:rPr>
           <w:lang w:val="en-US"/>
@@ -981,7 +1463,6 @@
         <w:rPr>
           <w:lang w:val="en-US"/>
         </w:rPr>
-        <w:lastRenderedPageBreak/>
         <w:t>Performance</w:t>
       </w:r>
     </w:p>
@@ -1057,6 +1538,7 @@
           <w:sz w:val="22"/>
           <w:szCs w:val="22"/>
         </w:rPr>
+        <w:lastRenderedPageBreak/>
         <w:t xml:space="preserve">Zusätzlich zur Implementierung soll ein etwa 3-4 seitiger Bericht geschrieben werden, der zumindest folgendes beschreibt: </w:t>
       </w:r>
     </w:p>
@@ -1107,23 +1589,7 @@
           <w:sz w:val="22"/>
           <w:szCs w:val="22"/>
         </w:rPr>
-        <w:t xml:space="preserve"> Wie sieht ihre Lösung in Bezug auf </w:t>
-      </w:r>
-      <w:proofErr w:type="spellStart"/>
-      <w:r>
-        <w:rPr>
-          <w:sz w:val="22"/>
-          <w:szCs w:val="22"/>
-        </w:rPr>
-        <w:t>Concurrency</w:t>
-      </w:r>
-      <w:proofErr w:type="spellEnd"/>
-      <w:r>
-        <w:rPr>
-          <w:sz w:val="22"/>
-          <w:szCs w:val="22"/>
-        </w:rPr>
-        <w:t xml:space="preserve">, Zugriffskoordination und Synchronisierung aus? Warum haben Sie sich für die gewählten Lösungsansätze entschieden? Welche verschiedenen Ansätze haben Sie ausprobiert und mit welchem Ergebnis? </w:t>
+        <w:t xml:space="preserve"> Wie sieht ihre Lösung in Bezug auf Concurrency, Zugriffskoordination und Synchronisierung aus? Warum haben Sie sich für die gewählten Lösungsansätze entschieden? Welche verschiedenen Ansätze haben Sie ausprobiert und mit welchem Ergebnis? </w:t>
       </w:r>
     </w:p>
     <w:p>
@@ -1198,23 +1664,7 @@
           <w:sz w:val="22"/>
           <w:szCs w:val="22"/>
         </w:rPr>
-        <w:t xml:space="preserve"> Auf welche Schwierigkeiten </w:t>
-      </w:r>
-      <w:proofErr w:type="gramStart"/>
-      <w:r>
-        <w:rPr>
-          <w:sz w:val="22"/>
-          <w:szCs w:val="22"/>
-        </w:rPr>
-        <w:t>sind</w:t>
-      </w:r>
-      <w:proofErr w:type="gramEnd"/>
-      <w:r>
-        <w:rPr>
-          <w:sz w:val="22"/>
-          <w:szCs w:val="22"/>
-        </w:rPr>
-        <w:t xml:space="preserve"> Sie gestoßen? </w:t>
+        <w:t xml:space="preserve"> Auf welche Schwierigkeiten sind Sie gestoßen? </w:t>
       </w:r>
     </w:p>
     <w:p>
@@ -1573,6 +2023,119 @@
       </w:pPr>
     </w:lvl>
   </w:abstractNum>
+  <w:abstractNum w:abstractNumId="3">
+    <w:nsid w:val="68AE28B8"/>
+    <w:multiLevelType w:val="hybridMultilevel"/>
+    <w:tmpl w:val="ADAC0B3A"/>
+    <w:lvl w:ilvl="0" w:tplc="0C070001">
+      <w:start w:val="1"/>
+      <w:numFmt w:val="bullet"/>
+      <w:lvlText w:val=""/>
+      <w:lvlJc w:val="left"/>
+      <w:pPr>
+        <w:ind w:left="720" w:hanging="360"/>
+      </w:pPr>
+      <w:rPr>
+        <w:rFonts w:ascii="Symbol" w:hAnsi="Symbol" w:hint="default"/>
+      </w:rPr>
+    </w:lvl>
+    <w:lvl w:ilvl="1" w:tplc="0C070003" w:tentative="1">
+      <w:start w:val="1"/>
+      <w:numFmt w:val="bullet"/>
+      <w:lvlText w:val="o"/>
+      <w:lvlJc w:val="left"/>
+      <w:pPr>
+        <w:ind w:left="1440" w:hanging="360"/>
+      </w:pPr>
+      <w:rPr>
+        <w:rFonts w:ascii="Courier New" w:hAnsi="Courier New" w:cs="Courier New" w:hint="default"/>
+      </w:rPr>
+    </w:lvl>
+    <w:lvl w:ilvl="2" w:tplc="0C070005" w:tentative="1">
+      <w:start w:val="1"/>
+      <w:numFmt w:val="bullet"/>
+      <w:lvlText w:val=""/>
+      <w:lvlJc w:val="left"/>
+      <w:pPr>
+        <w:ind w:left="2160" w:hanging="360"/>
+      </w:pPr>
+      <w:rPr>
+        <w:rFonts w:ascii="Wingdings" w:hAnsi="Wingdings" w:hint="default"/>
+      </w:rPr>
+    </w:lvl>
+    <w:lvl w:ilvl="3" w:tplc="0C070001" w:tentative="1">
+      <w:start w:val="1"/>
+      <w:numFmt w:val="bullet"/>
+      <w:lvlText w:val=""/>
+      <w:lvlJc w:val="left"/>
+      <w:pPr>
+        <w:ind w:left="2880" w:hanging="360"/>
+      </w:pPr>
+      <w:rPr>
+        <w:rFonts w:ascii="Symbol" w:hAnsi="Symbol" w:hint="default"/>
+      </w:rPr>
+    </w:lvl>
+    <w:lvl w:ilvl="4" w:tplc="0C070003" w:tentative="1">
+      <w:start w:val="1"/>
+      <w:numFmt w:val="bullet"/>
+      <w:lvlText w:val="o"/>
+      <w:lvlJc w:val="left"/>
+      <w:pPr>
+        <w:ind w:left="3600" w:hanging="360"/>
+      </w:pPr>
+      <w:rPr>
+        <w:rFonts w:ascii="Courier New" w:hAnsi="Courier New" w:cs="Courier New" w:hint="default"/>
+      </w:rPr>
+    </w:lvl>
+    <w:lvl w:ilvl="5" w:tplc="0C070005" w:tentative="1">
+      <w:start w:val="1"/>
+      <w:numFmt w:val="bullet"/>
+      <w:lvlText w:val=""/>
+      <w:lvlJc w:val="left"/>
+      <w:pPr>
+        <w:ind w:left="4320" w:hanging="360"/>
+      </w:pPr>
+      <w:rPr>
+        <w:rFonts w:ascii="Wingdings" w:hAnsi="Wingdings" w:hint="default"/>
+      </w:rPr>
+    </w:lvl>
+    <w:lvl w:ilvl="6" w:tplc="0C070001" w:tentative="1">
+      <w:start w:val="1"/>
+      <w:numFmt w:val="bullet"/>
+      <w:lvlText w:val=""/>
+      <w:lvlJc w:val="left"/>
+      <w:pPr>
+        <w:ind w:left="5040" w:hanging="360"/>
+      </w:pPr>
+      <w:rPr>
+        <w:rFonts w:ascii="Symbol" w:hAnsi="Symbol" w:hint="default"/>
+      </w:rPr>
+    </w:lvl>
+    <w:lvl w:ilvl="7" w:tplc="0C070003" w:tentative="1">
+      <w:start w:val="1"/>
+      <w:numFmt w:val="bullet"/>
+      <w:lvlText w:val="o"/>
+      <w:lvlJc w:val="left"/>
+      <w:pPr>
+        <w:ind w:left="5760" w:hanging="360"/>
+      </w:pPr>
+      <w:rPr>
+        <w:rFonts w:ascii="Courier New" w:hAnsi="Courier New" w:cs="Courier New" w:hint="default"/>
+      </w:rPr>
+    </w:lvl>
+    <w:lvl w:ilvl="8" w:tplc="0C070005" w:tentative="1">
+      <w:start w:val="1"/>
+      <w:numFmt w:val="bullet"/>
+      <w:lvlText w:val=""/>
+      <w:lvlJc w:val="left"/>
+      <w:pPr>
+        <w:ind w:left="6480" w:hanging="360"/>
+      </w:pPr>
+      <w:rPr>
+        <w:rFonts w:ascii="Wingdings" w:hAnsi="Wingdings" w:hint="default"/>
+      </w:rPr>
+    </w:lvl>
+  </w:abstractNum>
   <w:num w:numId="1">
     <w:abstractNumId w:val="2"/>
   </w:num>
@@ -1581,6 +2144,9 @@
   </w:num>
   <w:num w:numId="3">
     <w:abstractNumId w:val="1"/>
+  </w:num>
+  <w:num w:numId="4">
+    <w:abstractNumId w:val="3"/>
   </w:num>
 </w:numbering>
 </file>
@@ -4156,7 +4722,7 @@
         <a:p>
           <a:r>
             <a:rPr lang="de-AT"/>
-            <a:t>Network (Interfaces, Network logic)</a:t>
+            <a:t>Network Interface (Technology independent)</a:t>
           </a:r>
         </a:p>
       </dgm:t>
@@ -4228,7 +4794,7 @@
         <a:p>
           <a:r>
             <a:rPr lang="de-AT"/>
-            <a:t>Possible Others</a:t>
+            <a:t>...</a:t>
           </a:r>
         </a:p>
       </dgm:t>
@@ -4274,6 +4840,28 @@
       <dgm:spPr/>
     </dgm:pt>
     <dgm:pt modelId="{B7A73E8B-8447-4353-B965-3AD681231127}" type="sibTrans" cxnId="{712B1E43-D296-477B-8499-ED21423C7F42}">
+      <dgm:prSet/>
+      <dgm:spPr/>
+    </dgm:pt>
+    <dgm:pt modelId="{3F8FFDD7-F894-4E64-9CE4-B8AD5880AB77}">
+      <dgm:prSet phldrT="[Text]"/>
+      <dgm:spPr/>
+      <dgm:t>
+        <a:bodyPr/>
+        <a:lstStyle/>
+        <a:p>
+          <a:r>
+            <a:rPr lang="de-AT"/>
+            <a:t>TCP Network Common</a:t>
+          </a:r>
+        </a:p>
+      </dgm:t>
+    </dgm:pt>
+    <dgm:pt modelId="{AEB60132-7308-416F-A5D0-17D4C915703C}" type="parTrans" cxnId="{064A5933-A275-46E3-8C9D-E270BF550DCE}">
+      <dgm:prSet/>
+      <dgm:spPr/>
+    </dgm:pt>
+    <dgm:pt modelId="{2E8ADCBD-F622-49ED-80B1-621346286B3F}" type="sibTrans" cxnId="{064A5933-A275-46E3-8C9D-E270BF550DCE}">
       <dgm:prSet/>
       <dgm:spPr/>
     </dgm:pt>
@@ -4377,6 +4965,37 @@
       <dgm:prSet presAssocID="{53308092-7E25-4538-9D72-170BFD592B36}" presName="horzThree" presStyleCnt="0"/>
       <dgm:spPr/>
     </dgm:pt>
+    <dgm:pt modelId="{B54C84CA-FDE1-462C-8344-9675E44DDE8E}" type="pres">
+      <dgm:prSet presAssocID="{3F8FFDD7-F894-4E64-9CE4-B8AD5880AB77}" presName="vertFour" presStyleCnt="0">
+        <dgm:presLayoutVars>
+          <dgm:chPref val="3"/>
+        </dgm:presLayoutVars>
+      </dgm:prSet>
+      <dgm:spPr/>
+    </dgm:pt>
+    <dgm:pt modelId="{BAE2CA94-4E60-4888-ACD3-5F55607F1FB3}" type="pres">
+      <dgm:prSet presAssocID="{3F8FFDD7-F894-4E64-9CE4-B8AD5880AB77}" presName="txFour" presStyleLbl="node4" presStyleIdx="0" presStyleCnt="4">
+        <dgm:presLayoutVars>
+          <dgm:chPref val="3"/>
+        </dgm:presLayoutVars>
+      </dgm:prSet>
+      <dgm:spPr/>
+      <dgm:t>
+        <a:bodyPr/>
+        <a:lstStyle/>
+        <a:p>
+          <a:endParaRPr lang="de-AT"/>
+        </a:p>
+      </dgm:t>
+    </dgm:pt>
+    <dgm:pt modelId="{A4DE0424-56C5-4AA2-9984-9C7293246FFA}" type="pres">
+      <dgm:prSet presAssocID="{3F8FFDD7-F894-4E64-9CE4-B8AD5880AB77}" presName="parTransFour" presStyleCnt="0"/>
+      <dgm:spPr/>
+    </dgm:pt>
+    <dgm:pt modelId="{822A9A7B-4D3D-42CE-ABE7-390A48D13D3A}" type="pres">
+      <dgm:prSet presAssocID="{3F8FFDD7-F894-4E64-9CE4-B8AD5880AB77}" presName="horzFour" presStyleCnt="0"/>
+      <dgm:spPr/>
+    </dgm:pt>
     <dgm:pt modelId="{4E9231A5-A0D4-45B6-8330-FC6AA8C74396}" type="pres">
       <dgm:prSet presAssocID="{02F8AC34-626A-4537-80D1-1D2B83D672B1}" presName="vertFour" presStyleCnt="0">
         <dgm:presLayoutVars>
@@ -4386,7 +5005,7 @@
       <dgm:spPr/>
     </dgm:pt>
     <dgm:pt modelId="{C0A8BD6B-AD83-437A-8B04-07CF9A712660}" type="pres">
-      <dgm:prSet presAssocID="{02F8AC34-626A-4537-80D1-1D2B83D672B1}" presName="txFour" presStyleLbl="node4" presStyleIdx="0" presStyleCnt="3">
+      <dgm:prSet presAssocID="{02F8AC34-626A-4537-80D1-1D2B83D672B1}" presName="txFour" presStyleLbl="node4" presStyleIdx="1" presStyleCnt="4">
         <dgm:presLayoutVars>
           <dgm:chPref val="3"/>
         </dgm:presLayoutVars>
@@ -4417,7 +5036,7 @@
       <dgm:spPr/>
     </dgm:pt>
     <dgm:pt modelId="{119A3087-00E5-4012-8F65-C26A8317E28E}" type="pres">
-      <dgm:prSet presAssocID="{F176C03F-C5AB-4713-B80C-748E5F9BCB6B}" presName="txFour" presStyleLbl="node4" presStyleIdx="1" presStyleCnt="3">
+      <dgm:prSet presAssocID="{F176C03F-C5AB-4713-B80C-748E5F9BCB6B}" presName="txFour" presStyleLbl="node4" presStyleIdx="2" presStyleCnt="4">
         <dgm:presLayoutVars>
           <dgm:chPref val="3"/>
         </dgm:presLayoutVars>
@@ -4435,8 +5054,8 @@
       <dgm:prSet presAssocID="{F176C03F-C5AB-4713-B80C-748E5F9BCB6B}" presName="horzFour" presStyleCnt="0"/>
       <dgm:spPr/>
     </dgm:pt>
-    <dgm:pt modelId="{83D9D3D7-1FD0-4916-B1ED-D282FB88B60C}" type="pres">
-      <dgm:prSet presAssocID="{B7A73E8B-8447-4353-B965-3AD681231127}" presName="sibSpaceFour" presStyleCnt="0"/>
+    <dgm:pt modelId="{C74EBE1A-5725-4EBA-B3CA-80125F512076}" type="pres">
+      <dgm:prSet presAssocID="{2E8ADCBD-F622-49ED-80B1-621346286B3F}" presName="sibSpaceFour" presStyleCnt="0"/>
       <dgm:spPr/>
     </dgm:pt>
     <dgm:pt modelId="{077946B3-6321-4883-B730-FB205528E26F}" type="pres">
@@ -4448,7 +5067,7 @@
       <dgm:spPr/>
     </dgm:pt>
     <dgm:pt modelId="{0D94FC2D-2D51-4270-9011-5DCEDA408ABB}" type="pres">
-      <dgm:prSet presAssocID="{4410854C-D0F4-4551-A7D5-20F60458F129}" presName="txFour" presStyleLbl="node4" presStyleIdx="2" presStyleCnt="3">
+      <dgm:prSet presAssocID="{4410854C-D0F4-4551-A7D5-20F60458F129}" presName="txFour" presStyleLbl="node4" presStyleIdx="3" presStyleCnt="4">
         <dgm:presLayoutVars>
           <dgm:chPref val="3"/>
         </dgm:presLayoutVars>
@@ -4468,42 +5087,48 @@
     </dgm:pt>
   </dgm:ptLst>
   <dgm:cxnLst>
-    <dgm:cxn modelId="{98167116-2163-4648-A7EC-EDD42078B71D}" type="presOf" srcId="{F176C03F-C5AB-4713-B80C-748E5F9BCB6B}" destId="{119A3087-00E5-4012-8F65-C26A8317E28E}" srcOrd="0" destOrd="0" presId="urn:microsoft.com/office/officeart/2005/8/layout/hierarchy4"/>
+    <dgm:cxn modelId="{855F1B95-A2E1-4312-B678-EEBC86588815}" srcId="{F8678631-0806-4249-AF1C-214B447479C9}" destId="{94359948-1E23-47AD-8C1B-693BCAF933DD}" srcOrd="0" destOrd="0" parTransId="{BCAAE57C-A27B-4AF8-8174-AB131D4396C1}" sibTransId="{5D38DD5F-9739-4B4D-AF52-10480C929CBC}"/>
+    <dgm:cxn modelId="{B01CD8A8-6AC5-4A0E-A1BF-4AB712695B33}" srcId="{53308092-7E25-4538-9D72-170BFD592B36}" destId="{4410854C-D0F4-4551-A7D5-20F60458F129}" srcOrd="1" destOrd="0" parTransId="{712EF3F8-C9A0-4A9D-B043-53AEA69C87E4}" sibTransId="{317D7482-D484-4860-8463-1C6452572F88}"/>
+    <dgm:cxn modelId="{712B1E43-D296-477B-8499-ED21423C7F42}" srcId="{3F8FFDD7-F894-4E64-9CE4-B8AD5880AB77}" destId="{F176C03F-C5AB-4713-B80C-748E5F9BCB6B}" srcOrd="1" destOrd="0" parTransId="{8CA80A7F-B6E4-422E-AC62-6B2E6D04FE02}" sibTransId="{B7A73E8B-8447-4353-B965-3AD681231127}"/>
+    <dgm:cxn modelId="{5149FCAA-A06C-43EC-86B7-684DD6F2BEC9}" type="presOf" srcId="{F176C03F-C5AB-4713-B80C-748E5F9BCB6B}" destId="{119A3087-00E5-4012-8F65-C26A8317E28E}" srcOrd="0" destOrd="0" presId="urn:microsoft.com/office/officeart/2005/8/layout/hierarchy4"/>
+    <dgm:cxn modelId="{98DC777C-7BE1-48B5-BB55-13914CDD6B37}" type="presOf" srcId="{53308092-7E25-4538-9D72-170BFD592B36}" destId="{F903CA1B-F708-484F-A25B-3F1D5339CD47}" srcOrd="0" destOrd="0" presId="urn:microsoft.com/office/officeart/2005/8/layout/hierarchy4"/>
+    <dgm:cxn modelId="{F80B0057-7BB6-46F4-A409-1B0780331D3B}" srcId="{3F8FFDD7-F894-4E64-9CE4-B8AD5880AB77}" destId="{02F8AC34-626A-4537-80D1-1D2B83D672B1}" srcOrd="0" destOrd="0" parTransId="{E012D713-F2E7-4949-ADE2-C7EDC6727265}" sibTransId="{BA5566A7-7311-44FA-AEF3-FE7623C0FD8D}"/>
+    <dgm:cxn modelId="{A8856BBE-45CF-474A-8DF3-4B83BFAFBDA5}" type="presOf" srcId="{02F8AC34-626A-4537-80D1-1D2B83D672B1}" destId="{C0A8BD6B-AD83-437A-8B04-07CF9A712660}" srcOrd="0" destOrd="0" presId="urn:microsoft.com/office/officeart/2005/8/layout/hierarchy4"/>
+    <dgm:cxn modelId="{31AFFA73-49F0-4A5E-9626-3F6C8D748D63}" type="presOf" srcId="{94359948-1E23-47AD-8C1B-693BCAF933DD}" destId="{9D0C1760-A89D-4E4B-9B75-E8C612B0491A}" srcOrd="0" destOrd="0" presId="urn:microsoft.com/office/officeart/2005/8/layout/hierarchy4"/>
+    <dgm:cxn modelId="{DAE6B126-C35D-44F8-8B09-D70C6C8DF0E2}" type="presOf" srcId="{5BF34E97-82D2-48A7-A037-B7C2DE5247BC}" destId="{F561035C-8C6A-4EFF-8171-E8406BB0F358}" srcOrd="0" destOrd="0" presId="urn:microsoft.com/office/officeart/2005/8/layout/hierarchy4"/>
+    <dgm:cxn modelId="{35FC6CE5-4478-43A9-A6CC-8CC38A0B067E}" type="presOf" srcId="{4410854C-D0F4-4551-A7D5-20F60458F129}" destId="{0D94FC2D-2D51-4270-9011-5DCEDA408ABB}" srcOrd="0" destOrd="0" presId="urn:microsoft.com/office/officeart/2005/8/layout/hierarchy4"/>
     <dgm:cxn modelId="{2E2C9D4E-C3BE-4ED9-B9D4-0442340F90EB}" srcId="{5BF34E97-82D2-48A7-A037-B7C2DE5247BC}" destId="{53308092-7E25-4538-9D72-170BFD592B36}" srcOrd="0" destOrd="0" parTransId="{EA13F7CC-FA63-456D-9CAC-7A874EA4DBFC}" sibTransId="{3542CB8B-F5D4-46C0-9D13-F7C58BFCF78C}"/>
-    <dgm:cxn modelId="{C88B0D54-8B06-4A78-BBB8-E2074C743E02}" type="presOf" srcId="{02F8AC34-626A-4537-80D1-1D2B83D672B1}" destId="{C0A8BD6B-AD83-437A-8B04-07CF9A712660}" srcOrd="0" destOrd="0" presId="urn:microsoft.com/office/officeart/2005/8/layout/hierarchy4"/>
-    <dgm:cxn modelId="{06CE6AD7-CA11-4C2F-9390-C50E9E421FE5}" type="presOf" srcId="{F8678631-0806-4249-AF1C-214B447479C9}" destId="{0320D5E2-1681-4F4F-8B91-E3098580145B}" srcOrd="0" destOrd="0" presId="urn:microsoft.com/office/officeart/2005/8/layout/hierarchy4"/>
-    <dgm:cxn modelId="{712B1E43-D296-477B-8499-ED21423C7F42}" srcId="{53308092-7E25-4538-9D72-170BFD592B36}" destId="{F176C03F-C5AB-4713-B80C-748E5F9BCB6B}" srcOrd="1" destOrd="0" parTransId="{8CA80A7F-B6E4-422E-AC62-6B2E6D04FE02}" sibTransId="{B7A73E8B-8447-4353-B965-3AD681231127}"/>
-    <dgm:cxn modelId="{034AAAA0-B1F7-4760-BD8A-A1D326D42759}" type="presOf" srcId="{5BF34E97-82D2-48A7-A037-B7C2DE5247BC}" destId="{F561035C-8C6A-4EFF-8171-E8406BB0F358}" srcOrd="0" destOrd="0" presId="urn:microsoft.com/office/officeart/2005/8/layout/hierarchy4"/>
+    <dgm:cxn modelId="{064A5933-A275-46E3-8C9D-E270BF550DCE}" srcId="{53308092-7E25-4538-9D72-170BFD592B36}" destId="{3F8FFDD7-F894-4E64-9CE4-B8AD5880AB77}" srcOrd="0" destOrd="0" parTransId="{AEB60132-7308-416F-A5D0-17D4C915703C}" sibTransId="{2E8ADCBD-F622-49ED-80B1-621346286B3F}"/>
+    <dgm:cxn modelId="{CDD7B998-1035-4E1F-91F5-AC73F607F7E1}" type="presOf" srcId="{F8678631-0806-4249-AF1C-214B447479C9}" destId="{0320D5E2-1681-4F4F-8B91-E3098580145B}" srcOrd="0" destOrd="0" presId="urn:microsoft.com/office/officeart/2005/8/layout/hierarchy4"/>
+    <dgm:cxn modelId="{8EBCBDEE-28AC-405A-898E-8D3F0986CAE9}" type="presOf" srcId="{3F8FFDD7-F894-4E64-9CE4-B8AD5880AB77}" destId="{BAE2CA94-4E60-4888-ACD3-5F55607F1FB3}" srcOrd="0" destOrd="0" presId="urn:microsoft.com/office/officeart/2005/8/layout/hierarchy4"/>
     <dgm:cxn modelId="{75FE00BC-8F9D-4234-912C-78CB6D101F2F}" srcId="{94359948-1E23-47AD-8C1B-693BCAF933DD}" destId="{5BF34E97-82D2-48A7-A037-B7C2DE5247BC}" srcOrd="0" destOrd="0" parTransId="{44E6B143-2D06-4B44-B27E-DFE9FA33CA1E}" sibTransId="{54523D5F-6B3D-40F7-AD0A-4E404008CE76}"/>
-    <dgm:cxn modelId="{855F1B95-A2E1-4312-B678-EEBC86588815}" srcId="{F8678631-0806-4249-AF1C-214B447479C9}" destId="{94359948-1E23-47AD-8C1B-693BCAF933DD}" srcOrd="0" destOrd="0" parTransId="{BCAAE57C-A27B-4AF8-8174-AB131D4396C1}" sibTransId="{5D38DD5F-9739-4B4D-AF52-10480C929CBC}"/>
-    <dgm:cxn modelId="{6A088D5E-92F3-4BBC-AE7A-5302BB696CDE}" type="presOf" srcId="{94359948-1E23-47AD-8C1B-693BCAF933DD}" destId="{9D0C1760-A89D-4E4B-9B75-E8C612B0491A}" srcOrd="0" destOrd="0" presId="urn:microsoft.com/office/officeart/2005/8/layout/hierarchy4"/>
-    <dgm:cxn modelId="{D515BCB1-C1F5-43F4-9A4C-CD37312639D2}" type="presOf" srcId="{4410854C-D0F4-4551-A7D5-20F60458F129}" destId="{0D94FC2D-2D51-4270-9011-5DCEDA408ABB}" srcOrd="0" destOrd="0" presId="urn:microsoft.com/office/officeart/2005/8/layout/hierarchy4"/>
-    <dgm:cxn modelId="{B01CD8A8-6AC5-4A0E-A1BF-4AB712695B33}" srcId="{53308092-7E25-4538-9D72-170BFD592B36}" destId="{4410854C-D0F4-4551-A7D5-20F60458F129}" srcOrd="2" destOrd="0" parTransId="{712EF3F8-C9A0-4A9D-B043-53AEA69C87E4}" sibTransId="{317D7482-D484-4860-8463-1C6452572F88}"/>
-    <dgm:cxn modelId="{F80B0057-7BB6-46F4-A409-1B0780331D3B}" srcId="{53308092-7E25-4538-9D72-170BFD592B36}" destId="{02F8AC34-626A-4537-80D1-1D2B83D672B1}" srcOrd="0" destOrd="0" parTransId="{E012D713-F2E7-4949-ADE2-C7EDC6727265}" sibTransId="{BA5566A7-7311-44FA-AEF3-FE7623C0FD8D}"/>
-    <dgm:cxn modelId="{B7308DAF-566E-4B56-8C52-50E972755349}" type="presOf" srcId="{53308092-7E25-4538-9D72-170BFD592B36}" destId="{F903CA1B-F708-484F-A25B-3F1D5339CD47}" srcOrd="0" destOrd="0" presId="urn:microsoft.com/office/officeart/2005/8/layout/hierarchy4"/>
-    <dgm:cxn modelId="{645FA6CD-B7BF-4CBE-8D10-F61CF6F9160B}" type="presParOf" srcId="{0320D5E2-1681-4F4F-8B91-E3098580145B}" destId="{57465107-0355-4DEA-9753-2CAB21163222}" srcOrd="0" destOrd="0" presId="urn:microsoft.com/office/officeart/2005/8/layout/hierarchy4"/>
-    <dgm:cxn modelId="{BE90D530-C4C3-473A-B4C0-02D912D0CB11}" type="presParOf" srcId="{57465107-0355-4DEA-9753-2CAB21163222}" destId="{9D0C1760-A89D-4E4B-9B75-E8C612B0491A}" srcOrd="0" destOrd="0" presId="urn:microsoft.com/office/officeart/2005/8/layout/hierarchy4"/>
-    <dgm:cxn modelId="{45992AE0-0593-4845-9B6E-27DFD25FF21D}" type="presParOf" srcId="{57465107-0355-4DEA-9753-2CAB21163222}" destId="{A7D10962-907C-4109-B892-CFC963AA6E78}" srcOrd="1" destOrd="0" presId="urn:microsoft.com/office/officeart/2005/8/layout/hierarchy4"/>
-    <dgm:cxn modelId="{764DFEF5-D3FF-4CC0-AE68-4685C0B1F659}" type="presParOf" srcId="{57465107-0355-4DEA-9753-2CAB21163222}" destId="{7633B9DA-F1C2-418F-9F65-7DA441478E12}" srcOrd="2" destOrd="0" presId="urn:microsoft.com/office/officeart/2005/8/layout/hierarchy4"/>
-    <dgm:cxn modelId="{6148EEB4-380F-4B2A-BF4B-270837756832}" type="presParOf" srcId="{7633B9DA-F1C2-418F-9F65-7DA441478E12}" destId="{D5BB04EE-9D1B-4280-A8D8-0541B42D9498}" srcOrd="0" destOrd="0" presId="urn:microsoft.com/office/officeart/2005/8/layout/hierarchy4"/>
-    <dgm:cxn modelId="{F5814083-965B-408F-AB15-3A5A991FBB33}" type="presParOf" srcId="{D5BB04EE-9D1B-4280-A8D8-0541B42D9498}" destId="{F561035C-8C6A-4EFF-8171-E8406BB0F358}" srcOrd="0" destOrd="0" presId="urn:microsoft.com/office/officeart/2005/8/layout/hierarchy4"/>
-    <dgm:cxn modelId="{C64F61D6-E852-4F36-B227-7388A1261E49}" type="presParOf" srcId="{D5BB04EE-9D1B-4280-A8D8-0541B42D9498}" destId="{B0E72D4A-2683-471F-A241-16B02D5774C7}" srcOrd="1" destOrd="0" presId="urn:microsoft.com/office/officeart/2005/8/layout/hierarchy4"/>
-    <dgm:cxn modelId="{2C28ABE0-9987-4743-A627-0732EBDD42BF}" type="presParOf" srcId="{D5BB04EE-9D1B-4280-A8D8-0541B42D9498}" destId="{D78638DD-51CF-431F-AB8A-35E3FBE50BC3}" srcOrd="2" destOrd="0" presId="urn:microsoft.com/office/officeart/2005/8/layout/hierarchy4"/>
-    <dgm:cxn modelId="{8FC65F7E-F90C-4439-92FC-8B675F788754}" type="presParOf" srcId="{D78638DD-51CF-431F-AB8A-35E3FBE50BC3}" destId="{FD8664AC-8558-4E15-AA28-9C6A2E8CF6D5}" srcOrd="0" destOrd="0" presId="urn:microsoft.com/office/officeart/2005/8/layout/hierarchy4"/>
-    <dgm:cxn modelId="{8BC3E883-048E-4FA1-98AB-D26E90D23C38}" type="presParOf" srcId="{FD8664AC-8558-4E15-AA28-9C6A2E8CF6D5}" destId="{F903CA1B-F708-484F-A25B-3F1D5339CD47}" srcOrd="0" destOrd="0" presId="urn:microsoft.com/office/officeart/2005/8/layout/hierarchy4"/>
-    <dgm:cxn modelId="{00A6389F-9E71-48DC-9590-43BE2EDD0EC0}" type="presParOf" srcId="{FD8664AC-8558-4E15-AA28-9C6A2E8CF6D5}" destId="{6706440B-F38C-4EA8-B524-B2E9A248091E}" srcOrd="1" destOrd="0" presId="urn:microsoft.com/office/officeart/2005/8/layout/hierarchy4"/>
-    <dgm:cxn modelId="{F307E2F3-BBC7-4EAC-BCBF-93CE6AD221C3}" type="presParOf" srcId="{FD8664AC-8558-4E15-AA28-9C6A2E8CF6D5}" destId="{66BACEB8-41E7-44B2-BD0A-98FD7802A869}" srcOrd="2" destOrd="0" presId="urn:microsoft.com/office/officeart/2005/8/layout/hierarchy4"/>
-    <dgm:cxn modelId="{9B31484A-2450-4860-B383-601C6284D6F8}" type="presParOf" srcId="{66BACEB8-41E7-44B2-BD0A-98FD7802A869}" destId="{4E9231A5-A0D4-45B6-8330-FC6AA8C74396}" srcOrd="0" destOrd="0" presId="urn:microsoft.com/office/officeart/2005/8/layout/hierarchy4"/>
-    <dgm:cxn modelId="{14955226-F5ED-4A79-B5F0-200870A883C4}" type="presParOf" srcId="{4E9231A5-A0D4-45B6-8330-FC6AA8C74396}" destId="{C0A8BD6B-AD83-437A-8B04-07CF9A712660}" srcOrd="0" destOrd="0" presId="urn:microsoft.com/office/officeart/2005/8/layout/hierarchy4"/>
-    <dgm:cxn modelId="{126D98C7-6A31-40E8-B73A-B4DF8AD7C36A}" type="presParOf" srcId="{4E9231A5-A0D4-45B6-8330-FC6AA8C74396}" destId="{8F98A82A-A1B4-4D85-91B7-276729164A1C}" srcOrd="1" destOrd="0" presId="urn:microsoft.com/office/officeart/2005/8/layout/hierarchy4"/>
-    <dgm:cxn modelId="{6D7D38A3-97C6-466C-8596-0F14D84CAFF1}" type="presParOf" srcId="{66BACEB8-41E7-44B2-BD0A-98FD7802A869}" destId="{26145F97-1797-44EE-8B1E-FDD087214033}" srcOrd="1" destOrd="0" presId="urn:microsoft.com/office/officeart/2005/8/layout/hierarchy4"/>
-    <dgm:cxn modelId="{C325E13E-52A5-4825-B542-E3F3A42005C8}" type="presParOf" srcId="{66BACEB8-41E7-44B2-BD0A-98FD7802A869}" destId="{BCCAC6FC-23D3-4F3B-A275-7B5C911B92C7}" srcOrd="2" destOrd="0" presId="urn:microsoft.com/office/officeart/2005/8/layout/hierarchy4"/>
-    <dgm:cxn modelId="{79AC5470-7F8C-4BB9-8795-4661693A9DE1}" type="presParOf" srcId="{BCCAC6FC-23D3-4F3B-A275-7B5C911B92C7}" destId="{119A3087-00E5-4012-8F65-C26A8317E28E}" srcOrd="0" destOrd="0" presId="urn:microsoft.com/office/officeart/2005/8/layout/hierarchy4"/>
-    <dgm:cxn modelId="{59D14977-A202-4B26-8AE7-D4C21251E078}" type="presParOf" srcId="{BCCAC6FC-23D3-4F3B-A275-7B5C911B92C7}" destId="{29B4F083-177B-42E2-ACDE-54E796C8A4D8}" srcOrd="1" destOrd="0" presId="urn:microsoft.com/office/officeart/2005/8/layout/hierarchy4"/>
-    <dgm:cxn modelId="{FE703CE4-893E-4ECB-9B84-7BC7D3698D1D}" type="presParOf" srcId="{66BACEB8-41E7-44B2-BD0A-98FD7802A869}" destId="{83D9D3D7-1FD0-4916-B1ED-D282FB88B60C}" srcOrd="3" destOrd="0" presId="urn:microsoft.com/office/officeart/2005/8/layout/hierarchy4"/>
-    <dgm:cxn modelId="{8DDDA7F5-EEFB-4F31-BEC8-9D930D5C6BB0}" type="presParOf" srcId="{66BACEB8-41E7-44B2-BD0A-98FD7802A869}" destId="{077946B3-6321-4883-B730-FB205528E26F}" srcOrd="4" destOrd="0" presId="urn:microsoft.com/office/officeart/2005/8/layout/hierarchy4"/>
-    <dgm:cxn modelId="{33971179-89CA-492C-9A63-5C218A44D5C1}" type="presParOf" srcId="{077946B3-6321-4883-B730-FB205528E26F}" destId="{0D94FC2D-2D51-4270-9011-5DCEDA408ABB}" srcOrd="0" destOrd="0" presId="urn:microsoft.com/office/officeart/2005/8/layout/hierarchy4"/>
-    <dgm:cxn modelId="{A2984B9F-EE31-4ABF-87E3-3210FE40A476}" type="presParOf" srcId="{077946B3-6321-4883-B730-FB205528E26F}" destId="{553D81C8-9A5B-4F71-9D73-2C5DA1BA73CD}" srcOrd="1" destOrd="0" presId="urn:microsoft.com/office/officeart/2005/8/layout/hierarchy4"/>
+    <dgm:cxn modelId="{AD1DF59D-CA12-4BAC-A2D0-CA37E26D91B0}" type="presParOf" srcId="{0320D5E2-1681-4F4F-8B91-E3098580145B}" destId="{57465107-0355-4DEA-9753-2CAB21163222}" srcOrd="0" destOrd="0" presId="urn:microsoft.com/office/officeart/2005/8/layout/hierarchy4"/>
+    <dgm:cxn modelId="{989E14A6-5747-43F3-A807-9643E068A819}" type="presParOf" srcId="{57465107-0355-4DEA-9753-2CAB21163222}" destId="{9D0C1760-A89D-4E4B-9B75-E8C612B0491A}" srcOrd="0" destOrd="0" presId="urn:microsoft.com/office/officeart/2005/8/layout/hierarchy4"/>
+    <dgm:cxn modelId="{B1624005-E24F-4AFB-8690-9A41A1487FD0}" type="presParOf" srcId="{57465107-0355-4DEA-9753-2CAB21163222}" destId="{A7D10962-907C-4109-B892-CFC963AA6E78}" srcOrd="1" destOrd="0" presId="urn:microsoft.com/office/officeart/2005/8/layout/hierarchy4"/>
+    <dgm:cxn modelId="{23930A78-7159-4C06-82B7-C2D013A57676}" type="presParOf" srcId="{57465107-0355-4DEA-9753-2CAB21163222}" destId="{7633B9DA-F1C2-418F-9F65-7DA441478E12}" srcOrd="2" destOrd="0" presId="urn:microsoft.com/office/officeart/2005/8/layout/hierarchy4"/>
+    <dgm:cxn modelId="{7A8C894C-11E9-4D9C-98D3-E7E9623A5BE2}" type="presParOf" srcId="{7633B9DA-F1C2-418F-9F65-7DA441478E12}" destId="{D5BB04EE-9D1B-4280-A8D8-0541B42D9498}" srcOrd="0" destOrd="0" presId="urn:microsoft.com/office/officeart/2005/8/layout/hierarchy4"/>
+    <dgm:cxn modelId="{7A9EF233-D604-4930-BC43-ACD990CB82E7}" type="presParOf" srcId="{D5BB04EE-9D1B-4280-A8D8-0541B42D9498}" destId="{F561035C-8C6A-4EFF-8171-E8406BB0F358}" srcOrd="0" destOrd="0" presId="urn:microsoft.com/office/officeart/2005/8/layout/hierarchy4"/>
+    <dgm:cxn modelId="{13166954-A736-4D4B-AD4B-ED693D524008}" type="presParOf" srcId="{D5BB04EE-9D1B-4280-A8D8-0541B42D9498}" destId="{B0E72D4A-2683-471F-A241-16B02D5774C7}" srcOrd="1" destOrd="0" presId="urn:microsoft.com/office/officeart/2005/8/layout/hierarchy4"/>
+    <dgm:cxn modelId="{9620401B-E99D-4350-A06F-F8EC13A227AB}" type="presParOf" srcId="{D5BB04EE-9D1B-4280-A8D8-0541B42D9498}" destId="{D78638DD-51CF-431F-AB8A-35E3FBE50BC3}" srcOrd="2" destOrd="0" presId="urn:microsoft.com/office/officeart/2005/8/layout/hierarchy4"/>
+    <dgm:cxn modelId="{098D0011-0830-4999-A357-86BB1FF83195}" type="presParOf" srcId="{D78638DD-51CF-431F-AB8A-35E3FBE50BC3}" destId="{FD8664AC-8558-4E15-AA28-9C6A2E8CF6D5}" srcOrd="0" destOrd="0" presId="urn:microsoft.com/office/officeart/2005/8/layout/hierarchy4"/>
+    <dgm:cxn modelId="{BB428DFE-4F76-4E2A-B964-3D7DAE65A632}" type="presParOf" srcId="{FD8664AC-8558-4E15-AA28-9C6A2E8CF6D5}" destId="{F903CA1B-F708-484F-A25B-3F1D5339CD47}" srcOrd="0" destOrd="0" presId="urn:microsoft.com/office/officeart/2005/8/layout/hierarchy4"/>
+    <dgm:cxn modelId="{19EF0444-5A4B-44A1-BD79-43D57506E065}" type="presParOf" srcId="{FD8664AC-8558-4E15-AA28-9C6A2E8CF6D5}" destId="{6706440B-F38C-4EA8-B524-B2E9A248091E}" srcOrd="1" destOrd="0" presId="urn:microsoft.com/office/officeart/2005/8/layout/hierarchy4"/>
+    <dgm:cxn modelId="{186FB7C1-A76C-428A-A0D3-9A5B6675A14F}" type="presParOf" srcId="{FD8664AC-8558-4E15-AA28-9C6A2E8CF6D5}" destId="{66BACEB8-41E7-44B2-BD0A-98FD7802A869}" srcOrd="2" destOrd="0" presId="urn:microsoft.com/office/officeart/2005/8/layout/hierarchy4"/>
+    <dgm:cxn modelId="{EA57D4C8-E579-4C8F-8345-257085C1FD2F}" type="presParOf" srcId="{66BACEB8-41E7-44B2-BD0A-98FD7802A869}" destId="{B54C84CA-FDE1-462C-8344-9675E44DDE8E}" srcOrd="0" destOrd="0" presId="urn:microsoft.com/office/officeart/2005/8/layout/hierarchy4"/>
+    <dgm:cxn modelId="{208628B8-E2C9-4872-8EC6-67D091273EBE}" type="presParOf" srcId="{B54C84CA-FDE1-462C-8344-9675E44DDE8E}" destId="{BAE2CA94-4E60-4888-ACD3-5F55607F1FB3}" srcOrd="0" destOrd="0" presId="urn:microsoft.com/office/officeart/2005/8/layout/hierarchy4"/>
+    <dgm:cxn modelId="{1F2AE4E0-9144-4324-BEFC-A0236F677491}" type="presParOf" srcId="{B54C84CA-FDE1-462C-8344-9675E44DDE8E}" destId="{A4DE0424-56C5-4AA2-9984-9C7293246FFA}" srcOrd="1" destOrd="0" presId="urn:microsoft.com/office/officeart/2005/8/layout/hierarchy4"/>
+    <dgm:cxn modelId="{180CF398-9249-4D03-BC6A-109BF8D23033}" type="presParOf" srcId="{B54C84CA-FDE1-462C-8344-9675E44DDE8E}" destId="{822A9A7B-4D3D-42CE-ABE7-390A48D13D3A}" srcOrd="2" destOrd="0" presId="urn:microsoft.com/office/officeart/2005/8/layout/hierarchy4"/>
+    <dgm:cxn modelId="{DD4A41DB-4C52-449E-957C-C2A49E82D36D}" type="presParOf" srcId="{822A9A7B-4D3D-42CE-ABE7-390A48D13D3A}" destId="{4E9231A5-A0D4-45B6-8330-FC6AA8C74396}" srcOrd="0" destOrd="0" presId="urn:microsoft.com/office/officeart/2005/8/layout/hierarchy4"/>
+    <dgm:cxn modelId="{5EEEBD19-FE6E-44AE-8C74-61A886A76E3E}" type="presParOf" srcId="{4E9231A5-A0D4-45B6-8330-FC6AA8C74396}" destId="{C0A8BD6B-AD83-437A-8B04-07CF9A712660}" srcOrd="0" destOrd="0" presId="urn:microsoft.com/office/officeart/2005/8/layout/hierarchy4"/>
+    <dgm:cxn modelId="{CB937BC2-77DE-4B2A-AFEA-35B3F5A5C078}" type="presParOf" srcId="{4E9231A5-A0D4-45B6-8330-FC6AA8C74396}" destId="{8F98A82A-A1B4-4D85-91B7-276729164A1C}" srcOrd="1" destOrd="0" presId="urn:microsoft.com/office/officeart/2005/8/layout/hierarchy4"/>
+    <dgm:cxn modelId="{4656744C-E5A1-4AEC-8B52-F1AE8A32A052}" type="presParOf" srcId="{822A9A7B-4D3D-42CE-ABE7-390A48D13D3A}" destId="{26145F97-1797-44EE-8B1E-FDD087214033}" srcOrd="1" destOrd="0" presId="urn:microsoft.com/office/officeart/2005/8/layout/hierarchy4"/>
+    <dgm:cxn modelId="{8A46C862-AB98-4B65-AEAF-71510C0DC2C5}" type="presParOf" srcId="{822A9A7B-4D3D-42CE-ABE7-390A48D13D3A}" destId="{BCCAC6FC-23D3-4F3B-A275-7B5C911B92C7}" srcOrd="2" destOrd="0" presId="urn:microsoft.com/office/officeart/2005/8/layout/hierarchy4"/>
+    <dgm:cxn modelId="{43778665-79E9-44BF-9A66-DBBDE938C77C}" type="presParOf" srcId="{BCCAC6FC-23D3-4F3B-A275-7B5C911B92C7}" destId="{119A3087-00E5-4012-8F65-C26A8317E28E}" srcOrd="0" destOrd="0" presId="urn:microsoft.com/office/officeart/2005/8/layout/hierarchy4"/>
+    <dgm:cxn modelId="{42ECBF74-E0DD-42DB-8D7D-10DBCDCEFCBD}" type="presParOf" srcId="{BCCAC6FC-23D3-4F3B-A275-7B5C911B92C7}" destId="{29B4F083-177B-42E2-ACDE-54E796C8A4D8}" srcOrd="1" destOrd="0" presId="urn:microsoft.com/office/officeart/2005/8/layout/hierarchy4"/>
+    <dgm:cxn modelId="{62AE33B7-7ABE-4CA9-8AF1-F11917CF675D}" type="presParOf" srcId="{66BACEB8-41E7-44B2-BD0A-98FD7802A869}" destId="{C74EBE1A-5725-4EBA-B3CA-80125F512076}" srcOrd="1" destOrd="0" presId="urn:microsoft.com/office/officeart/2005/8/layout/hierarchy4"/>
+    <dgm:cxn modelId="{CF1F0B8E-35AB-4B9C-88CF-A51E6D6D3A1D}" type="presParOf" srcId="{66BACEB8-41E7-44B2-BD0A-98FD7802A869}" destId="{077946B3-6321-4883-B730-FB205528E26F}" srcOrd="2" destOrd="0" presId="urn:microsoft.com/office/officeart/2005/8/layout/hierarchy4"/>
+    <dgm:cxn modelId="{8B8ACF8F-82EC-4FFA-885A-671EE36B79D2}" type="presParOf" srcId="{077946B3-6321-4883-B730-FB205528E26F}" destId="{0D94FC2D-2D51-4270-9011-5DCEDA408ABB}" srcOrd="0" destOrd="0" presId="urn:microsoft.com/office/officeart/2005/8/layout/hierarchy4"/>
+    <dgm:cxn modelId="{0230D464-603D-4122-92FA-3F6C828EB2FD}" type="presParOf" srcId="{077946B3-6321-4883-B730-FB205528E26F}" destId="{553D81C8-9A5B-4F71-9D73-2C5DA1BA73CD}" srcOrd="1" destOrd="0" presId="urn:microsoft.com/office/officeart/2005/8/layout/hierarchy4"/>
   </dgm:cxnLst>
   <dgm:bg/>
   <dgm:whole/>
@@ -4846,38 +5471,38 @@
   </dgm:ptLst>
   <dgm:cxnLst>
     <dgm:cxn modelId="{AAD682CD-1C74-4A78-ABB6-38E1DBC75BBB}" srcId="{3FD90819-72B5-48CF-A6A0-B345A7EEB194}" destId="{C45164F2-51C9-4984-80BD-CCB9500C22A6}" srcOrd="2" destOrd="0" parTransId="{C69A45C0-E431-44BB-88FF-893636B7B54D}" sibTransId="{DD847502-8BC9-43F8-B6BF-DF6C5DE7389D}"/>
+    <dgm:cxn modelId="{B02E8B28-0414-4B4C-AA42-B3937DAAB3F2}" type="presOf" srcId="{38D4A94F-E1C1-4D0F-8E79-F45E227C9428}" destId="{F5B7BC8E-CC3B-47A6-8AFE-20C3EC42E086}" srcOrd="0" destOrd="0" presId="urn:microsoft.com/office/officeart/2008/layout/RadialCluster"/>
     <dgm:cxn modelId="{3DF70877-5ACF-4CF5-96AD-1D65F03B0C90}" srcId="{C566C3BA-E5CD-4D9A-9F55-55EA360184C2}" destId="{CC6EDB04-CA55-4F99-9A88-8EE55D9F72A8}" srcOrd="0" destOrd="0" parTransId="{079EE305-1F8A-401F-9F8A-38640C98C33C}" sibTransId="{41C09D10-A50B-4EA1-9883-980AD55BF32E}"/>
-    <dgm:cxn modelId="{6214DA9B-00C0-40E3-9AFC-AE2865D28B9F}" type="presOf" srcId="{C566C3BA-E5CD-4D9A-9F55-55EA360184C2}" destId="{CD686C62-8F30-4BB2-9D66-9AB43D9FE568}" srcOrd="0" destOrd="0" presId="urn:microsoft.com/office/officeart/2008/layout/RadialCluster"/>
+    <dgm:cxn modelId="{9A1E5B60-82E8-4DA9-967B-1795D2B649AD}" type="presOf" srcId="{C9F85195-D803-4095-AA75-FFE75DE0DD24}" destId="{E576729D-E12D-4B82-8E2A-D869D917C560}" srcOrd="0" destOrd="0" presId="urn:microsoft.com/office/officeart/2008/layout/RadialCluster"/>
     <dgm:cxn modelId="{98E04D07-41C2-4C60-8DED-F92066909045}" srcId="{38D4A94F-E1C1-4D0F-8E79-F45E227C9428}" destId="{3FD90819-72B5-48CF-A6A0-B345A7EEB194}" srcOrd="0" destOrd="0" parTransId="{CCEEFAD8-5A23-4DB4-ADBB-B07EEC32399A}" sibTransId="{2AE91F26-0068-4671-8C55-CBAE67A11F29}"/>
-    <dgm:cxn modelId="{02A1A259-AE01-4149-8153-A5EE3ABD8C0C}" type="presOf" srcId="{C69A45C0-E431-44BB-88FF-893636B7B54D}" destId="{6A52DD52-29F5-45DD-819B-08CDBCBF6D85}" srcOrd="0" destOrd="0" presId="urn:microsoft.com/office/officeart/2008/layout/RadialCluster"/>
-    <dgm:cxn modelId="{FFA7076B-63DD-452F-832F-B44ADAE26957}" type="presOf" srcId="{C9F85195-D803-4095-AA75-FFE75DE0DD24}" destId="{E576729D-E12D-4B82-8E2A-D869D917C560}" srcOrd="0" destOrd="0" presId="urn:microsoft.com/office/officeart/2008/layout/RadialCluster"/>
-    <dgm:cxn modelId="{5A890873-F5F1-4E33-89F0-DEB71EE1CE22}" type="presOf" srcId="{3FD90819-72B5-48CF-A6A0-B345A7EEB194}" destId="{941F3506-FCBD-41B5-82D8-DFFDD9F86B8A}" srcOrd="0" destOrd="0" presId="urn:microsoft.com/office/officeart/2008/layout/RadialCluster"/>
     <dgm:cxn modelId="{B1520801-B1C1-4FBA-9DC9-2196DCE659A8}" srcId="{3FD90819-72B5-48CF-A6A0-B345A7EEB194}" destId="{C9F85195-D803-4095-AA75-FFE75DE0DD24}" srcOrd="1" destOrd="0" parTransId="{5AB8DF3F-59B0-42BA-8613-397F4AF88B1E}" sibTransId="{0DE9D74A-769C-4DF7-83EF-01CDD17A571E}"/>
-    <dgm:cxn modelId="{E53693FC-0BB8-48AD-8537-5E7DCC0697B8}" type="presOf" srcId="{5AB8DF3F-59B0-42BA-8613-397F4AF88B1E}" destId="{4C115101-551D-4198-81CB-8375543D6809}" srcOrd="0" destOrd="0" presId="urn:microsoft.com/office/officeart/2008/layout/RadialCluster"/>
-    <dgm:cxn modelId="{C092F907-D431-4DD6-81FB-90AA759E90D9}" type="presOf" srcId="{38D4A94F-E1C1-4D0F-8E79-F45E227C9428}" destId="{F5B7BC8E-CC3B-47A6-8AFE-20C3EC42E086}" srcOrd="0" destOrd="0" presId="urn:microsoft.com/office/officeart/2008/layout/RadialCluster"/>
-    <dgm:cxn modelId="{4D932E91-620B-4780-8162-CF9CA08837F7}" type="presOf" srcId="{CC6EDB04-CA55-4F99-9A88-8EE55D9F72A8}" destId="{68AB2D89-40CB-4194-9B94-7BF70A5E25A3}" srcOrd="0" destOrd="0" presId="urn:microsoft.com/office/officeart/2008/layout/RadialCluster"/>
-    <dgm:cxn modelId="{699AA443-9811-4CFF-84D9-DF0FBA650243}" type="presOf" srcId="{079EE305-1F8A-401F-9F8A-38640C98C33C}" destId="{1F9CA837-2CC8-4156-A19D-68832B697F71}" srcOrd="0" destOrd="0" presId="urn:microsoft.com/office/officeart/2008/layout/RadialCluster"/>
-    <dgm:cxn modelId="{BCD6236B-7F0C-49CE-A236-11B486667BD8}" type="presOf" srcId="{B278FDD7-C39F-45A0-99E9-491C891D9C37}" destId="{0147523C-08DD-4A94-AF13-B7F8C0F597F7}" srcOrd="0" destOrd="0" presId="urn:microsoft.com/office/officeart/2008/layout/RadialCluster"/>
-    <dgm:cxn modelId="{7FA68FF5-A0A7-45C3-A6AE-2593FE21BA96}" type="presOf" srcId="{C45164F2-51C9-4984-80BD-CCB9500C22A6}" destId="{38AB15A7-CA65-4281-9F9D-80AF36464F63}" srcOrd="0" destOrd="0" presId="urn:microsoft.com/office/officeart/2008/layout/RadialCluster"/>
+    <dgm:cxn modelId="{2A21EE62-7FA4-4822-BDDC-0054A63E340F}" type="presOf" srcId="{CC6EDB04-CA55-4F99-9A88-8EE55D9F72A8}" destId="{68AB2D89-40CB-4194-9B94-7BF70A5E25A3}" srcOrd="0" destOrd="0" presId="urn:microsoft.com/office/officeart/2008/layout/RadialCluster"/>
+    <dgm:cxn modelId="{9DA35F29-8D12-4968-B822-BBF5D7530560}" type="presOf" srcId="{C69A45C0-E431-44BB-88FF-893636B7B54D}" destId="{6A52DD52-29F5-45DD-819B-08CDBCBF6D85}" srcOrd="0" destOrd="0" presId="urn:microsoft.com/office/officeart/2008/layout/RadialCluster"/>
+    <dgm:cxn modelId="{605559F0-D325-4C7B-B6E8-796B9F312A6B}" type="presOf" srcId="{079EE305-1F8A-401F-9F8A-38640C98C33C}" destId="{1F9CA837-2CC8-4156-A19D-68832B697F71}" srcOrd="0" destOrd="0" presId="urn:microsoft.com/office/officeart/2008/layout/RadialCluster"/>
+    <dgm:cxn modelId="{3F4834AB-A335-4A6E-B467-8110D4DABB39}" type="presOf" srcId="{C45164F2-51C9-4984-80BD-CCB9500C22A6}" destId="{38AB15A7-CA65-4281-9F9D-80AF36464F63}" srcOrd="0" destOrd="0" presId="urn:microsoft.com/office/officeart/2008/layout/RadialCluster"/>
+    <dgm:cxn modelId="{F346089D-6246-4DC5-94DA-DB12F21B5467}" type="presOf" srcId="{3FD90819-72B5-48CF-A6A0-B345A7EEB194}" destId="{941F3506-FCBD-41B5-82D8-DFFDD9F86B8A}" srcOrd="0" destOrd="0" presId="urn:microsoft.com/office/officeart/2008/layout/RadialCluster"/>
+    <dgm:cxn modelId="{FEACFBA5-79AA-4D37-8777-769B7E5EF63B}" type="presOf" srcId="{B278FDD7-C39F-45A0-99E9-491C891D9C37}" destId="{0147523C-08DD-4A94-AF13-B7F8C0F597F7}" srcOrd="0" destOrd="0" presId="urn:microsoft.com/office/officeart/2008/layout/RadialCluster"/>
+    <dgm:cxn modelId="{2B067376-C48F-45B7-8256-6D4F6A9DAF7E}" type="presOf" srcId="{C566C3BA-E5CD-4D9A-9F55-55EA360184C2}" destId="{CD686C62-8F30-4BB2-9D66-9AB43D9FE568}" srcOrd="0" destOrd="0" presId="urn:microsoft.com/office/officeart/2008/layout/RadialCluster"/>
     <dgm:cxn modelId="{47930448-6C14-4DCC-AC39-2FE3D67AFE4A}" srcId="{3FD90819-72B5-48CF-A6A0-B345A7EEB194}" destId="{C566C3BA-E5CD-4D9A-9F55-55EA360184C2}" srcOrd="0" destOrd="0" parTransId="{B278FDD7-C39F-45A0-99E9-491C891D9C37}" sibTransId="{D94C93F2-9AD5-4FDB-AED9-8ED14BD3EE1D}"/>
-    <dgm:cxn modelId="{0FE138F6-CE27-4B9D-855B-F6B1EC9FF124}" type="presParOf" srcId="{F5B7BC8E-CC3B-47A6-8AFE-20C3EC42E086}" destId="{941F3506-FCBD-41B5-82D8-DFFDD9F86B8A}" srcOrd="0" destOrd="0" presId="urn:microsoft.com/office/officeart/2008/layout/RadialCluster"/>
-    <dgm:cxn modelId="{E8DFD4F2-F766-40F6-AB48-F1A466BC5262}" type="presParOf" srcId="{F5B7BC8E-CC3B-47A6-8AFE-20C3EC42E086}" destId="{7E4C817C-F6D2-41F5-AC66-F04F2A34171D}" srcOrd="1" destOrd="0" presId="urn:microsoft.com/office/officeart/2008/layout/RadialCluster"/>
-    <dgm:cxn modelId="{0A596F39-2854-40D2-9258-BD18E0326563}" type="presParOf" srcId="{7E4C817C-F6D2-41F5-AC66-F04F2A34171D}" destId="{CD686C62-8F30-4BB2-9D66-9AB43D9FE568}" srcOrd="0" destOrd="0" presId="urn:microsoft.com/office/officeart/2008/layout/RadialCluster"/>
-    <dgm:cxn modelId="{6BFC27C8-BD9C-4AD0-8113-F720ACFE8C9A}" type="presParOf" srcId="{7E4C817C-F6D2-41F5-AC66-F04F2A34171D}" destId="{1F9CA837-2CC8-4156-A19D-68832B697F71}" srcOrd="1" destOrd="0" presId="urn:microsoft.com/office/officeart/2008/layout/RadialCluster"/>
-    <dgm:cxn modelId="{7E50D643-0916-422F-9A02-325AA8552C14}" type="presParOf" srcId="{7E4C817C-F6D2-41F5-AC66-F04F2A34171D}" destId="{68AB2D89-40CB-4194-9B94-7BF70A5E25A3}" srcOrd="2" destOrd="0" presId="urn:microsoft.com/office/officeart/2008/layout/RadialCluster"/>
-    <dgm:cxn modelId="{CC775270-D026-4045-AA72-DBA45D840B07}" type="presParOf" srcId="{F5B7BC8E-CC3B-47A6-8AFE-20C3EC42E086}" destId="{0147523C-08DD-4A94-AF13-B7F8C0F597F7}" srcOrd="2" destOrd="0" presId="urn:microsoft.com/office/officeart/2008/layout/RadialCluster"/>
-    <dgm:cxn modelId="{E7A041AA-59D6-4AF3-8C22-D510CDA25D30}" type="presParOf" srcId="{F5B7BC8E-CC3B-47A6-8AFE-20C3EC42E086}" destId="{6E1E71E4-CE35-476E-8E11-E3A76A8C077B}" srcOrd="3" destOrd="0" presId="urn:microsoft.com/office/officeart/2008/layout/RadialCluster"/>
-    <dgm:cxn modelId="{587AA381-E096-44AC-AB68-7E4CCBD03F52}" type="presParOf" srcId="{6E1E71E4-CE35-476E-8E11-E3A76A8C077B}" destId="{E576729D-E12D-4B82-8E2A-D869D917C560}" srcOrd="0" destOrd="0" presId="urn:microsoft.com/office/officeart/2008/layout/RadialCluster"/>
-    <dgm:cxn modelId="{7B0A04EC-C2D1-4D67-998B-7866702D701B}" type="presParOf" srcId="{F5B7BC8E-CC3B-47A6-8AFE-20C3EC42E086}" destId="{4C115101-551D-4198-81CB-8375543D6809}" srcOrd="4" destOrd="0" presId="urn:microsoft.com/office/officeart/2008/layout/RadialCluster"/>
-    <dgm:cxn modelId="{DCF7A157-6BF1-4C32-A8C9-4895F115C269}" type="presParOf" srcId="{F5B7BC8E-CC3B-47A6-8AFE-20C3EC42E086}" destId="{92ADB4CE-6F27-44DA-B7C3-253A636981C2}" srcOrd="5" destOrd="0" presId="urn:microsoft.com/office/officeart/2008/layout/RadialCluster"/>
-    <dgm:cxn modelId="{123E16F7-C49A-4F40-A07B-E1EB5489A9BB}" type="presParOf" srcId="{92ADB4CE-6F27-44DA-B7C3-253A636981C2}" destId="{38AB15A7-CA65-4281-9F9D-80AF36464F63}" srcOrd="0" destOrd="0" presId="urn:microsoft.com/office/officeart/2008/layout/RadialCluster"/>
-    <dgm:cxn modelId="{72DF361A-CF92-4B0A-84F9-7D60D4FE7550}" type="presParOf" srcId="{F5B7BC8E-CC3B-47A6-8AFE-20C3EC42E086}" destId="{6A52DD52-29F5-45DD-819B-08CDBCBF6D85}" srcOrd="6" destOrd="0" presId="urn:microsoft.com/office/officeart/2008/layout/RadialCluster"/>
+    <dgm:cxn modelId="{314AC30B-020D-4A4A-8CEB-38A2F4027DE8}" type="presOf" srcId="{5AB8DF3F-59B0-42BA-8613-397F4AF88B1E}" destId="{4C115101-551D-4198-81CB-8375543D6809}" srcOrd="0" destOrd="0" presId="urn:microsoft.com/office/officeart/2008/layout/RadialCluster"/>
+    <dgm:cxn modelId="{0EA7FEE1-09DA-4C13-A8B6-BDBBB0CF3F08}" type="presParOf" srcId="{F5B7BC8E-CC3B-47A6-8AFE-20C3EC42E086}" destId="{941F3506-FCBD-41B5-82D8-DFFDD9F86B8A}" srcOrd="0" destOrd="0" presId="urn:microsoft.com/office/officeart/2008/layout/RadialCluster"/>
+    <dgm:cxn modelId="{B135069E-8226-4F41-AE16-6CB0FD9BDFAD}" type="presParOf" srcId="{F5B7BC8E-CC3B-47A6-8AFE-20C3EC42E086}" destId="{7E4C817C-F6D2-41F5-AC66-F04F2A34171D}" srcOrd="1" destOrd="0" presId="urn:microsoft.com/office/officeart/2008/layout/RadialCluster"/>
+    <dgm:cxn modelId="{4E24A24D-50E4-42A7-AF2F-A7EDA724DE1B}" type="presParOf" srcId="{7E4C817C-F6D2-41F5-AC66-F04F2A34171D}" destId="{CD686C62-8F30-4BB2-9D66-9AB43D9FE568}" srcOrd="0" destOrd="0" presId="urn:microsoft.com/office/officeart/2008/layout/RadialCluster"/>
+    <dgm:cxn modelId="{F6D67B13-5B3F-4C89-B628-8EC1D861E62F}" type="presParOf" srcId="{7E4C817C-F6D2-41F5-AC66-F04F2A34171D}" destId="{1F9CA837-2CC8-4156-A19D-68832B697F71}" srcOrd="1" destOrd="0" presId="urn:microsoft.com/office/officeart/2008/layout/RadialCluster"/>
+    <dgm:cxn modelId="{87381510-0A05-493F-BB0C-2BF04405269B}" type="presParOf" srcId="{7E4C817C-F6D2-41F5-AC66-F04F2A34171D}" destId="{68AB2D89-40CB-4194-9B94-7BF70A5E25A3}" srcOrd="2" destOrd="0" presId="urn:microsoft.com/office/officeart/2008/layout/RadialCluster"/>
+    <dgm:cxn modelId="{E18429E9-F997-42A6-9A78-5558A6A7A7B1}" type="presParOf" srcId="{F5B7BC8E-CC3B-47A6-8AFE-20C3EC42E086}" destId="{0147523C-08DD-4A94-AF13-B7F8C0F597F7}" srcOrd="2" destOrd="0" presId="urn:microsoft.com/office/officeart/2008/layout/RadialCluster"/>
+    <dgm:cxn modelId="{B0F70C71-FC18-4702-A56C-6BEC66AA7A71}" type="presParOf" srcId="{F5B7BC8E-CC3B-47A6-8AFE-20C3EC42E086}" destId="{6E1E71E4-CE35-476E-8E11-E3A76A8C077B}" srcOrd="3" destOrd="0" presId="urn:microsoft.com/office/officeart/2008/layout/RadialCluster"/>
+    <dgm:cxn modelId="{C9ED72E1-349F-4635-99F7-E0897DBE8FE9}" type="presParOf" srcId="{6E1E71E4-CE35-476E-8E11-E3A76A8C077B}" destId="{E576729D-E12D-4B82-8E2A-D869D917C560}" srcOrd="0" destOrd="0" presId="urn:microsoft.com/office/officeart/2008/layout/RadialCluster"/>
+    <dgm:cxn modelId="{2BD24AA5-82E7-43CA-99C8-21659A7E10B3}" type="presParOf" srcId="{F5B7BC8E-CC3B-47A6-8AFE-20C3EC42E086}" destId="{4C115101-551D-4198-81CB-8375543D6809}" srcOrd="4" destOrd="0" presId="urn:microsoft.com/office/officeart/2008/layout/RadialCluster"/>
+    <dgm:cxn modelId="{53B9396D-9487-4FD5-809E-8E354F135590}" type="presParOf" srcId="{F5B7BC8E-CC3B-47A6-8AFE-20C3EC42E086}" destId="{92ADB4CE-6F27-44DA-B7C3-253A636981C2}" srcOrd="5" destOrd="0" presId="urn:microsoft.com/office/officeart/2008/layout/RadialCluster"/>
+    <dgm:cxn modelId="{B8B9221C-A0CA-4573-808F-5F4953A851C9}" type="presParOf" srcId="{92ADB4CE-6F27-44DA-B7C3-253A636981C2}" destId="{38AB15A7-CA65-4281-9F9D-80AF36464F63}" srcOrd="0" destOrd="0" presId="urn:microsoft.com/office/officeart/2008/layout/RadialCluster"/>
+    <dgm:cxn modelId="{BBF7A801-1DE1-4624-A3F0-C9C24C5C4CD9}" type="presParOf" srcId="{F5B7BC8E-CC3B-47A6-8AFE-20C3EC42E086}" destId="{6A52DD52-29F5-45DD-819B-08CDBCBF6D85}" srcOrd="6" destOrd="0" presId="urn:microsoft.com/office/officeart/2008/layout/RadialCluster"/>
   </dgm:cxnLst>
   <dgm:bg/>
   <dgm:whole/>
   <dgm:extLst>
     <a:ext uri="http://schemas.microsoft.com/office/drawing/2008/diagram">
-      <dsp:dataModelExt xmlns:dsp="http://schemas.microsoft.com/office/drawing/2008/diagram" relId="rId15" minVer="http://schemas.openxmlformats.org/drawingml/2006/diagram"/>
+      <dsp:dataModelExt xmlns:dsp="http://schemas.microsoft.com/office/drawing/2008/diagram" relId="rId17" minVer="http://schemas.openxmlformats.org/drawingml/2006/diagram"/>
     </a:ext>
   </dgm:extLst>
 </dgm:dataModel>
@@ -4898,8 +5523,8 @@
       </dsp:nvSpPr>
       <dsp:spPr>
         <a:xfrm>
-          <a:off x="462" y="7418"/>
-          <a:ext cx="2580984" cy="435198"/>
+          <a:off x="462" y="6819"/>
+          <a:ext cx="2580984" cy="346538"/>
         </a:xfrm>
         <a:prstGeom prst="roundRect">
           <a:avLst>
@@ -4943,12 +5568,12 @@
         </a:fontRef>
       </dsp:style>
       <dsp:txBody>
-        <a:bodyPr spcFirstLastPara="0" vert="horz" wrap="square" lIns="68580" tIns="68580" rIns="68580" bIns="68580" numCol="1" spcCol="1270" anchor="ctr" anchorCtr="0">
+        <a:bodyPr spcFirstLastPara="0" vert="horz" wrap="square" lIns="57150" tIns="57150" rIns="57150" bIns="57150" numCol="1" spcCol="1270" anchor="ctr" anchorCtr="0">
           <a:noAutofit/>
         </a:bodyPr>
         <a:lstStyle/>
         <a:p>
-          <a:pPr lvl="0" algn="ctr" defTabSz="800100">
+          <a:pPr lvl="0" algn="ctr" defTabSz="666750">
             <a:lnSpc>
               <a:spcPct val="90000"/>
             </a:lnSpc>
@@ -4960,14 +5585,14 @@
             </a:spcAft>
           </a:pPr>
           <a:r>
-            <a:rPr lang="de-AT" sz="1800" kern="1200"/>
+            <a:rPr lang="de-AT" sz="1500" kern="1200"/>
             <a:t>Editor (WPF)</a:t>
           </a:r>
         </a:p>
       </dsp:txBody>
       <dsp:txXfrm>
-        <a:off x="13209" y="20165"/>
-        <a:ext cx="2555490" cy="409704"/>
+        <a:off x="10612" y="16969"/>
+        <a:ext cx="2560684" cy="326238"/>
       </dsp:txXfrm>
     </dsp:sp>
     <dsp:sp modelId="{F561035C-8C6A-4EFF-8171-E8406BB0F358}">
@@ -4977,8 +5602,8 @@
       </dsp:nvSpPr>
       <dsp:spPr>
         <a:xfrm>
-          <a:off x="462" y="469436"/>
-          <a:ext cx="2580984" cy="435198"/>
+          <a:off x="462" y="374714"/>
+          <a:ext cx="2580984" cy="346538"/>
         </a:xfrm>
         <a:prstGeom prst="roundRect">
           <a:avLst>
@@ -5022,12 +5647,12 @@
         </a:fontRef>
       </dsp:style>
       <dsp:txBody>
-        <a:bodyPr spcFirstLastPara="0" vert="horz" wrap="square" lIns="68580" tIns="68580" rIns="68580" bIns="68580" numCol="1" spcCol="1270" anchor="ctr" anchorCtr="0">
+        <a:bodyPr spcFirstLastPara="0" vert="horz" wrap="square" lIns="57150" tIns="57150" rIns="57150" bIns="57150" numCol="1" spcCol="1270" anchor="ctr" anchorCtr="0">
           <a:noAutofit/>
         </a:bodyPr>
         <a:lstStyle/>
         <a:p>
-          <a:pPr lvl="0" algn="ctr" defTabSz="800100">
+          <a:pPr lvl="0" algn="ctr" defTabSz="666750">
             <a:lnSpc>
               <a:spcPct val="90000"/>
             </a:lnSpc>
@@ -5039,14 +5664,14 @@
             </a:spcAft>
           </a:pPr>
           <a:r>
-            <a:rPr lang="de-AT" sz="1800" kern="1200"/>
+            <a:rPr lang="de-AT" sz="1500" kern="1200"/>
             <a:t>Document (Logic)</a:t>
           </a:r>
         </a:p>
       </dsp:txBody>
       <dsp:txXfrm>
-        <a:off x="13209" y="482183"/>
-        <a:ext cx="2555490" cy="409704"/>
+        <a:off x="10612" y="384864"/>
+        <a:ext cx="2560684" cy="326238"/>
       </dsp:txXfrm>
     </dsp:sp>
     <dsp:sp modelId="{F903CA1B-F708-484F-A25B-3F1D5339CD47}">
@@ -5056,8 +5681,8 @@
       </dsp:nvSpPr>
       <dsp:spPr>
         <a:xfrm>
-          <a:off x="462" y="938769"/>
-          <a:ext cx="2580984" cy="435198"/>
+          <a:off x="462" y="748433"/>
+          <a:ext cx="2580984" cy="346538"/>
         </a:xfrm>
         <a:prstGeom prst="roundRect">
           <a:avLst>
@@ -5101,12 +5726,12 @@
         </a:fontRef>
       </dsp:style>
       <dsp:txBody>
-        <a:bodyPr spcFirstLastPara="0" vert="horz" wrap="square" lIns="49530" tIns="49530" rIns="49530" bIns="49530" numCol="1" spcCol="1270" anchor="ctr" anchorCtr="0">
+        <a:bodyPr spcFirstLastPara="0" vert="horz" wrap="square" lIns="38100" tIns="38100" rIns="38100" bIns="38100" numCol="1" spcCol="1270" anchor="ctr" anchorCtr="0">
           <a:noAutofit/>
         </a:bodyPr>
         <a:lstStyle/>
         <a:p>
-          <a:pPr lvl="0" algn="ctr" defTabSz="577850">
+          <a:pPr lvl="0" algn="ctr" defTabSz="444500">
             <a:lnSpc>
               <a:spcPct val="90000"/>
             </a:lnSpc>
@@ -5118,14 +5743,93 @@
             </a:spcAft>
           </a:pPr>
           <a:r>
-            <a:rPr lang="de-AT" sz="1300" kern="1200"/>
-            <a:t>Network (Interfaces, Network logic)</a:t>
+            <a:rPr lang="de-AT" sz="1000" kern="1200"/>
+            <a:t>Network Interface (Technology independent)</a:t>
           </a:r>
         </a:p>
       </dsp:txBody>
       <dsp:txXfrm>
-        <a:off x="13209" y="951516"/>
-        <a:ext cx="2555490" cy="409704"/>
+        <a:off x="10612" y="758583"/>
+        <a:ext cx="2560684" cy="326238"/>
+      </dsp:txXfrm>
+    </dsp:sp>
+    <dsp:sp modelId="{BAE2CA94-4E60-4888-ACD3-5F55607F1FB3}">
+      <dsp:nvSpPr>
+        <dsp:cNvPr id="0" name=""/>
+        <dsp:cNvSpPr/>
+      </dsp:nvSpPr>
+      <dsp:spPr>
+        <a:xfrm>
+          <a:off x="462" y="1122152"/>
+          <a:ext cx="1714717" cy="346538"/>
+        </a:xfrm>
+        <a:prstGeom prst="roundRect">
+          <a:avLst>
+            <a:gd name="adj" fmla="val 10000"/>
+          </a:avLst>
+        </a:prstGeom>
+        <a:solidFill>
+          <a:schemeClr val="accent4">
+            <a:hueOff val="0"/>
+            <a:satOff val="0"/>
+            <a:lumOff val="0"/>
+            <a:alphaOff val="0"/>
+          </a:schemeClr>
+        </a:solidFill>
+        <a:ln w="12700" cap="flat" cmpd="sng" algn="ctr">
+          <a:solidFill>
+            <a:schemeClr val="lt1">
+              <a:hueOff val="0"/>
+              <a:satOff val="0"/>
+              <a:lumOff val="0"/>
+              <a:alphaOff val="0"/>
+            </a:schemeClr>
+          </a:solidFill>
+          <a:prstDash val="solid"/>
+          <a:miter lim="800000"/>
+        </a:ln>
+        <a:effectLst/>
+      </dsp:spPr>
+      <dsp:style>
+        <a:lnRef idx="2">
+          <a:scrgbClr r="0" g="0" b="0"/>
+        </a:lnRef>
+        <a:fillRef idx="1">
+          <a:scrgbClr r="0" g="0" b="0"/>
+        </a:fillRef>
+        <a:effectRef idx="0">
+          <a:scrgbClr r="0" g="0" b="0"/>
+        </a:effectRef>
+        <a:fontRef idx="minor">
+          <a:schemeClr val="lt1"/>
+        </a:fontRef>
+      </dsp:style>
+      <dsp:txBody>
+        <a:bodyPr spcFirstLastPara="0" vert="horz" wrap="square" lIns="30480" tIns="30480" rIns="30480" bIns="30480" numCol="1" spcCol="1270" anchor="ctr" anchorCtr="0">
+          <a:noAutofit/>
+        </a:bodyPr>
+        <a:lstStyle/>
+        <a:p>
+          <a:pPr lvl="0" algn="ctr" defTabSz="355600">
+            <a:lnSpc>
+              <a:spcPct val="90000"/>
+            </a:lnSpc>
+            <a:spcBef>
+              <a:spcPct val="0"/>
+            </a:spcBef>
+            <a:spcAft>
+              <a:spcPct val="35000"/>
+            </a:spcAft>
+          </a:pPr>
+          <a:r>
+            <a:rPr lang="de-AT" sz="800" kern="1200"/>
+            <a:t>TCP Network Common</a:t>
+          </a:r>
+        </a:p>
+      </dsp:txBody>
+      <dsp:txXfrm>
+        <a:off x="10612" y="1132302"/>
+        <a:ext cx="1694417" cy="326238"/>
       </dsp:txXfrm>
     </dsp:sp>
     <dsp:sp modelId="{C0A8BD6B-AD83-437A-8B04-07CF9A712660}">
@@ -5135,8 +5839,8 @@
       </dsp:nvSpPr>
       <dsp:spPr>
         <a:xfrm>
-          <a:off x="462" y="1408102"/>
-          <a:ext cx="848449" cy="435198"/>
+          <a:off x="462" y="1495871"/>
+          <a:ext cx="848449" cy="346538"/>
         </a:xfrm>
         <a:prstGeom prst="roundRect">
           <a:avLst>
@@ -5203,8 +5907,8 @@
         </a:p>
       </dsp:txBody>
       <dsp:txXfrm>
-        <a:off x="13209" y="1420849"/>
-        <a:ext cx="822955" cy="409704"/>
+        <a:off x="10612" y="1506021"/>
+        <a:ext cx="828149" cy="326238"/>
       </dsp:txXfrm>
     </dsp:sp>
     <dsp:sp modelId="{119A3087-00E5-4012-8F65-C26A8317E28E}">
@@ -5214,8 +5918,8 @@
       </dsp:nvSpPr>
       <dsp:spPr>
         <a:xfrm>
-          <a:off x="866730" y="1408102"/>
-          <a:ext cx="848449" cy="435198"/>
+          <a:off x="866730" y="1495871"/>
+          <a:ext cx="848449" cy="346538"/>
         </a:xfrm>
         <a:prstGeom prst="roundRect">
           <a:avLst>
@@ -5282,8 +5986,8 @@
         </a:p>
       </dsp:txBody>
       <dsp:txXfrm>
-        <a:off x="879477" y="1420849"/>
-        <a:ext cx="822955" cy="409704"/>
+        <a:off x="876880" y="1506021"/>
+        <a:ext cx="828149" cy="326238"/>
       </dsp:txXfrm>
     </dsp:sp>
     <dsp:sp modelId="{0D94FC2D-2D51-4270-9011-5DCEDA408ABB}">
@@ -5293,8 +5997,8 @@
       </dsp:nvSpPr>
       <dsp:spPr>
         <a:xfrm>
-          <a:off x="1732997" y="1408102"/>
-          <a:ext cx="848449" cy="435198"/>
+          <a:off x="1732997" y="1122152"/>
+          <a:ext cx="848449" cy="346538"/>
         </a:xfrm>
         <a:prstGeom prst="roundRect">
           <a:avLst>
@@ -5356,13 +6060,13 @@
           </a:pPr>
           <a:r>
             <a:rPr lang="de-AT" sz="800" kern="1200"/>
-            <a:t>Possible Others</a:t>
+            <a:t>...</a:t>
           </a:r>
         </a:p>
       </dsp:txBody>
       <dsp:txXfrm>
-        <a:off x="1745744" y="1420849"/>
-        <a:ext cx="822955" cy="409704"/>
+        <a:off x="1743147" y="1132302"/>
+        <a:ext cx="828149" cy="326238"/>
       </dsp:txXfrm>
     </dsp:sp>
   </dsp:spTree>
@@ -11924,7 +12628,7 @@
 </file>
 
 <file path=customXml/itemProps1.xml><?xml version="1.0" encoding="utf-8"?>
-<ds:datastoreItem xmlns:ds="http://schemas.openxmlformats.org/officeDocument/2006/customXml" ds:itemID="{90B29BE5-5BF5-4880-90B5-537A8C484FBB}">
+<ds:datastoreItem xmlns:ds="http://schemas.openxmlformats.org/officeDocument/2006/customXml" ds:itemID="{BE9C65B6-927F-4C50-A4BD-D8551B6D6EF9}">
   <ds:schemaRefs>
     <ds:schemaRef ds:uri="http://schemas.openxmlformats.org/officeDocument/2006/bibliography"/>
   </ds:schemaRefs>

</xml_diff>

<commit_message>
Revert "Added CaretIndex dependency property." This reverts commit e43b11eaafa1e51dfb8f9d1e8cf5347b38b60021. Sorry philipp, could not get it working =/
finished documentation
</commit_message>
<xml_diff>
--- a/doc/documentation/syncEd.docx
+++ b/doc/documentation/syncEd.docx
@@ -17,11 +17,6 @@
       </w:r>
     </w:p>
     <w:p>
-      <w:pPr>
-        <w:rPr>
-          <w:lang w:val="en-US"/>
-        </w:rPr>
-      </w:pPr>
       <w:r>
         <w:rPr>
           <w:lang w:val="en-US"/>
@@ -170,8 +165,56 @@
         <w:rPr>
           <w:lang w:val="en-US"/>
         </w:rPr>
-        <w:t xml:space="preserve"> framework.</w:t>
-      </w:r>
+        <w:t xml:space="preserve"> framework</w:t>
+      </w:r>
+      <w:r>
+        <w:rPr>
+          <w:lang w:val="en-US"/>
+        </w:rPr>
+        <w:t xml:space="preserve"> in the class </w:t>
+      </w:r>
+      <w:proofErr w:type="spellStart"/>
+      <w:r>
+        <w:rPr>
+          <w:lang w:val="en-US"/>
+        </w:rPr>
+        <w:t>SyncEdMod</w:t>
+      </w:r>
+      <w:r>
+        <w:rPr>
+          <w:lang w:val="en-US"/>
+        </w:rPr>
+        <w:t>u</w:t>
+      </w:r>
+      <w:r>
+        <w:rPr>
+          <w:lang w:val="en-US"/>
+        </w:rPr>
+        <w:t>le</w:t>
+      </w:r>
+      <w:proofErr w:type="spellEnd"/>
+      <w:r>
+        <w:rPr>
+          <w:lang w:val="en-US"/>
+        </w:rPr>
+        <w:t xml:space="preserve"> in </w:t>
+      </w:r>
+      <w:proofErr w:type="spellStart"/>
+      <w:r>
+        <w:rPr>
+          <w:lang w:val="en-US"/>
+        </w:rPr>
+        <w:t>SyncEd.Editor</w:t>
+      </w:r>
+      <w:proofErr w:type="spellEnd"/>
+      <w:r>
+        <w:rPr>
+          <w:lang w:val="en-US"/>
+        </w:rPr>
+        <w:t>.</w:t>
+      </w:r>
+      <w:bookmarkStart w:id="0" w:name="_GoBack"/>
+      <w:bookmarkEnd w:id="0"/>
     </w:p>
     <w:p>
       <w:pPr>
@@ -4977,8 +5020,6 @@
         </w:rPr>
         <w:t xml:space="preserve"> could reduce overhead.</w:t>
       </w:r>
-      <w:bookmarkStart w:id="0" w:name="_GoBack"/>
-      <w:bookmarkEnd w:id="0"/>
     </w:p>
     <w:p>
       <w:pPr>
@@ -5001,6 +5042,9 @@
         </w:rPr>
       </w:pPr>
       <w:r>
+        <w:rPr>
+          <w:lang w:val="en-US"/>
+        </w:rPr>
         <w:t xml:space="preserve">First of all, thank you for a very interesting exercise. </w:t>
       </w:r>
       <w:r>
@@ -5140,6 +5184,7 @@
         <w:docPartUnique/>
       </w:docPartObj>
     </w:sdtPr>
+    <w:sdtEndPr/>
     <w:sdtContent>
       <w:sdt>
         <w:sdtPr>
@@ -5149,6 +5194,7 @@
             <w:docPartUnique/>
           </w:docPartObj>
         </w:sdtPr>
+        <w:sdtEndPr/>
         <w:sdtContent>
           <w:p>
             <w:pPr>
@@ -5189,7 +5235,7 @@
                 <w:bCs/>
                 <w:noProof/>
               </w:rPr>
-              <w:t>8</w:t>
+              <w:t>2</w:t>
             </w:r>
             <w:r>
               <w:rPr>
@@ -8119,48 +8165,48 @@
     </dgm:pt>
   </dgm:ptLst>
   <dgm:cxnLst>
-    <dgm:cxn modelId="{1C0806A1-7E00-4169-8FBE-9F96E5FF09D4}" type="presOf" srcId="{3F8FFDD7-F894-4E64-9CE4-B8AD5880AB77}" destId="{BAE2CA94-4E60-4888-ACD3-5F55607F1FB3}" srcOrd="0" destOrd="0" presId="urn:microsoft.com/office/officeart/2005/8/layout/hierarchy4"/>
+    <dgm:cxn modelId="{2E2C9D4E-C3BE-4ED9-B9D4-0442340F90EB}" srcId="{5BF34E97-82D2-48A7-A037-B7C2DE5247BC}" destId="{53308092-7E25-4538-9D72-170BFD592B36}" srcOrd="0" destOrd="0" parTransId="{EA13F7CC-FA63-456D-9CAC-7A874EA4DBFC}" sibTransId="{3542CB8B-F5D4-46C0-9D13-F7C58BFCF78C}"/>
+    <dgm:cxn modelId="{712B1E43-D296-477B-8499-ED21423C7F42}" srcId="{3F8FFDD7-F894-4E64-9CE4-B8AD5880AB77}" destId="{F176C03F-C5AB-4713-B80C-748E5F9BCB6B}" srcOrd="1" destOrd="0" parTransId="{8CA80A7F-B6E4-422E-AC62-6B2E6D04FE02}" sibTransId="{B7A73E8B-8447-4353-B965-3AD681231127}"/>
+    <dgm:cxn modelId="{75FE00BC-8F9D-4234-912C-78CB6D101F2F}" srcId="{94359948-1E23-47AD-8C1B-693BCAF933DD}" destId="{5BF34E97-82D2-48A7-A037-B7C2DE5247BC}" srcOrd="0" destOrd="0" parTransId="{44E6B143-2D06-4B44-B27E-DFE9FA33CA1E}" sibTransId="{54523D5F-6B3D-40F7-AD0A-4E404008CE76}"/>
     <dgm:cxn modelId="{855F1B95-A2E1-4312-B678-EEBC86588815}" srcId="{F8678631-0806-4249-AF1C-214B447479C9}" destId="{94359948-1E23-47AD-8C1B-693BCAF933DD}" srcOrd="0" destOrd="0" parTransId="{BCAAE57C-A27B-4AF8-8174-AB131D4396C1}" sibTransId="{5D38DD5F-9739-4B4D-AF52-10480C929CBC}"/>
+    <dgm:cxn modelId="{FBD7E9A9-390B-409D-8297-E95C781FC30D}" type="presOf" srcId="{F176C03F-C5AB-4713-B80C-748E5F9BCB6B}" destId="{119A3087-00E5-4012-8F65-C26A8317E28E}" srcOrd="0" destOrd="0" presId="urn:microsoft.com/office/officeart/2005/8/layout/hierarchy4"/>
+    <dgm:cxn modelId="{FDFF4603-BA44-4E53-ABBE-7D2A23CBF52A}" type="presOf" srcId="{02F8AC34-626A-4537-80D1-1D2B83D672B1}" destId="{C0A8BD6B-AD83-437A-8B04-07CF9A712660}" srcOrd="0" destOrd="0" presId="urn:microsoft.com/office/officeart/2005/8/layout/hierarchy4"/>
+    <dgm:cxn modelId="{B824D690-9E3F-45F5-A9CD-69A1A4896C86}" type="presOf" srcId="{94359948-1E23-47AD-8C1B-693BCAF933DD}" destId="{9D0C1760-A89D-4E4B-9B75-E8C612B0491A}" srcOrd="0" destOrd="0" presId="urn:microsoft.com/office/officeart/2005/8/layout/hierarchy4"/>
+    <dgm:cxn modelId="{21294EEE-5DA6-4D67-8520-5E7ED181E1C7}" type="presOf" srcId="{3F8FFDD7-F894-4E64-9CE4-B8AD5880AB77}" destId="{BAE2CA94-4E60-4888-ACD3-5F55607F1FB3}" srcOrd="0" destOrd="0" presId="urn:microsoft.com/office/officeart/2005/8/layout/hierarchy4"/>
+    <dgm:cxn modelId="{04034084-452B-4086-9E10-F06F11E9D2A3}" type="presOf" srcId="{4410854C-D0F4-4551-A7D5-20F60458F129}" destId="{0D94FC2D-2D51-4270-9011-5DCEDA408ABB}" srcOrd="0" destOrd="0" presId="urn:microsoft.com/office/officeart/2005/8/layout/hierarchy4"/>
+    <dgm:cxn modelId="{5B73FD48-158F-41BB-BCE4-A3EAED143ACB}" type="presOf" srcId="{5BF34E97-82D2-48A7-A037-B7C2DE5247BC}" destId="{F561035C-8C6A-4EFF-8171-E8406BB0F358}" srcOrd="0" destOrd="0" presId="urn:microsoft.com/office/officeart/2005/8/layout/hierarchy4"/>
     <dgm:cxn modelId="{B01CD8A8-6AC5-4A0E-A1BF-4AB712695B33}" srcId="{53308092-7E25-4538-9D72-170BFD592B36}" destId="{4410854C-D0F4-4551-A7D5-20F60458F129}" srcOrd="1" destOrd="0" parTransId="{712EF3F8-C9A0-4A9D-B043-53AEA69C87E4}" sibTransId="{317D7482-D484-4860-8463-1C6452572F88}"/>
-    <dgm:cxn modelId="{FC012BE5-390C-4EF2-99FA-B97EE2295432}" type="presOf" srcId="{F8678631-0806-4249-AF1C-214B447479C9}" destId="{0320D5E2-1681-4F4F-8B91-E3098580145B}" srcOrd="0" destOrd="0" presId="urn:microsoft.com/office/officeart/2005/8/layout/hierarchy4"/>
-    <dgm:cxn modelId="{DBA3E8CF-EA07-4878-A26A-F061D98F026E}" type="presOf" srcId="{53308092-7E25-4538-9D72-170BFD592B36}" destId="{F903CA1B-F708-484F-A25B-3F1D5339CD47}" srcOrd="0" destOrd="0" presId="urn:microsoft.com/office/officeart/2005/8/layout/hierarchy4"/>
-    <dgm:cxn modelId="{712B1E43-D296-477B-8499-ED21423C7F42}" srcId="{3F8FFDD7-F894-4E64-9CE4-B8AD5880AB77}" destId="{F176C03F-C5AB-4713-B80C-748E5F9BCB6B}" srcOrd="1" destOrd="0" parTransId="{8CA80A7F-B6E4-422E-AC62-6B2E6D04FE02}" sibTransId="{B7A73E8B-8447-4353-B965-3AD681231127}"/>
+    <dgm:cxn modelId="{064A5933-A275-46E3-8C9D-E270BF550DCE}" srcId="{53308092-7E25-4538-9D72-170BFD592B36}" destId="{3F8FFDD7-F894-4E64-9CE4-B8AD5880AB77}" srcOrd="0" destOrd="0" parTransId="{AEB60132-7308-416F-A5D0-17D4C915703C}" sibTransId="{2E8ADCBD-F622-49ED-80B1-621346286B3F}"/>
+    <dgm:cxn modelId="{F805F8D9-575F-474B-AA2B-ECA50C2F77DF}" type="presOf" srcId="{F8678631-0806-4249-AF1C-214B447479C9}" destId="{0320D5E2-1681-4F4F-8B91-E3098580145B}" srcOrd="0" destOrd="0" presId="urn:microsoft.com/office/officeart/2005/8/layout/hierarchy4"/>
+    <dgm:cxn modelId="{EAAC6126-9C02-451A-A07C-3B6487809E0E}" type="presOf" srcId="{53308092-7E25-4538-9D72-170BFD592B36}" destId="{F903CA1B-F708-484F-A25B-3F1D5339CD47}" srcOrd="0" destOrd="0" presId="urn:microsoft.com/office/officeart/2005/8/layout/hierarchy4"/>
     <dgm:cxn modelId="{F80B0057-7BB6-46F4-A409-1B0780331D3B}" srcId="{3F8FFDD7-F894-4E64-9CE4-B8AD5880AB77}" destId="{02F8AC34-626A-4537-80D1-1D2B83D672B1}" srcOrd="0" destOrd="0" parTransId="{E012D713-F2E7-4949-ADE2-C7EDC6727265}" sibTransId="{BA5566A7-7311-44FA-AEF3-FE7623C0FD8D}"/>
-    <dgm:cxn modelId="{EE0D80CC-419D-4887-BAF5-E609B4E0A51E}" type="presOf" srcId="{F176C03F-C5AB-4713-B80C-748E5F9BCB6B}" destId="{119A3087-00E5-4012-8F65-C26A8317E28E}" srcOrd="0" destOrd="0" presId="urn:microsoft.com/office/officeart/2005/8/layout/hierarchy4"/>
-    <dgm:cxn modelId="{7123C793-9D4E-4E01-BFD6-B8F4E66BE962}" type="presOf" srcId="{02F8AC34-626A-4537-80D1-1D2B83D672B1}" destId="{C0A8BD6B-AD83-437A-8B04-07CF9A712660}" srcOrd="0" destOrd="0" presId="urn:microsoft.com/office/officeart/2005/8/layout/hierarchy4"/>
-    <dgm:cxn modelId="{2E2C9D4E-C3BE-4ED9-B9D4-0442340F90EB}" srcId="{5BF34E97-82D2-48A7-A037-B7C2DE5247BC}" destId="{53308092-7E25-4538-9D72-170BFD592B36}" srcOrd="0" destOrd="0" parTransId="{EA13F7CC-FA63-456D-9CAC-7A874EA4DBFC}" sibTransId="{3542CB8B-F5D4-46C0-9D13-F7C58BFCF78C}"/>
-    <dgm:cxn modelId="{EB6C5103-8402-409D-9FC9-6C15136E97CB}" type="presOf" srcId="{94359948-1E23-47AD-8C1B-693BCAF933DD}" destId="{9D0C1760-A89D-4E4B-9B75-E8C612B0491A}" srcOrd="0" destOrd="0" presId="urn:microsoft.com/office/officeart/2005/8/layout/hierarchy4"/>
-    <dgm:cxn modelId="{064A5933-A275-46E3-8C9D-E270BF550DCE}" srcId="{53308092-7E25-4538-9D72-170BFD592B36}" destId="{3F8FFDD7-F894-4E64-9CE4-B8AD5880AB77}" srcOrd="0" destOrd="0" parTransId="{AEB60132-7308-416F-A5D0-17D4C915703C}" sibTransId="{2E8ADCBD-F622-49ED-80B1-621346286B3F}"/>
-    <dgm:cxn modelId="{48F1E782-252B-4B97-B9BB-B18234A7C5E0}" type="presOf" srcId="{4410854C-D0F4-4551-A7D5-20F60458F129}" destId="{0D94FC2D-2D51-4270-9011-5DCEDA408ABB}" srcOrd="0" destOrd="0" presId="urn:microsoft.com/office/officeart/2005/8/layout/hierarchy4"/>
-    <dgm:cxn modelId="{F98EC6FD-4ABD-47E6-947F-373B604E88D2}" type="presOf" srcId="{5BF34E97-82D2-48A7-A037-B7C2DE5247BC}" destId="{F561035C-8C6A-4EFF-8171-E8406BB0F358}" srcOrd="0" destOrd="0" presId="urn:microsoft.com/office/officeart/2005/8/layout/hierarchy4"/>
-    <dgm:cxn modelId="{75FE00BC-8F9D-4234-912C-78CB6D101F2F}" srcId="{94359948-1E23-47AD-8C1B-693BCAF933DD}" destId="{5BF34E97-82D2-48A7-A037-B7C2DE5247BC}" srcOrd="0" destOrd="0" parTransId="{44E6B143-2D06-4B44-B27E-DFE9FA33CA1E}" sibTransId="{54523D5F-6B3D-40F7-AD0A-4E404008CE76}"/>
-    <dgm:cxn modelId="{4E76D076-A700-4584-85A9-3519DEF36902}" type="presParOf" srcId="{0320D5E2-1681-4F4F-8B91-E3098580145B}" destId="{57465107-0355-4DEA-9753-2CAB21163222}" srcOrd="0" destOrd="0" presId="urn:microsoft.com/office/officeart/2005/8/layout/hierarchy4"/>
-    <dgm:cxn modelId="{5349D177-E4A0-4BCA-8981-415B5D7C4FA3}" type="presParOf" srcId="{57465107-0355-4DEA-9753-2CAB21163222}" destId="{9D0C1760-A89D-4E4B-9B75-E8C612B0491A}" srcOrd="0" destOrd="0" presId="urn:microsoft.com/office/officeart/2005/8/layout/hierarchy4"/>
-    <dgm:cxn modelId="{4127FBD0-534D-4A6C-A425-EE33F07DC688}" type="presParOf" srcId="{57465107-0355-4DEA-9753-2CAB21163222}" destId="{A7D10962-907C-4109-B892-CFC963AA6E78}" srcOrd="1" destOrd="0" presId="urn:microsoft.com/office/officeart/2005/8/layout/hierarchy4"/>
-    <dgm:cxn modelId="{290137F7-3AEC-4DE2-8BF4-5A1F322BCDBC}" type="presParOf" srcId="{57465107-0355-4DEA-9753-2CAB21163222}" destId="{7633B9DA-F1C2-418F-9F65-7DA441478E12}" srcOrd="2" destOrd="0" presId="urn:microsoft.com/office/officeart/2005/8/layout/hierarchy4"/>
-    <dgm:cxn modelId="{A9352209-3B81-4837-BE63-035730A7B2B5}" type="presParOf" srcId="{7633B9DA-F1C2-418F-9F65-7DA441478E12}" destId="{D5BB04EE-9D1B-4280-A8D8-0541B42D9498}" srcOrd="0" destOrd="0" presId="urn:microsoft.com/office/officeart/2005/8/layout/hierarchy4"/>
-    <dgm:cxn modelId="{7A5DDDC8-C2BE-4881-9252-00B937B3B5F6}" type="presParOf" srcId="{D5BB04EE-9D1B-4280-A8D8-0541B42D9498}" destId="{F561035C-8C6A-4EFF-8171-E8406BB0F358}" srcOrd="0" destOrd="0" presId="urn:microsoft.com/office/officeart/2005/8/layout/hierarchy4"/>
-    <dgm:cxn modelId="{7554EA3A-01CA-4E7F-AB4A-A5A2444EFA7E}" type="presParOf" srcId="{D5BB04EE-9D1B-4280-A8D8-0541B42D9498}" destId="{B0E72D4A-2683-471F-A241-16B02D5774C7}" srcOrd="1" destOrd="0" presId="urn:microsoft.com/office/officeart/2005/8/layout/hierarchy4"/>
-    <dgm:cxn modelId="{36A642EC-807C-4642-AE28-E3D4D61F2E03}" type="presParOf" srcId="{D5BB04EE-9D1B-4280-A8D8-0541B42D9498}" destId="{D78638DD-51CF-431F-AB8A-35E3FBE50BC3}" srcOrd="2" destOrd="0" presId="urn:microsoft.com/office/officeart/2005/8/layout/hierarchy4"/>
-    <dgm:cxn modelId="{8E9D291A-E496-483B-9A65-3243FFDB1960}" type="presParOf" srcId="{D78638DD-51CF-431F-AB8A-35E3FBE50BC3}" destId="{FD8664AC-8558-4E15-AA28-9C6A2E8CF6D5}" srcOrd="0" destOrd="0" presId="urn:microsoft.com/office/officeart/2005/8/layout/hierarchy4"/>
-    <dgm:cxn modelId="{D9B5BFA7-7DDA-48D6-B914-7E223415DD4F}" type="presParOf" srcId="{FD8664AC-8558-4E15-AA28-9C6A2E8CF6D5}" destId="{F903CA1B-F708-484F-A25B-3F1D5339CD47}" srcOrd="0" destOrd="0" presId="urn:microsoft.com/office/officeart/2005/8/layout/hierarchy4"/>
-    <dgm:cxn modelId="{BAE6EA3D-8F10-45C4-8AE1-CC3FF9FD0278}" type="presParOf" srcId="{FD8664AC-8558-4E15-AA28-9C6A2E8CF6D5}" destId="{6706440B-F38C-4EA8-B524-B2E9A248091E}" srcOrd="1" destOrd="0" presId="urn:microsoft.com/office/officeart/2005/8/layout/hierarchy4"/>
-    <dgm:cxn modelId="{BCBD1D28-339A-4DFC-B38E-B7C6F9013F80}" type="presParOf" srcId="{FD8664AC-8558-4E15-AA28-9C6A2E8CF6D5}" destId="{66BACEB8-41E7-44B2-BD0A-98FD7802A869}" srcOrd="2" destOrd="0" presId="urn:microsoft.com/office/officeart/2005/8/layout/hierarchy4"/>
-    <dgm:cxn modelId="{60D84BBA-0548-4EC9-AC1D-010DB08519DF}" type="presParOf" srcId="{66BACEB8-41E7-44B2-BD0A-98FD7802A869}" destId="{B54C84CA-FDE1-462C-8344-9675E44DDE8E}" srcOrd="0" destOrd="0" presId="urn:microsoft.com/office/officeart/2005/8/layout/hierarchy4"/>
-    <dgm:cxn modelId="{A5C655FD-0ACF-4A67-B00F-6C17CA09F54F}" type="presParOf" srcId="{B54C84CA-FDE1-462C-8344-9675E44DDE8E}" destId="{BAE2CA94-4E60-4888-ACD3-5F55607F1FB3}" srcOrd="0" destOrd="0" presId="urn:microsoft.com/office/officeart/2005/8/layout/hierarchy4"/>
-    <dgm:cxn modelId="{3C9D59A6-FBBC-4AB5-8D61-401FA16C1450}" type="presParOf" srcId="{B54C84CA-FDE1-462C-8344-9675E44DDE8E}" destId="{A4DE0424-56C5-4AA2-9984-9C7293246FFA}" srcOrd="1" destOrd="0" presId="urn:microsoft.com/office/officeart/2005/8/layout/hierarchy4"/>
-    <dgm:cxn modelId="{7A176DB9-960F-402F-998B-723810C5262B}" type="presParOf" srcId="{B54C84CA-FDE1-462C-8344-9675E44DDE8E}" destId="{822A9A7B-4D3D-42CE-ABE7-390A48D13D3A}" srcOrd="2" destOrd="0" presId="urn:microsoft.com/office/officeart/2005/8/layout/hierarchy4"/>
-    <dgm:cxn modelId="{B27DFD35-4A20-4C2B-9B9B-66F53FCC6376}" type="presParOf" srcId="{822A9A7B-4D3D-42CE-ABE7-390A48D13D3A}" destId="{4E9231A5-A0D4-45B6-8330-FC6AA8C74396}" srcOrd="0" destOrd="0" presId="urn:microsoft.com/office/officeart/2005/8/layout/hierarchy4"/>
-    <dgm:cxn modelId="{87446494-7C75-45E9-BE93-E1B73DD365F0}" type="presParOf" srcId="{4E9231A5-A0D4-45B6-8330-FC6AA8C74396}" destId="{C0A8BD6B-AD83-437A-8B04-07CF9A712660}" srcOrd="0" destOrd="0" presId="urn:microsoft.com/office/officeart/2005/8/layout/hierarchy4"/>
-    <dgm:cxn modelId="{31F5A146-CD54-4088-9475-573FAE32106A}" type="presParOf" srcId="{4E9231A5-A0D4-45B6-8330-FC6AA8C74396}" destId="{8F98A82A-A1B4-4D85-91B7-276729164A1C}" srcOrd="1" destOrd="0" presId="urn:microsoft.com/office/officeart/2005/8/layout/hierarchy4"/>
-    <dgm:cxn modelId="{66B692A1-BAAD-45AF-90A3-BB2FD6D9794F}" type="presParOf" srcId="{822A9A7B-4D3D-42CE-ABE7-390A48D13D3A}" destId="{26145F97-1797-44EE-8B1E-FDD087214033}" srcOrd="1" destOrd="0" presId="urn:microsoft.com/office/officeart/2005/8/layout/hierarchy4"/>
-    <dgm:cxn modelId="{8F276650-6F2F-4AF4-A0FD-7197BEBF0EBE}" type="presParOf" srcId="{822A9A7B-4D3D-42CE-ABE7-390A48D13D3A}" destId="{BCCAC6FC-23D3-4F3B-A275-7B5C911B92C7}" srcOrd="2" destOrd="0" presId="urn:microsoft.com/office/officeart/2005/8/layout/hierarchy4"/>
-    <dgm:cxn modelId="{B08F8939-471E-40A5-929B-1939F8A439FA}" type="presParOf" srcId="{BCCAC6FC-23D3-4F3B-A275-7B5C911B92C7}" destId="{119A3087-00E5-4012-8F65-C26A8317E28E}" srcOrd="0" destOrd="0" presId="urn:microsoft.com/office/officeart/2005/8/layout/hierarchy4"/>
-    <dgm:cxn modelId="{FA2EDF4C-11F1-41BC-9CEC-82794B854755}" type="presParOf" srcId="{BCCAC6FC-23D3-4F3B-A275-7B5C911B92C7}" destId="{29B4F083-177B-42E2-ACDE-54E796C8A4D8}" srcOrd="1" destOrd="0" presId="urn:microsoft.com/office/officeart/2005/8/layout/hierarchy4"/>
-    <dgm:cxn modelId="{4B6C8A08-49C2-4875-8704-14DA9747B6B3}" type="presParOf" srcId="{66BACEB8-41E7-44B2-BD0A-98FD7802A869}" destId="{C74EBE1A-5725-4EBA-B3CA-80125F512076}" srcOrd="1" destOrd="0" presId="urn:microsoft.com/office/officeart/2005/8/layout/hierarchy4"/>
-    <dgm:cxn modelId="{B93DF23E-DEDB-425A-8B4E-DA8D619AAD27}" type="presParOf" srcId="{66BACEB8-41E7-44B2-BD0A-98FD7802A869}" destId="{077946B3-6321-4883-B730-FB205528E26F}" srcOrd="2" destOrd="0" presId="urn:microsoft.com/office/officeart/2005/8/layout/hierarchy4"/>
-    <dgm:cxn modelId="{73893B94-128F-4319-9637-F1DDE4743CC6}" type="presParOf" srcId="{077946B3-6321-4883-B730-FB205528E26F}" destId="{0D94FC2D-2D51-4270-9011-5DCEDA408ABB}" srcOrd="0" destOrd="0" presId="urn:microsoft.com/office/officeart/2005/8/layout/hierarchy4"/>
-    <dgm:cxn modelId="{6CAA074C-138B-497B-A559-C85CF1487C8B}" type="presParOf" srcId="{077946B3-6321-4883-B730-FB205528E26F}" destId="{553D81C8-9A5B-4F71-9D73-2C5DA1BA73CD}" srcOrd="1" destOrd="0" presId="urn:microsoft.com/office/officeart/2005/8/layout/hierarchy4"/>
+    <dgm:cxn modelId="{64263E01-FA8A-4E99-8409-BCFE2E58F188}" type="presParOf" srcId="{0320D5E2-1681-4F4F-8B91-E3098580145B}" destId="{57465107-0355-4DEA-9753-2CAB21163222}" srcOrd="0" destOrd="0" presId="urn:microsoft.com/office/officeart/2005/8/layout/hierarchy4"/>
+    <dgm:cxn modelId="{AF24A784-0F66-402E-9BE0-01882020396D}" type="presParOf" srcId="{57465107-0355-4DEA-9753-2CAB21163222}" destId="{9D0C1760-A89D-4E4B-9B75-E8C612B0491A}" srcOrd="0" destOrd="0" presId="urn:microsoft.com/office/officeart/2005/8/layout/hierarchy4"/>
+    <dgm:cxn modelId="{74C58EFA-773F-462E-8B60-8D801D45B761}" type="presParOf" srcId="{57465107-0355-4DEA-9753-2CAB21163222}" destId="{A7D10962-907C-4109-B892-CFC963AA6E78}" srcOrd="1" destOrd="0" presId="urn:microsoft.com/office/officeart/2005/8/layout/hierarchy4"/>
+    <dgm:cxn modelId="{E5C2FB5B-33DF-457F-A9D5-63DFD69A57A6}" type="presParOf" srcId="{57465107-0355-4DEA-9753-2CAB21163222}" destId="{7633B9DA-F1C2-418F-9F65-7DA441478E12}" srcOrd="2" destOrd="0" presId="urn:microsoft.com/office/officeart/2005/8/layout/hierarchy4"/>
+    <dgm:cxn modelId="{58217A72-C5DD-450E-89D0-02CC451726CE}" type="presParOf" srcId="{7633B9DA-F1C2-418F-9F65-7DA441478E12}" destId="{D5BB04EE-9D1B-4280-A8D8-0541B42D9498}" srcOrd="0" destOrd="0" presId="urn:microsoft.com/office/officeart/2005/8/layout/hierarchy4"/>
+    <dgm:cxn modelId="{D3097051-38FE-470F-8A08-65C6B4EB8ADD}" type="presParOf" srcId="{D5BB04EE-9D1B-4280-A8D8-0541B42D9498}" destId="{F561035C-8C6A-4EFF-8171-E8406BB0F358}" srcOrd="0" destOrd="0" presId="urn:microsoft.com/office/officeart/2005/8/layout/hierarchy4"/>
+    <dgm:cxn modelId="{36C4BDF4-60E2-4AE4-A45A-446C6801B270}" type="presParOf" srcId="{D5BB04EE-9D1B-4280-A8D8-0541B42D9498}" destId="{B0E72D4A-2683-471F-A241-16B02D5774C7}" srcOrd="1" destOrd="0" presId="urn:microsoft.com/office/officeart/2005/8/layout/hierarchy4"/>
+    <dgm:cxn modelId="{C71D2CE2-0C3C-4F01-81E3-BE5AC8E0FA68}" type="presParOf" srcId="{D5BB04EE-9D1B-4280-A8D8-0541B42D9498}" destId="{D78638DD-51CF-431F-AB8A-35E3FBE50BC3}" srcOrd="2" destOrd="0" presId="urn:microsoft.com/office/officeart/2005/8/layout/hierarchy4"/>
+    <dgm:cxn modelId="{A29AC9AC-3CE1-4E89-A073-067F72A3E8C4}" type="presParOf" srcId="{D78638DD-51CF-431F-AB8A-35E3FBE50BC3}" destId="{FD8664AC-8558-4E15-AA28-9C6A2E8CF6D5}" srcOrd="0" destOrd="0" presId="urn:microsoft.com/office/officeart/2005/8/layout/hierarchy4"/>
+    <dgm:cxn modelId="{8942E176-6E4A-4836-A026-9753414EDCE8}" type="presParOf" srcId="{FD8664AC-8558-4E15-AA28-9C6A2E8CF6D5}" destId="{F903CA1B-F708-484F-A25B-3F1D5339CD47}" srcOrd="0" destOrd="0" presId="urn:microsoft.com/office/officeart/2005/8/layout/hierarchy4"/>
+    <dgm:cxn modelId="{E6B69F1E-28F9-4E8F-B1D5-0CDF6C7593E5}" type="presParOf" srcId="{FD8664AC-8558-4E15-AA28-9C6A2E8CF6D5}" destId="{6706440B-F38C-4EA8-B524-B2E9A248091E}" srcOrd="1" destOrd="0" presId="urn:microsoft.com/office/officeart/2005/8/layout/hierarchy4"/>
+    <dgm:cxn modelId="{1B92317E-4BB8-4018-8C12-D0B63A616A97}" type="presParOf" srcId="{FD8664AC-8558-4E15-AA28-9C6A2E8CF6D5}" destId="{66BACEB8-41E7-44B2-BD0A-98FD7802A869}" srcOrd="2" destOrd="0" presId="urn:microsoft.com/office/officeart/2005/8/layout/hierarchy4"/>
+    <dgm:cxn modelId="{D03B1092-1282-44CA-8357-86E8955F7B7A}" type="presParOf" srcId="{66BACEB8-41E7-44B2-BD0A-98FD7802A869}" destId="{B54C84CA-FDE1-462C-8344-9675E44DDE8E}" srcOrd="0" destOrd="0" presId="urn:microsoft.com/office/officeart/2005/8/layout/hierarchy4"/>
+    <dgm:cxn modelId="{F19B8A5F-B23C-4232-9B6A-BBDD3A597E77}" type="presParOf" srcId="{B54C84CA-FDE1-462C-8344-9675E44DDE8E}" destId="{BAE2CA94-4E60-4888-ACD3-5F55607F1FB3}" srcOrd="0" destOrd="0" presId="urn:microsoft.com/office/officeart/2005/8/layout/hierarchy4"/>
+    <dgm:cxn modelId="{52CE8F70-2852-4AD0-AEFD-4C4166A3E38D}" type="presParOf" srcId="{B54C84CA-FDE1-462C-8344-9675E44DDE8E}" destId="{A4DE0424-56C5-4AA2-9984-9C7293246FFA}" srcOrd="1" destOrd="0" presId="urn:microsoft.com/office/officeart/2005/8/layout/hierarchy4"/>
+    <dgm:cxn modelId="{FBCF16D0-FB77-4A5E-B584-FAAC7AB53AB4}" type="presParOf" srcId="{B54C84CA-FDE1-462C-8344-9675E44DDE8E}" destId="{822A9A7B-4D3D-42CE-ABE7-390A48D13D3A}" srcOrd="2" destOrd="0" presId="urn:microsoft.com/office/officeart/2005/8/layout/hierarchy4"/>
+    <dgm:cxn modelId="{6DF9EBDA-BBD8-4B67-9272-0221C2E388B0}" type="presParOf" srcId="{822A9A7B-4D3D-42CE-ABE7-390A48D13D3A}" destId="{4E9231A5-A0D4-45B6-8330-FC6AA8C74396}" srcOrd="0" destOrd="0" presId="urn:microsoft.com/office/officeart/2005/8/layout/hierarchy4"/>
+    <dgm:cxn modelId="{9AAE98FB-AD0F-4916-9887-3C47824A17BC}" type="presParOf" srcId="{4E9231A5-A0D4-45B6-8330-FC6AA8C74396}" destId="{C0A8BD6B-AD83-437A-8B04-07CF9A712660}" srcOrd="0" destOrd="0" presId="urn:microsoft.com/office/officeart/2005/8/layout/hierarchy4"/>
+    <dgm:cxn modelId="{C06DE09B-43FC-4307-A4FD-32D6D18E8E10}" type="presParOf" srcId="{4E9231A5-A0D4-45B6-8330-FC6AA8C74396}" destId="{8F98A82A-A1B4-4D85-91B7-276729164A1C}" srcOrd="1" destOrd="0" presId="urn:microsoft.com/office/officeart/2005/8/layout/hierarchy4"/>
+    <dgm:cxn modelId="{2373A862-5CBD-47BB-AD2C-797B20C05AA3}" type="presParOf" srcId="{822A9A7B-4D3D-42CE-ABE7-390A48D13D3A}" destId="{26145F97-1797-44EE-8B1E-FDD087214033}" srcOrd="1" destOrd="0" presId="urn:microsoft.com/office/officeart/2005/8/layout/hierarchy4"/>
+    <dgm:cxn modelId="{FF0A2F79-156B-497C-9A60-60971CD7B067}" type="presParOf" srcId="{822A9A7B-4D3D-42CE-ABE7-390A48D13D3A}" destId="{BCCAC6FC-23D3-4F3B-A275-7B5C911B92C7}" srcOrd="2" destOrd="0" presId="urn:microsoft.com/office/officeart/2005/8/layout/hierarchy4"/>
+    <dgm:cxn modelId="{57C561A7-70E4-45C3-8BC1-8851F1DE935A}" type="presParOf" srcId="{BCCAC6FC-23D3-4F3B-A275-7B5C911B92C7}" destId="{119A3087-00E5-4012-8F65-C26A8317E28E}" srcOrd="0" destOrd="0" presId="urn:microsoft.com/office/officeart/2005/8/layout/hierarchy4"/>
+    <dgm:cxn modelId="{BE9A6B28-86BA-4EB5-9697-57541202266A}" type="presParOf" srcId="{BCCAC6FC-23D3-4F3B-A275-7B5C911B92C7}" destId="{29B4F083-177B-42E2-ACDE-54E796C8A4D8}" srcOrd="1" destOrd="0" presId="urn:microsoft.com/office/officeart/2005/8/layout/hierarchy4"/>
+    <dgm:cxn modelId="{1E94F387-D192-4E32-899A-36FEC2CCFFB5}" type="presParOf" srcId="{66BACEB8-41E7-44B2-BD0A-98FD7802A869}" destId="{C74EBE1A-5725-4EBA-B3CA-80125F512076}" srcOrd="1" destOrd="0" presId="urn:microsoft.com/office/officeart/2005/8/layout/hierarchy4"/>
+    <dgm:cxn modelId="{19CF6B59-995B-4570-8C38-F70550954B84}" type="presParOf" srcId="{66BACEB8-41E7-44B2-BD0A-98FD7802A869}" destId="{077946B3-6321-4883-B730-FB205528E26F}" srcOrd="2" destOrd="0" presId="urn:microsoft.com/office/officeart/2005/8/layout/hierarchy4"/>
+    <dgm:cxn modelId="{0D04D2E9-F884-4864-8F1F-6A5179F47F4D}" type="presParOf" srcId="{077946B3-6321-4883-B730-FB205528E26F}" destId="{0D94FC2D-2D51-4270-9011-5DCEDA408ABB}" srcOrd="0" destOrd="0" presId="urn:microsoft.com/office/officeart/2005/8/layout/hierarchy4"/>
+    <dgm:cxn modelId="{4B6FC0B6-0105-4EA1-9862-5FB317F87474}" type="presParOf" srcId="{077946B3-6321-4883-B730-FB205528E26F}" destId="{553D81C8-9A5B-4F71-9D73-2C5DA1BA73CD}" srcOrd="1" destOrd="0" presId="urn:microsoft.com/office/officeart/2005/8/layout/hierarchy4"/>
   </dgm:cxnLst>
   <dgm:bg/>
   <dgm:whole/>
@@ -10293,532 +10339,6 @@
 </dgm:styleDef>
 </file>
 
-<file path=word/glossary/document.xml><?xml version="1.0" encoding="utf-8"?>
-<w:glossaryDocument xmlns:wpc="http://schemas.microsoft.com/office/word/2010/wordprocessingCanvas" xmlns:mc="http://schemas.openxmlformats.org/markup-compatibility/2006" xmlns:o="urn:schemas-microsoft-com:office:office" xmlns:r="http://schemas.openxmlformats.org/officeDocument/2006/relationships" xmlns:m="http://schemas.openxmlformats.org/officeDocument/2006/math" xmlns:v="urn:schemas-microsoft-com:vml" xmlns:wp14="http://schemas.microsoft.com/office/word/2010/wordprocessingDrawing" xmlns:wp="http://schemas.openxmlformats.org/drawingml/2006/wordprocessingDrawing" xmlns:w10="urn:schemas-microsoft-com:office:word" xmlns:w="http://schemas.openxmlformats.org/wordprocessingml/2006/main" xmlns:w14="http://schemas.microsoft.com/office/word/2010/wordml" xmlns:w15="http://schemas.microsoft.com/office/word/2012/wordml" xmlns:wpg="http://schemas.microsoft.com/office/word/2010/wordprocessingGroup" xmlns:wpi="http://schemas.microsoft.com/office/word/2010/wordprocessingInk" xmlns:wne="http://schemas.microsoft.com/office/word/2006/wordml" xmlns:wps="http://schemas.microsoft.com/office/word/2010/wordprocessingShape" mc:Ignorable="w14 w15 wp14"/>
-</file>
-
-<file path=word/glossary/fontTable.xml><?xml version="1.0" encoding="utf-8"?>
-<w:fonts xmlns:mc="http://schemas.openxmlformats.org/markup-compatibility/2006" xmlns:r="http://schemas.openxmlformats.org/officeDocument/2006/relationships" xmlns:w="http://schemas.openxmlformats.org/wordprocessingml/2006/main" xmlns:w14="http://schemas.microsoft.com/office/word/2010/wordml" xmlns:w15="http://schemas.microsoft.com/office/word/2012/wordml" mc:Ignorable="w14 w15">
-  <w:font w:name="Calibri">
-    <w:panose1 w:val="020F0502020204030204"/>
-    <w:charset w:val="00"/>
-    <w:family w:val="swiss"/>
-    <w:pitch w:val="variable"/>
-    <w:sig w:usb0="E00002FF" w:usb1="4000ACFF" w:usb2="00000001" w:usb3="00000000" w:csb0="0000019F" w:csb1="00000000"/>
-  </w:font>
-  <w:font w:name="Times New Roman">
-    <w:panose1 w:val="02020603050405020304"/>
-    <w:charset w:val="00"/>
-    <w:family w:val="roman"/>
-    <w:pitch w:val="variable"/>
-    <w:sig w:usb0="E0002AFF" w:usb1="C0007841" w:usb2="00000009" w:usb3="00000000" w:csb0="000001FF" w:csb1="00000000"/>
-  </w:font>
-  <w:font w:name="Courier New">
-    <w:panose1 w:val="02070309020205020404"/>
-    <w:charset w:val="00"/>
-    <w:family w:val="modern"/>
-    <w:pitch w:val="fixed"/>
-    <w:sig w:usb0="E0002AFF" w:usb1="C0007843" w:usb2="00000009" w:usb3="00000000" w:csb0="000001FF" w:csb1="00000000"/>
-  </w:font>
-  <w:font w:name="Wingdings">
-    <w:panose1 w:val="05000000000000000000"/>
-    <w:charset w:val="02"/>
-    <w:family w:val="auto"/>
-    <w:pitch w:val="variable"/>
-    <w:sig w:usb0="00000000" w:usb1="10000000" w:usb2="00000000" w:usb3="00000000" w:csb0="80000000" w:csb1="00000000"/>
-  </w:font>
-  <w:font w:name="Symbol">
-    <w:panose1 w:val="05050102010706020507"/>
-    <w:charset w:val="02"/>
-    <w:family w:val="roman"/>
-    <w:pitch w:val="variable"/>
-    <w:sig w:usb0="00000000" w:usb1="10000000" w:usb2="00000000" w:usb3="00000000" w:csb0="80000000" w:csb1="00000000"/>
-  </w:font>
-  <w:font w:name="Calibri Light">
-    <w:panose1 w:val="020F0302020204030204"/>
-    <w:charset w:val="00"/>
-    <w:family w:val="swiss"/>
-    <w:pitch w:val="variable"/>
-    <w:sig w:usb0="A00002EF" w:usb1="4000207B" w:usb2="00000000" w:usb3="00000000" w:csb0="0000019F" w:csb1="00000000"/>
-  </w:font>
-</w:fonts>
-</file>
-
-<file path=word/glossary/settings.xml><?xml version="1.0" encoding="utf-8"?>
-<w:settings xmlns:mc="http://schemas.openxmlformats.org/markup-compatibility/2006" xmlns:o="urn:schemas-microsoft-com:office:office" xmlns:r="http://schemas.openxmlformats.org/officeDocument/2006/relationships" xmlns:m="http://schemas.openxmlformats.org/officeDocument/2006/math" xmlns:v="urn:schemas-microsoft-com:vml" xmlns:w10="urn:schemas-microsoft-com:office:word" xmlns:w="http://schemas.openxmlformats.org/wordprocessingml/2006/main" xmlns:w14="http://schemas.microsoft.com/office/word/2010/wordml" xmlns:w15="http://schemas.microsoft.com/office/word/2012/wordml" xmlns:sl="http://schemas.openxmlformats.org/schemaLibrary/2006/main" mc:Ignorable="w14 w15">
-  <w:view w:val="normal"/>
-  <w:defaultTabStop w:val="708"/>
-  <w:hyphenationZone w:val="425"/>
-  <w:characterSpacingControl w:val="doNotCompress"/>
-  <w:compat>
-    <w:useFELayout/>
-    <w:compatSetting w:name="compatibilityMode" w:uri="http://schemas.microsoft.com/office/word" w:val="15"/>
-    <w:compatSetting w:name="overrideTableStyleFontSizeAndJustification" w:uri="http://schemas.microsoft.com/office/word" w:val="1"/>
-    <w:compatSetting w:name="enableOpenTypeFeatures" w:uri="http://schemas.microsoft.com/office/word" w:val="1"/>
-    <w:compatSetting w:name="doNotFlipMirrorIndents" w:uri="http://schemas.microsoft.com/office/word" w:val="1"/>
-    <w:compatSetting w:name="differentiateMultirowTableHeaders" w:uri="http://schemas.microsoft.com/office/word" w:val="1"/>
-  </w:compat>
-  <w:rsids>
-    <w:rsidRoot w:val="00E91429"/>
-    <w:rsid w:val="00E91429"/>
-    <w:rsid w:val="00FA4F78"/>
-  </w:rsids>
-  <m:mathPr>
-    <m:mathFont m:val="Cambria Math"/>
-    <m:brkBin m:val="before"/>
-    <m:brkBinSub m:val="--"/>
-    <m:smallFrac m:val="0"/>
-    <m:dispDef/>
-    <m:lMargin m:val="0"/>
-    <m:rMargin m:val="0"/>
-    <m:defJc m:val="centerGroup"/>
-    <m:wrapIndent m:val="1440"/>
-    <m:intLim m:val="subSup"/>
-    <m:naryLim m:val="undOvr"/>
-  </m:mathPr>
-  <w:themeFontLang w:val="de-AT"/>
-  <w:clrSchemeMapping w:bg1="light1" w:t1="dark1" w:bg2="light2" w:t2="dark2" w:accent1="accent1" w:accent2="accent2" w:accent3="accent3" w:accent4="accent4" w:accent5="accent5" w:accent6="accent6" w:hyperlink="hyperlink" w:followedHyperlink="followedHyperlink"/>
-  <w:decimalSymbol w:val=","/>
-  <w:listSeparator w:val=";"/>
-  <w15:chartTrackingRefBased/>
-</w:settings>
-</file>
-
-<file path=word/glossary/styles.xml><?xml version="1.0" encoding="utf-8"?>
-<w:styles xmlns:mc="http://schemas.openxmlformats.org/markup-compatibility/2006" xmlns:r="http://schemas.openxmlformats.org/officeDocument/2006/relationships" xmlns:w="http://schemas.openxmlformats.org/wordprocessingml/2006/main" xmlns:w14="http://schemas.microsoft.com/office/word/2010/wordml" xmlns:w15="http://schemas.microsoft.com/office/word/2012/wordml" mc:Ignorable="w14 w15">
-  <w:docDefaults>
-    <w:rPrDefault>
-      <w:rPr>
-        <w:rFonts w:asciiTheme="minorHAnsi" w:eastAsiaTheme="minorEastAsia" w:hAnsiTheme="minorHAnsi" w:cstheme="minorBidi"/>
-        <w:sz w:val="22"/>
-        <w:szCs w:val="22"/>
-        <w:lang w:val="de-AT" w:eastAsia="de-AT" w:bidi="ar-SA"/>
-      </w:rPr>
-    </w:rPrDefault>
-    <w:pPrDefault>
-      <w:pPr>
-        <w:spacing w:after="160" w:line="259" w:lineRule="auto"/>
-      </w:pPr>
-    </w:pPrDefault>
-  </w:docDefaults>
-  <w:latentStyles w:defLockedState="0" w:defUIPriority="99" w:defSemiHidden="0" w:defUnhideWhenUsed="0" w:defQFormat="0" w:count="371">
-    <w:lsdException w:name="Normal" w:uiPriority="0" w:qFormat="1"/>
-    <w:lsdException w:name="heading 1" w:uiPriority="9" w:qFormat="1"/>
-    <w:lsdException w:name="heading 2" w:semiHidden="1" w:uiPriority="9" w:unhideWhenUsed="1" w:qFormat="1"/>
-    <w:lsdException w:name="heading 3" w:semiHidden="1" w:uiPriority="9" w:unhideWhenUsed="1" w:qFormat="1"/>
-    <w:lsdException w:name="heading 4" w:semiHidden="1" w:uiPriority="9" w:unhideWhenUsed="1" w:qFormat="1"/>
-    <w:lsdException w:name="heading 5" w:semiHidden="1" w:uiPriority="9" w:unhideWhenUsed="1" w:qFormat="1"/>
-    <w:lsdException w:name="heading 6" w:semiHidden="1" w:uiPriority="9" w:unhideWhenUsed="1" w:qFormat="1"/>
-    <w:lsdException w:name="heading 7" w:semiHidden="1" w:uiPriority="9" w:unhideWhenUsed="1" w:qFormat="1"/>
-    <w:lsdException w:name="heading 8" w:semiHidden="1" w:uiPriority="9" w:unhideWhenUsed="1" w:qFormat="1"/>
-    <w:lsdException w:name="heading 9" w:semiHidden="1" w:uiPriority="9" w:unhideWhenUsed="1" w:qFormat="1"/>
-    <w:lsdException w:name="index 1" w:semiHidden="1" w:unhideWhenUsed="1"/>
-    <w:lsdException w:name="index 2" w:semiHidden="1" w:unhideWhenUsed="1"/>
-    <w:lsdException w:name="index 3" w:semiHidden="1" w:unhideWhenUsed="1"/>
-    <w:lsdException w:name="index 4" w:semiHidden="1" w:unhideWhenUsed="1"/>
-    <w:lsdException w:name="index 5" w:semiHidden="1" w:unhideWhenUsed="1"/>
-    <w:lsdException w:name="index 6" w:semiHidden="1" w:unhideWhenUsed="1"/>
-    <w:lsdException w:name="index 7" w:semiHidden="1" w:unhideWhenUsed="1"/>
-    <w:lsdException w:name="index 8" w:semiHidden="1" w:unhideWhenUsed="1"/>
-    <w:lsdException w:name="index 9" w:semiHidden="1" w:unhideWhenUsed="1"/>
-    <w:lsdException w:name="toc 1" w:semiHidden="1" w:uiPriority="39" w:unhideWhenUsed="1"/>
-    <w:lsdException w:name="toc 2" w:semiHidden="1" w:uiPriority="39" w:unhideWhenUsed="1"/>
-    <w:lsdException w:name="toc 3" w:semiHidden="1" w:uiPriority="39" w:unhideWhenUsed="1"/>
-    <w:lsdException w:name="toc 4" w:semiHidden="1" w:uiPriority="39" w:unhideWhenUsed="1"/>
-    <w:lsdException w:name="toc 5" w:semiHidden="1" w:uiPriority="39" w:unhideWhenUsed="1"/>
-    <w:lsdException w:name="toc 6" w:semiHidden="1" w:uiPriority="39" w:unhideWhenUsed="1"/>
-    <w:lsdException w:name="toc 7" w:semiHidden="1" w:uiPriority="39" w:unhideWhenUsed="1"/>
-    <w:lsdException w:name="toc 8" w:semiHidden="1" w:uiPriority="39" w:unhideWhenUsed="1"/>
-    <w:lsdException w:name="toc 9" w:semiHidden="1" w:uiPriority="39" w:unhideWhenUsed="1"/>
-    <w:lsdException w:name="Normal Indent" w:semiHidden="1" w:unhideWhenUsed="1"/>
-    <w:lsdException w:name="footnote text" w:semiHidden="1" w:unhideWhenUsed="1"/>
-    <w:lsdException w:name="annotation text" w:semiHidden="1" w:unhideWhenUsed="1"/>
-    <w:lsdException w:name="header" w:semiHidden="1" w:unhideWhenUsed="1"/>
-    <w:lsdException w:name="footer" w:semiHidden="1" w:unhideWhenUsed="1"/>
-    <w:lsdException w:name="index heading" w:semiHidden="1" w:unhideWhenUsed="1"/>
-    <w:lsdException w:name="caption" w:semiHidden="1" w:uiPriority="35" w:unhideWhenUsed="1" w:qFormat="1"/>
-    <w:lsdException w:name="table of figures" w:semiHidden="1" w:unhideWhenUsed="1"/>
-    <w:lsdException w:name="envelope address" w:semiHidden="1" w:unhideWhenUsed="1"/>
-    <w:lsdException w:name="envelope return" w:semiHidden="1" w:unhideWhenUsed="1"/>
-    <w:lsdException w:name="footnote reference" w:semiHidden="1" w:unhideWhenUsed="1"/>
-    <w:lsdException w:name="annotation reference" w:semiHidden="1" w:unhideWhenUsed="1"/>
-    <w:lsdException w:name="line number" w:semiHidden="1" w:unhideWhenUsed="1"/>
-    <w:lsdException w:name="page number" w:semiHidden="1" w:unhideWhenUsed="1"/>
-    <w:lsdException w:name="endnote reference" w:semiHidden="1" w:unhideWhenUsed="1"/>
-    <w:lsdException w:name="endnote text" w:semiHidden="1" w:unhideWhenUsed="1"/>
-    <w:lsdException w:name="table of authorities" w:semiHidden="1" w:unhideWhenUsed="1"/>
-    <w:lsdException w:name="macro" w:semiHidden="1" w:unhideWhenUsed="1"/>
-    <w:lsdException w:name="toa heading" w:semiHidden="1" w:unhideWhenUsed="1"/>
-    <w:lsdException w:name="List" w:semiHidden="1" w:unhideWhenUsed="1"/>
-    <w:lsdException w:name="List Bullet" w:semiHidden="1" w:unhideWhenUsed="1"/>
-    <w:lsdException w:name="List Number" w:semiHidden="1" w:unhideWhenUsed="1"/>
-    <w:lsdException w:name="List 2" w:semiHidden="1" w:unhideWhenUsed="1"/>
-    <w:lsdException w:name="List 3" w:semiHidden="1" w:unhideWhenUsed="1"/>
-    <w:lsdException w:name="List 4" w:semiHidden="1" w:unhideWhenUsed="1"/>
-    <w:lsdException w:name="List 5" w:semiHidden="1" w:unhideWhenUsed="1"/>
-    <w:lsdException w:name="List Bullet 2" w:semiHidden="1" w:unhideWhenUsed="1"/>
-    <w:lsdException w:name="List Bullet 3" w:semiHidden="1" w:unhideWhenUsed="1"/>
-    <w:lsdException w:name="List Bullet 4" w:semiHidden="1" w:unhideWhenUsed="1"/>
-    <w:lsdException w:name="List Bullet 5" w:semiHidden="1" w:unhideWhenUsed="1"/>
-    <w:lsdException w:name="List Number 2" w:semiHidden="1" w:unhideWhenUsed="1"/>
-    <w:lsdException w:name="List Number 3" w:semiHidden="1" w:unhideWhenUsed="1"/>
-    <w:lsdException w:name="List Number 4" w:semiHidden="1" w:unhideWhenUsed="1"/>
-    <w:lsdException w:name="List Number 5" w:semiHidden="1" w:unhideWhenUsed="1"/>
-    <w:lsdException w:name="Title" w:uiPriority="10" w:qFormat="1"/>
-    <w:lsdException w:name="Closing" w:semiHidden="1" w:unhideWhenUsed="1"/>
-    <w:lsdException w:name="Signature" w:semiHidden="1" w:unhideWhenUsed="1"/>
-    <w:lsdException w:name="Default Paragraph Font" w:semiHidden="1" w:uiPriority="1" w:unhideWhenUsed="1"/>
-    <w:lsdException w:name="Body Text" w:semiHidden="1" w:unhideWhenUsed="1"/>
-    <w:lsdException w:name="Body Text Indent" w:semiHidden="1" w:unhideWhenUsed="1"/>
-    <w:lsdException w:name="List Continue" w:semiHidden="1" w:unhideWhenUsed="1"/>
-    <w:lsdException w:name="List Continue 2" w:semiHidden="1" w:unhideWhenUsed="1"/>
-    <w:lsdException w:name="List Continue 3" w:semiHidden="1" w:unhideWhenUsed="1"/>
-    <w:lsdException w:name="List Continue 4" w:semiHidden="1" w:unhideWhenUsed="1"/>
-    <w:lsdException w:name="List Continue 5" w:semiHidden="1" w:unhideWhenUsed="1"/>
-    <w:lsdException w:name="Message Header" w:semiHidden="1" w:unhideWhenUsed="1"/>
-    <w:lsdException w:name="Subtitle" w:uiPriority="11" w:qFormat="1"/>
-    <w:lsdException w:name="Salutation" w:semiHidden="1" w:unhideWhenUsed="1"/>
-    <w:lsdException w:name="Date" w:semiHidden="1" w:unhideWhenUsed="1"/>
-    <w:lsdException w:name="Body Text First Indent" w:semiHidden="1" w:unhideWhenUsed="1"/>
-    <w:lsdException w:name="Body Text First Indent 2" w:semiHidden="1" w:unhideWhenUsed="1"/>
-    <w:lsdException w:name="Note Heading" w:semiHidden="1" w:unhideWhenUsed="1"/>
-    <w:lsdException w:name="Body Text 2" w:semiHidden="1" w:unhideWhenUsed="1"/>
-    <w:lsdException w:name="Body Text 3" w:semiHidden="1" w:unhideWhenUsed="1"/>
-    <w:lsdException w:name="Body Text Indent 2" w:semiHidden="1" w:unhideWhenUsed="1"/>
-    <w:lsdException w:name="Body Text Indent 3" w:semiHidden="1" w:unhideWhenUsed="1"/>
-    <w:lsdException w:name="Block Text" w:semiHidden="1" w:unhideWhenUsed="1"/>
-    <w:lsdException w:name="Hyperlink" w:semiHidden="1" w:unhideWhenUsed="1"/>
-    <w:lsdException w:name="FollowedHyperlink" w:semiHidden="1" w:unhideWhenUsed="1"/>
-    <w:lsdException w:name="Strong" w:uiPriority="22" w:qFormat="1"/>
-    <w:lsdException w:name="Emphasis" w:uiPriority="20" w:qFormat="1"/>
-    <w:lsdException w:name="Document Map" w:semiHidden="1" w:unhideWhenUsed="1"/>
-    <w:lsdException w:name="Plain Text" w:semiHidden="1" w:unhideWhenUsed="1"/>
-    <w:lsdException w:name="E-mail Signature" w:semiHidden="1" w:unhideWhenUsed="1"/>
-    <w:lsdException w:name="HTML Top of Form" w:semiHidden="1" w:unhideWhenUsed="1"/>
-    <w:lsdException w:name="HTML Bottom of Form" w:semiHidden="1" w:unhideWhenUsed="1"/>
-    <w:lsdException w:name="Normal (Web)" w:semiHidden="1" w:unhideWhenUsed="1"/>
-    <w:lsdException w:name="HTML Acronym" w:semiHidden="1" w:unhideWhenUsed="1"/>
-    <w:lsdException w:name="HTML Address" w:semiHidden="1" w:unhideWhenUsed="1"/>
-    <w:lsdException w:name="HTML Cite" w:semiHidden="1" w:unhideWhenUsed="1"/>
-    <w:lsdException w:name="HTML Code" w:semiHidden="1" w:unhideWhenUsed="1"/>
-    <w:lsdException w:name="HTML Definition" w:semiHidden="1" w:unhideWhenUsed="1"/>
-    <w:lsdException w:name="HTML Keyboard" w:semiHidden="1" w:unhideWhenUsed="1"/>
-    <w:lsdException w:name="HTML Preformatted" w:semiHidden="1" w:unhideWhenUsed="1"/>
-    <w:lsdException w:name="HTML Sample" w:semiHidden="1" w:unhideWhenUsed="1"/>
-    <w:lsdException w:name="HTML Typewriter" w:semiHidden="1" w:unhideWhenUsed="1"/>
-    <w:lsdException w:name="HTML Variable" w:semiHidden="1" w:unhideWhenUsed="1"/>
-    <w:lsdException w:name="Normal Table" w:semiHidden="1" w:unhideWhenUsed="1"/>
-    <w:lsdException w:name="annotation subject" w:semiHidden="1" w:unhideWhenUsed="1"/>
-    <w:lsdException w:name="No List" w:semiHidden="1" w:unhideWhenUsed="1"/>
-    <w:lsdException w:name="Outline List 1" w:semiHidden="1" w:unhideWhenUsed="1"/>
-    <w:lsdException w:name="Outline List 2" w:semiHidden="1" w:unhideWhenUsed="1"/>
-    <w:lsdException w:name="Outline List 3" w:semiHidden="1" w:unhideWhenUsed="1"/>
-    <w:lsdException w:name="Table Simple 1" w:semiHidden="1" w:unhideWhenUsed="1"/>
-    <w:lsdException w:name="Table Simple 2" w:semiHidden="1" w:unhideWhenUsed="1"/>
-    <w:lsdException w:name="Table Simple 3" w:semiHidden="1" w:unhideWhenUsed="1"/>
-    <w:lsdException w:name="Table Classic 1" w:semiHidden="1" w:unhideWhenUsed="1"/>
-    <w:lsdException w:name="Table Classic 2" w:semiHidden="1" w:unhideWhenUsed="1"/>
-    <w:lsdException w:name="Table Classic 3" w:semiHidden="1" w:unhideWhenUsed="1"/>
-    <w:lsdException w:name="Table Classic 4" w:semiHidden="1" w:unhideWhenUsed="1"/>
-    <w:lsdException w:name="Table Colorful 1" w:semiHidden="1" w:unhideWhenUsed="1"/>
-    <w:lsdException w:name="Table Colorful 2" w:semiHidden="1" w:unhideWhenUsed="1"/>
-    <w:lsdException w:name="Table Colorful 3" w:semiHidden="1" w:unhideWhenUsed="1"/>
-    <w:lsdException w:name="Table Columns 1" w:semiHidden="1" w:unhideWhenUsed="1"/>
-    <w:lsdException w:name="Table Columns 2" w:semiHidden="1" w:unhideWhenUsed="1"/>
-    <w:lsdException w:name="Table Columns 3" w:semiHidden="1" w:unhideWhenUsed="1"/>
-    <w:lsdException w:name="Table Columns 4" w:semiHidden="1" w:unhideWhenUsed="1"/>
-    <w:lsdException w:name="Table Columns 5" w:semiHidden="1" w:unhideWhenUsed="1"/>
-    <w:lsdException w:name="Table Grid 1" w:semiHidden="1" w:unhideWhenUsed="1"/>
-    <w:lsdException w:name="Table Grid 2" w:semiHidden="1" w:unhideWhenUsed="1"/>
-    <w:lsdException w:name="Table Grid 3" w:semiHidden="1" w:unhideWhenUsed="1"/>
-    <w:lsdException w:name="Table Grid 4" w:semiHidden="1" w:unhideWhenUsed="1"/>
-    <w:lsdException w:name="Table Grid 5" w:semiHidden="1" w:unhideWhenUsed="1"/>
-    <w:lsdException w:name="Table Grid 6" w:semiHidden="1" w:unhideWhenUsed="1"/>
-    <w:lsdException w:name="Table Grid 7" w:semiHidden="1" w:unhideWhenUsed="1"/>
-    <w:lsdException w:name="Table Grid 8" w:semiHidden="1" w:unhideWhenUsed="1"/>
-    <w:lsdException w:name="Table List 1" w:semiHidden="1" w:unhideWhenUsed="1"/>
-    <w:lsdException w:name="Table List 2" w:semiHidden="1" w:unhideWhenUsed="1"/>
-    <w:lsdException w:name="Table List 3" w:semiHidden="1" w:unhideWhenUsed="1"/>
-    <w:lsdException w:name="Table List 4" w:semiHidden="1" w:unhideWhenUsed="1"/>
-    <w:lsdException w:name="Table List 5" w:semiHidden="1" w:unhideWhenUsed="1"/>
-    <w:lsdException w:name="Table List 6" w:semiHidden="1" w:unhideWhenUsed="1"/>
-    <w:lsdException w:name="Table List 7" w:semiHidden="1" w:unhideWhenUsed="1"/>
-    <w:lsdException w:name="Table List 8" w:semiHidden="1" w:unhideWhenUsed="1"/>
-    <w:lsdException w:name="Table 3D effects 1" w:semiHidden="1" w:unhideWhenUsed="1"/>
-    <w:lsdException w:name="Table 3D effects 2" w:semiHidden="1" w:unhideWhenUsed="1"/>
-    <w:lsdException w:name="Table 3D effects 3" w:semiHidden="1" w:unhideWhenUsed="1"/>
-    <w:lsdException w:name="Table Contemporary" w:semiHidden="1" w:unhideWhenUsed="1"/>
-    <w:lsdException w:name="Table Elegant" w:semiHidden="1" w:unhideWhenUsed="1"/>
-    <w:lsdException w:name="Table Professional" w:semiHidden="1" w:unhideWhenUsed="1"/>
-    <w:lsdException w:name="Table Subtle 1" w:semiHidden="1" w:unhideWhenUsed="1"/>
-    <w:lsdException w:name="Table Subtle 2" w:semiHidden="1" w:unhideWhenUsed="1"/>
-    <w:lsdException w:name="Table Web 1" w:semiHidden="1" w:unhideWhenUsed="1"/>
-    <w:lsdException w:name="Table Web 2" w:semiHidden="1" w:unhideWhenUsed="1"/>
-    <w:lsdException w:name="Table Web 3" w:semiHidden="1" w:unhideWhenUsed="1"/>
-    <w:lsdException w:name="Balloon Text" w:semiHidden="1" w:unhideWhenUsed="1"/>
-    <w:lsdException w:name="Table Grid" w:uiPriority="39"/>
-    <w:lsdException w:name="Table Theme" w:semiHidden="1" w:unhideWhenUsed="1"/>
-    <w:lsdException w:name="Placeholder Text" w:semiHidden="1"/>
-    <w:lsdException w:name="No Spacing" w:uiPriority="1" w:qFormat="1"/>
-    <w:lsdException w:name="Light Shading" w:uiPriority="60"/>
-    <w:lsdException w:name="Light List" w:uiPriority="61"/>
-    <w:lsdException w:name="Light Grid" w:uiPriority="62"/>
-    <w:lsdException w:name="Medium Shading 1" w:uiPriority="63"/>
-    <w:lsdException w:name="Medium Shading 2" w:uiPriority="64"/>
-    <w:lsdException w:name="Medium List 1" w:uiPriority="65"/>
-    <w:lsdException w:name="Medium List 2" w:uiPriority="66"/>
-    <w:lsdException w:name="Medium Grid 1" w:uiPriority="67"/>
-    <w:lsdException w:name="Medium Grid 2" w:uiPriority="68"/>
-    <w:lsdException w:name="Medium Grid 3" w:uiPriority="69"/>
-    <w:lsdException w:name="Dark List" w:uiPriority="70"/>
-    <w:lsdException w:name="Colorful Shading" w:uiPriority="71"/>
-    <w:lsdException w:name="Colorful List" w:uiPriority="72"/>
-    <w:lsdException w:name="Colorful Grid" w:uiPriority="73"/>
-    <w:lsdException w:name="Light Shading Accent 1" w:uiPriority="60"/>
-    <w:lsdException w:name="Light List Accent 1" w:uiPriority="61"/>
-    <w:lsdException w:name="Light Grid Accent 1" w:uiPriority="62"/>
-    <w:lsdException w:name="Medium Shading 1 Accent 1" w:uiPriority="63"/>
-    <w:lsdException w:name="Medium Shading 2 Accent 1" w:uiPriority="64"/>
-    <w:lsdException w:name="Medium List 1 Accent 1" w:uiPriority="65"/>
-    <w:lsdException w:name="Revision" w:semiHidden="1"/>
-    <w:lsdException w:name="List Paragraph" w:uiPriority="34" w:qFormat="1"/>
-    <w:lsdException w:name="Quote" w:uiPriority="29" w:qFormat="1"/>
-    <w:lsdException w:name="Intense Quote" w:uiPriority="30" w:qFormat="1"/>
-    <w:lsdException w:name="Medium List 2 Accent 1" w:uiPriority="66"/>
-    <w:lsdException w:name="Medium Grid 1 Accent 1" w:uiPriority="67"/>
-    <w:lsdException w:name="Medium Grid 2 Accent 1" w:uiPriority="68"/>
-    <w:lsdException w:name="Medium Grid 3 Accent 1" w:uiPriority="69"/>
-    <w:lsdException w:name="Dark List Accent 1" w:uiPriority="70"/>
-    <w:lsdException w:name="Colorful Shading Accent 1" w:uiPriority="71"/>
-    <w:lsdException w:name="Colorful List Accent 1" w:uiPriority="72"/>
-    <w:lsdException w:name="Colorful Grid Accent 1" w:uiPriority="73"/>
-    <w:lsdException w:name="Light Shading Accent 2" w:uiPriority="60"/>
-    <w:lsdException w:name="Light List Accent 2" w:uiPriority="61"/>
-    <w:lsdException w:name="Light Grid Accent 2" w:uiPriority="62"/>
-    <w:lsdException w:name="Medium Shading 1 Accent 2" w:uiPriority="63"/>
-    <w:lsdException w:name="Medium Shading 2 Accent 2" w:uiPriority="64"/>
-    <w:lsdException w:name="Medium List 1 Accent 2" w:uiPriority="65"/>
-    <w:lsdException w:name="Medium List 2 Accent 2" w:uiPriority="66"/>
-    <w:lsdException w:name="Medium Grid 1 Accent 2" w:uiPriority="67"/>
-    <w:lsdException w:name="Medium Grid 2 Accent 2" w:uiPriority="68"/>
-    <w:lsdException w:name="Medium Grid 3 Accent 2" w:uiPriority="69"/>
-    <w:lsdException w:name="Dark List Accent 2" w:uiPriority="70"/>
-    <w:lsdException w:name="Colorful Shading Accent 2" w:uiPriority="71"/>
-    <w:lsdException w:name="Colorful List Accent 2" w:uiPriority="72"/>
-    <w:lsdException w:name="Colorful Grid Accent 2" w:uiPriority="73"/>
-    <w:lsdException w:name="Light Shading Accent 3" w:uiPriority="60"/>
-    <w:lsdException w:name="Light List Accent 3" w:uiPriority="61"/>
-    <w:lsdException w:name="Light Grid Accent 3" w:uiPriority="62"/>
-    <w:lsdException w:name="Medium Shading 1 Accent 3" w:uiPriority="63"/>
-    <w:lsdException w:name="Medium Shading 2 Accent 3" w:uiPriority="64"/>
-    <w:lsdException w:name="Medium List 1 Accent 3" w:uiPriority="65"/>
-    <w:lsdException w:name="Medium List 2 Accent 3" w:uiPriority="66"/>
-    <w:lsdException w:name="Medium Grid 1 Accent 3" w:uiPriority="67"/>
-    <w:lsdException w:name="Medium Grid 2 Accent 3" w:uiPriority="68"/>
-    <w:lsdException w:name="Medium Grid 3 Accent 3" w:uiPriority="69"/>
-    <w:lsdException w:name="Dark List Accent 3" w:uiPriority="70"/>
-    <w:lsdException w:name="Colorful Shading Accent 3" w:uiPriority="71"/>
-    <w:lsdException w:name="Colorful List Accent 3" w:uiPriority="72"/>
-    <w:lsdException w:name="Colorful Grid Accent 3" w:uiPriority="73"/>
-    <w:lsdException w:name="Light Shading Accent 4" w:uiPriority="60"/>
-    <w:lsdException w:name="Light List Accent 4" w:uiPriority="61"/>
-    <w:lsdException w:name="Light Grid Accent 4" w:uiPriority="62"/>
-    <w:lsdException w:name="Medium Shading 1 Accent 4" w:uiPriority="63"/>
-    <w:lsdException w:name="Medium Shading 2 Accent 4" w:uiPriority="64"/>
-    <w:lsdException w:name="Medium List 1 Accent 4" w:uiPriority="65"/>
-    <w:lsdException w:name="Medium List 2 Accent 4" w:uiPriority="66"/>
-    <w:lsdException w:name="Medium Grid 1 Accent 4" w:uiPriority="67"/>
-    <w:lsdException w:name="Medium Grid 2 Accent 4" w:uiPriority="68"/>
-    <w:lsdException w:name="Medium Grid 3 Accent 4" w:uiPriority="69"/>
-    <w:lsdException w:name="Dark List Accent 4" w:uiPriority="70"/>
-    <w:lsdException w:name="Colorful Shading Accent 4" w:uiPriority="71"/>
-    <w:lsdException w:name="Colorful List Accent 4" w:uiPriority="72"/>
-    <w:lsdException w:name="Colorful Grid Accent 4" w:uiPriority="73"/>
-    <w:lsdException w:name="Light Shading Accent 5" w:uiPriority="60"/>
-    <w:lsdException w:name="Light List Accent 5" w:uiPriority="61"/>
-    <w:lsdException w:name="Light Grid Accent 5" w:uiPriority="62"/>
-    <w:lsdException w:name="Medium Shading 1 Accent 5" w:uiPriority="63"/>
-    <w:lsdException w:name="Medium Shading 2 Accent 5" w:uiPriority="64"/>
-    <w:lsdException w:name="Medium List 1 Accent 5" w:uiPriority="65"/>
-    <w:lsdException w:name="Medium List 2 Accent 5" w:uiPriority="66"/>
-    <w:lsdException w:name="Medium Grid 1 Accent 5" w:uiPriority="67"/>
-    <w:lsdException w:name="Medium Grid 2 Accent 5" w:uiPriority="68"/>
-    <w:lsdException w:name="Medium Grid 3 Accent 5" w:uiPriority="69"/>
-    <w:lsdException w:name="Dark List Accent 5" w:uiPriority="70"/>
-    <w:lsdException w:name="Colorful Shading Accent 5" w:uiPriority="71"/>
-    <w:lsdException w:name="Colorful List Accent 5" w:uiPriority="72"/>
-    <w:lsdException w:name="Colorful Grid Accent 5" w:uiPriority="73"/>
-    <w:lsdException w:name="Light Shading Accent 6" w:uiPriority="60"/>
-    <w:lsdException w:name="Light List Accent 6" w:uiPriority="61"/>
-    <w:lsdException w:name="Light Grid Accent 6" w:uiPriority="62"/>
-    <w:lsdException w:name="Medium Shading 1 Accent 6" w:uiPriority="63"/>
-    <w:lsdException w:name="Medium Shading 2 Accent 6" w:uiPriority="64"/>
-    <w:lsdException w:name="Medium List 1 Accent 6" w:uiPriority="65"/>
-    <w:lsdException w:name="Medium List 2 Accent 6" w:uiPriority="66"/>
-    <w:lsdException w:name="Medium Grid 1 Accent 6" w:uiPriority="67"/>
-    <w:lsdException w:name="Medium Grid 2 Accent 6" w:uiPriority="68"/>
-    <w:lsdException w:name="Medium Grid 3 Accent 6" w:uiPriority="69"/>
-    <w:lsdException w:name="Dark List Accent 6" w:uiPriority="70"/>
-    <w:lsdException w:name="Colorful Shading Accent 6" w:uiPriority="71"/>
-    <w:lsdException w:name="Colorful List Accent 6" w:uiPriority="72"/>
-    <w:lsdException w:name="Colorful Grid Accent 6" w:uiPriority="73"/>
-    <w:lsdException w:name="Subtle Emphasis" w:uiPriority="19" w:qFormat="1"/>
-    <w:lsdException w:name="Intense Emphasis" w:uiPriority="21" w:qFormat="1"/>
-    <w:lsdException w:name="Subtle Reference" w:uiPriority="31" w:qFormat="1"/>
-    <w:lsdException w:name="Intense Reference" w:uiPriority="32" w:qFormat="1"/>
-    <w:lsdException w:name="Book Title" w:uiPriority="33" w:qFormat="1"/>
-    <w:lsdException w:name="Bibliography" w:semiHidden="1" w:uiPriority="37" w:unhideWhenUsed="1"/>
-    <w:lsdException w:name="TOC Heading" w:semiHidden="1" w:uiPriority="39" w:unhideWhenUsed="1" w:qFormat="1"/>
-    <w:lsdException w:name="Plain Table 1" w:uiPriority="41"/>
-    <w:lsdException w:name="Plain Table 2" w:uiPriority="42"/>
-    <w:lsdException w:name="Plain Table 3" w:uiPriority="43"/>
-    <w:lsdException w:name="Plain Table 4" w:uiPriority="44"/>
-    <w:lsdException w:name="Plain Table 5" w:uiPriority="45"/>
-    <w:lsdException w:name="Grid Table Light" w:uiPriority="40"/>
-    <w:lsdException w:name="Grid Table 1 Light" w:uiPriority="46"/>
-    <w:lsdException w:name="Grid Table 2" w:uiPriority="47"/>
-    <w:lsdException w:name="Grid Table 3" w:uiPriority="48"/>
-    <w:lsdException w:name="Grid Table 4" w:uiPriority="49"/>
-    <w:lsdException w:name="Grid Table 5 Dark" w:uiPriority="50"/>
-    <w:lsdException w:name="Grid Table 6 Colorful" w:uiPriority="51"/>
-    <w:lsdException w:name="Grid Table 7 Colorful" w:uiPriority="52"/>
-    <w:lsdException w:name="Grid Table 1 Light Accent 1" w:uiPriority="46"/>
-    <w:lsdException w:name="Grid Table 2 Accent 1" w:uiPriority="47"/>
-    <w:lsdException w:name="Grid Table 3 Accent 1" w:uiPriority="48"/>
-    <w:lsdException w:name="Grid Table 4 Accent 1" w:uiPriority="49"/>
-    <w:lsdException w:name="Grid Table 5 Dark Accent 1" w:uiPriority="50"/>
-    <w:lsdException w:name="Grid Table 6 Colorful Accent 1" w:uiPriority="51"/>
-    <w:lsdException w:name="Grid Table 7 Colorful Accent 1" w:uiPriority="52"/>
-    <w:lsdException w:name="Grid Table 1 Light Accent 2" w:uiPriority="46"/>
-    <w:lsdException w:name="Grid Table 2 Accent 2" w:uiPriority="47"/>
-    <w:lsdException w:name="Grid Table 3 Accent 2" w:uiPriority="48"/>
-    <w:lsdException w:name="Grid Table 4 Accent 2" w:uiPriority="49"/>
-    <w:lsdException w:name="Grid Table 5 Dark Accent 2" w:uiPriority="50"/>
-    <w:lsdException w:name="Grid Table 6 Colorful Accent 2" w:uiPriority="51"/>
-    <w:lsdException w:name="Grid Table 7 Colorful Accent 2" w:uiPriority="52"/>
-    <w:lsdException w:name="Grid Table 1 Light Accent 3" w:uiPriority="46"/>
-    <w:lsdException w:name="Grid Table 2 Accent 3" w:uiPriority="47"/>
-    <w:lsdException w:name="Grid Table 3 Accent 3" w:uiPriority="48"/>
-    <w:lsdException w:name="Grid Table 4 Accent 3" w:uiPriority="49"/>
-    <w:lsdException w:name="Grid Table 5 Dark Accent 3" w:uiPriority="50"/>
-    <w:lsdException w:name="Grid Table 6 Colorful Accent 3" w:uiPriority="51"/>
-    <w:lsdException w:name="Grid Table 7 Colorful Accent 3" w:uiPriority="52"/>
-    <w:lsdException w:name="Grid Table 1 Light Accent 4" w:uiPriority="46"/>
-    <w:lsdException w:name="Grid Table 2 Accent 4" w:uiPriority="47"/>
-    <w:lsdException w:name="Grid Table 3 Accent 4" w:uiPriority="48"/>
-    <w:lsdException w:name="Grid Table 4 Accent 4" w:uiPriority="49"/>
-    <w:lsdException w:name="Grid Table 5 Dark Accent 4" w:uiPriority="50"/>
-    <w:lsdException w:name="Grid Table 6 Colorful Accent 4" w:uiPriority="51"/>
-    <w:lsdException w:name="Grid Table 7 Colorful Accent 4" w:uiPriority="52"/>
-    <w:lsdException w:name="Grid Table 1 Light Accent 5" w:uiPriority="46"/>
-    <w:lsdException w:name="Grid Table 2 Accent 5" w:uiPriority="47"/>
-    <w:lsdException w:name="Grid Table 3 Accent 5" w:uiPriority="48"/>
-    <w:lsdException w:name="Grid Table 4 Accent 5" w:uiPriority="49"/>
-    <w:lsdException w:name="Grid Table 5 Dark Accent 5" w:uiPriority="50"/>
-    <w:lsdException w:name="Grid Table 6 Colorful Accent 5" w:uiPriority="51"/>
-    <w:lsdException w:name="Grid Table 7 Colorful Accent 5" w:uiPriority="52"/>
-    <w:lsdException w:name="Grid Table 1 Light Accent 6" w:uiPriority="46"/>
-    <w:lsdException w:name="Grid Table 2 Accent 6" w:uiPriority="47"/>
-    <w:lsdException w:name="Grid Table 3 Accent 6" w:uiPriority="48"/>
-    <w:lsdException w:name="Grid Table 4 Accent 6" w:uiPriority="49"/>
-    <w:lsdException w:name="Grid Table 5 Dark Accent 6" w:uiPriority="50"/>
-    <w:lsdException w:name="Grid Table 6 Colorful Accent 6" w:uiPriority="51"/>
-    <w:lsdException w:name="Grid Table 7 Colorful Accent 6" w:uiPriority="52"/>
-    <w:lsdException w:name="List Table 1 Light" w:uiPriority="46"/>
-    <w:lsdException w:name="List Table 2" w:uiPriority="47"/>
-    <w:lsdException w:name="List Table 3" w:uiPriority="48"/>
-    <w:lsdException w:name="List Table 4" w:uiPriority="49"/>
-    <w:lsdException w:name="List Table 5 Dark" w:uiPriority="50"/>
-    <w:lsdException w:name="List Table 6 Colorful" w:uiPriority="51"/>
-    <w:lsdException w:name="List Table 7 Colorful" w:uiPriority="52"/>
-    <w:lsdException w:name="List Table 1 Light Accent 1" w:uiPriority="46"/>
-    <w:lsdException w:name="List Table 2 Accent 1" w:uiPriority="47"/>
-    <w:lsdException w:name="List Table 3 Accent 1" w:uiPriority="48"/>
-    <w:lsdException w:name="List Table 4 Accent 1" w:uiPriority="49"/>
-    <w:lsdException w:name="List Table 5 Dark Accent 1" w:uiPriority="50"/>
-    <w:lsdException w:name="List Table 6 Colorful Accent 1" w:uiPriority="51"/>
-    <w:lsdException w:name="List Table 7 Colorful Accent 1" w:uiPriority="52"/>
-    <w:lsdException w:name="List Table 1 Light Accent 2" w:uiPriority="46"/>
-    <w:lsdException w:name="List Table 2 Accent 2" w:uiPriority="47"/>
-    <w:lsdException w:name="List Table 3 Accent 2" w:uiPriority="48"/>
-    <w:lsdException w:name="List Table 4 Accent 2" w:uiPriority="49"/>
-    <w:lsdException w:name="List Table 5 Dark Accent 2" w:uiPriority="50"/>
-    <w:lsdException w:name="List Table 6 Colorful Accent 2" w:uiPriority="51"/>
-    <w:lsdException w:name="List Table 7 Colorful Accent 2" w:uiPriority="52"/>
-    <w:lsdException w:name="List Table 1 Light Accent 3" w:uiPriority="46"/>
-    <w:lsdException w:name="List Table 2 Accent 3" w:uiPriority="47"/>
-    <w:lsdException w:name="List Table 3 Accent 3" w:uiPriority="48"/>
-    <w:lsdException w:name="List Table 4 Accent 3" w:uiPriority="49"/>
-    <w:lsdException w:name="List Table 5 Dark Accent 3" w:uiPriority="50"/>
-    <w:lsdException w:name="List Table 6 Colorful Accent 3" w:uiPriority="51"/>
-    <w:lsdException w:name="List Table 7 Colorful Accent 3" w:uiPriority="52"/>
-    <w:lsdException w:name="List Table 1 Light Accent 4" w:uiPriority="46"/>
-    <w:lsdException w:name="List Table 2 Accent 4" w:uiPriority="47"/>
-    <w:lsdException w:name="List Table 3 Accent 4" w:uiPriority="48"/>
-    <w:lsdException w:name="List Table 4 Accent 4" w:uiPriority="49"/>
-    <w:lsdException w:name="List Table 5 Dark Accent 4" w:uiPriority="50"/>
-    <w:lsdException w:name="List Table 6 Colorful Accent 4" w:uiPriority="51"/>
-    <w:lsdException w:name="List Table 7 Colorful Accent 4" w:uiPriority="52"/>
-    <w:lsdException w:name="List Table 1 Light Accent 5" w:uiPriority="46"/>
-    <w:lsdException w:name="List Table 2 Accent 5" w:uiPriority="47"/>
-    <w:lsdException w:name="List Table 3 Accent 5" w:uiPriority="48"/>
-    <w:lsdException w:name="List Table 4 Accent 5" w:uiPriority="49"/>
-    <w:lsdException w:name="List Table 5 Dark Accent 5" w:uiPriority="50"/>
-    <w:lsdException w:name="List Table 6 Colorful Accent 5" w:uiPriority="51"/>
-    <w:lsdException w:name="List Table 7 Colorful Accent 5" w:uiPriority="52"/>
-    <w:lsdException w:name="List Table 1 Light Accent 6" w:uiPriority="46"/>
-    <w:lsdException w:name="List Table 2 Accent 6" w:uiPriority="47"/>
-    <w:lsdException w:name="List Table 3 Accent 6" w:uiPriority="48"/>
-    <w:lsdException w:name="List Table 4 Accent 6" w:uiPriority="49"/>
-    <w:lsdException w:name="List Table 5 Dark Accent 6" w:uiPriority="50"/>
-    <w:lsdException w:name="List Table 6 Colorful Accent 6" w:uiPriority="51"/>
-    <w:lsdException w:name="List Table 7 Colorful Accent 6" w:uiPriority="52"/>
-  </w:latentStyles>
-  <w:style w:type="paragraph" w:default="1" w:styleId="Normal">
-    <w:name w:val="Normal"/>
-    <w:qFormat/>
-  </w:style>
-  <w:style w:type="character" w:default="1" w:styleId="DefaultParagraphFont">
-    <w:name w:val="Default Paragraph Font"/>
-    <w:uiPriority w:val="1"/>
-    <w:semiHidden/>
-    <w:unhideWhenUsed/>
-  </w:style>
-  <w:style w:type="table" w:default="1" w:styleId="TableNormal">
-    <w:name w:val="Normal Table"/>
-    <w:uiPriority w:val="99"/>
-    <w:semiHidden/>
-    <w:unhideWhenUsed/>
-    <w:tblPr>
-      <w:tblInd w:w="0" w:type="dxa"/>
-      <w:tblCellMar>
-        <w:top w:w="0" w:type="dxa"/>
-        <w:left w:w="108" w:type="dxa"/>
-        <w:bottom w:w="0" w:type="dxa"/>
-        <w:right w:w="108" w:type="dxa"/>
-      </w:tblCellMar>
-    </w:tblPr>
-  </w:style>
-  <w:style w:type="numbering" w:default="1" w:styleId="NoList">
-    <w:name w:val="No List"/>
-    <w:uiPriority w:val="99"/>
-    <w:semiHidden/>
-    <w:unhideWhenUsed/>
-  </w:style>
-  <w:style w:type="paragraph" w:customStyle="1" w:styleId="E0E8F3CFE6EF496CADE43C3E2E97D336">
-    <w:name w:val="E0E8F3CFE6EF496CADE43C3E2E97D336"/>
-    <w:rsid w:val="00E91429"/>
-  </w:style>
-</w:styles>
-</file>
-
-<file path=word/glossary/webSettings.xml><?xml version="1.0" encoding="utf-8"?>
-<w:webSettings xmlns:mc="http://schemas.openxmlformats.org/markup-compatibility/2006" xmlns:r="http://schemas.openxmlformats.org/officeDocument/2006/relationships" xmlns:w="http://schemas.openxmlformats.org/wordprocessingml/2006/main" xmlns:w14="http://schemas.microsoft.com/office/word/2010/wordml" xmlns:w15="http://schemas.microsoft.com/office/word/2012/wordml" mc:Ignorable="w14 w15">
-  <w:optimizeForBrowser/>
-  <w:allowPNG/>
-</w:webSettings>
-</file>
-
 <file path=word/theme/theme1.xml><?xml version="1.0" encoding="utf-8"?>
 <a:theme xmlns:a="http://schemas.openxmlformats.org/drawingml/2006/main" name="Office Theme">
   <a:themeElements>
@@ -11085,7 +10605,7 @@
 </file>
 
 <file path=customXml/itemProps1.xml><?xml version="1.0" encoding="utf-8"?>
-<ds:datastoreItem xmlns:ds="http://schemas.openxmlformats.org/officeDocument/2006/customXml" ds:itemID="{ECBF6048-B67A-4C38-BC8D-02FC2D72CF6B}">
+<ds:datastoreItem xmlns:ds="http://schemas.openxmlformats.org/officeDocument/2006/customXml" ds:itemID="{9AACA099-CD8F-405E-9181-AFD0C451A8A4}">
   <ds:schemaRefs>
     <ds:schemaRef ds:uri="http://schemas.openxmlformats.org/officeDocument/2006/bibliography"/>
   </ds:schemaRefs>

</xml_diff>